<commit_message>
แก้ proposal milestone , add exclusive summary
</commit_message>
<xml_diff>
--- a/Final/EIOM-ProjectProposal-V.1.2.docx
+++ b/Final/EIOM-ProjectProposal-V.1.2.docx
@@ -1,6 +1,6 @@
 
 <file path=word/document.xml><?xml version="1.0" encoding="utf-8"?>
-<w:document xmlns:wpc="http://schemas.microsoft.com/office/word/2010/wordprocessingCanvas" xmlns:mc="http://schemas.openxmlformats.org/markup-compatibility/2006" xmlns:o="urn:schemas-microsoft-com:office:office" xmlns:r="http://schemas.openxmlformats.org/officeDocument/2006/relationships" xmlns:m="http://schemas.openxmlformats.org/officeDocument/2006/math" xmlns:v="urn:schemas-microsoft-com:vml" xmlns:wp14="http://schemas.microsoft.com/office/word/2010/wordprocessingDrawing" xmlns:wp="http://schemas.openxmlformats.org/drawingml/2006/wordprocessingDrawing" xmlns:w10="urn:schemas-microsoft-com:office:word" xmlns:w="http://schemas.openxmlformats.org/wordprocessingml/2006/main" xmlns:w14="http://schemas.microsoft.com/office/word/2010/wordml" xmlns:wpg="http://schemas.microsoft.com/office/word/2010/wordprocessingGroup" xmlns:wpi="http://schemas.microsoft.com/office/word/2010/wordprocessingInk" xmlns:wne="http://schemas.microsoft.com/office/word/2006/wordml" xmlns:wps="http://schemas.microsoft.com/office/word/2010/wordprocessingShape" mc:Ignorable="w14 wp14">
+<w:document xmlns:wpc="http://schemas.microsoft.com/office/word/2010/wordprocessingCanvas" xmlns:mc="http://schemas.openxmlformats.org/markup-compatibility/2006" xmlns:o="urn:schemas-microsoft-com:office:office" xmlns:r="http://schemas.openxmlformats.org/officeDocument/2006/relationships" xmlns:m="http://schemas.openxmlformats.org/officeDocument/2006/math" xmlns:v="urn:schemas-microsoft-com:vml" xmlns:wp14="http://schemas.microsoft.com/office/word/2010/wordprocessingDrawing" xmlns:wp="http://schemas.openxmlformats.org/drawingml/2006/wordprocessingDrawing" xmlns:w10="urn:schemas-microsoft-com:office:word" xmlns:w="http://schemas.openxmlformats.org/wordprocessingml/2006/main" xmlns:w14="http://schemas.microsoft.com/office/word/2010/wordml" xmlns:w15="http://schemas.microsoft.com/office/word/2012/wordml" xmlns:wpg="http://schemas.microsoft.com/office/word/2010/wordprocessingGroup" xmlns:wpi="http://schemas.microsoft.com/office/word/2010/wordprocessingInk" xmlns:wne="http://schemas.microsoft.com/office/word/2006/wordml" xmlns:wps="http://schemas.microsoft.com/office/word/2010/wordprocessingShape" mc:Ignorable="w14 w15 wp14">
   <w:body>
     <w:p>
       <w:pPr>
@@ -35,7 +35,7 @@
           <w:szCs w:val="40"/>
         </w:rPr>
         <w:sectPr>
-          <w:footerReference w:type="first" r:id="rId9"/>
+          <w:footerReference w:type="first" r:id="rId8"/>
           <w:pgSz w:w="11906" w:h="16838"/>
           <w:pgMar w:top="2880" w:right="1440" w:bottom="1440" w:left="2160" w:header="709" w:footer="709" w:gutter="0"/>
           <w:cols w:space="708"/>
@@ -55,7 +55,7 @@
     </w:p>
     <w:p>
       <w:pPr>
-        <w:pStyle w:val="a7"/>
+        <w:pStyle w:val="NoSpacing"/>
         <w:ind w:left="720"/>
         <w:jc w:val="center"/>
         <w:rPr>
@@ -119,7 +119,7 @@
     </w:p>
     <w:p>
       <w:pPr>
-        <w:pStyle w:val="a7"/>
+        <w:pStyle w:val="NoSpacing"/>
         <w:ind w:left="720"/>
         <w:rPr>
           <w:rFonts w:ascii="Times New Roman" w:hAnsi="Times New Roman" w:cs="Times New Roman"/>
@@ -130,7 +130,7 @@
     </w:p>
     <w:p>
       <w:pPr>
-        <w:pStyle w:val="a7"/>
+        <w:pStyle w:val="NoSpacing"/>
         <w:ind w:left="720"/>
         <w:rPr>
           <w:rFonts w:ascii="Times New Roman" w:hAnsi="Times New Roman" w:cs="Times New Roman"/>
@@ -141,7 +141,7 @@
     </w:p>
     <w:p>
       <w:pPr>
-        <w:pStyle w:val="a7"/>
+        <w:pStyle w:val="NoSpacing"/>
         <w:ind w:left="720"/>
         <w:rPr>
           <w:rFonts w:ascii="Times New Roman" w:hAnsi="Times New Roman" w:cs="Times New Roman"/>
@@ -152,7 +152,7 @@
     </w:p>
     <w:p>
       <w:pPr>
-        <w:pStyle w:val="a7"/>
+        <w:pStyle w:val="NoSpacing"/>
         <w:ind w:left="720"/>
         <w:jc w:val="center"/>
         <w:rPr>
@@ -170,7 +170,7 @@
     </w:p>
     <w:p>
       <w:pPr>
-        <w:pStyle w:val="a7"/>
+        <w:pStyle w:val="NoSpacing"/>
         <w:ind w:left="720"/>
         <w:jc w:val="center"/>
         <w:rPr>
@@ -178,42 +178,17 @@
           <w:sz w:val="32"/>
         </w:rPr>
       </w:pPr>
-      <w:proofErr w:type="spellStart"/>
       <w:r>
         <w:rPr>
           <w:rFonts w:ascii="Times New Roman" w:hAnsi="Times New Roman" w:cs="Times New Roman"/>
           <w:sz w:val="32"/>
         </w:rPr>
-        <w:t>Putchakarn</w:t>
-      </w:r>
-      <w:proofErr w:type="spellEnd"/>
-      <w:r>
-        <w:rPr>
-          <w:rFonts w:ascii="Times New Roman" w:hAnsi="Times New Roman" w:cs="Times New Roman"/>
-          <w:sz w:val="32"/>
-        </w:rPr>
-        <w:t xml:space="preserve"> </w:t>
-      </w:r>
-      <w:proofErr w:type="spellStart"/>
-      <w:r>
-        <w:rPr>
-          <w:rFonts w:ascii="Times New Roman" w:hAnsi="Times New Roman" w:cs="Times New Roman"/>
-          <w:sz w:val="32"/>
-        </w:rPr>
-        <w:t>Jaikon</w:t>
-      </w:r>
-      <w:proofErr w:type="spellEnd"/>
-      <w:r>
-        <w:rPr>
-          <w:rFonts w:ascii="Times New Roman" w:hAnsi="Times New Roman" w:cs="Times New Roman"/>
-          <w:sz w:val="32"/>
-        </w:rPr>
-        <w:t xml:space="preserve"> 542115031</w:t>
-      </w:r>
-    </w:p>
-    <w:p>
-      <w:pPr>
-        <w:pStyle w:val="a7"/>
+        <w:t>Putchakarn Jaikon 542115031</w:t>
+      </w:r>
+    </w:p>
+    <w:p>
+      <w:pPr>
+        <w:pStyle w:val="NoSpacing"/>
         <w:ind w:left="720"/>
         <w:jc w:val="center"/>
         <w:rPr>
@@ -221,42 +196,47 @@
           <w:sz w:val="32"/>
         </w:rPr>
       </w:pPr>
-      <w:proofErr w:type="spellStart"/>
       <w:r>
         <w:rPr>
           <w:rFonts w:ascii="Times New Roman" w:hAnsi="Times New Roman" w:cs="Times New Roman"/>
           <w:sz w:val="32"/>
         </w:rPr>
-        <w:t>Sawatdiporn</w:t>
-      </w:r>
-      <w:proofErr w:type="spellEnd"/>
-      <w:r>
+        <w:t>Sawatdiporn Kitirot 542115065</w:t>
+      </w:r>
+    </w:p>
+    <w:p>
+      <w:pPr>
+        <w:pStyle w:val="NoSpacing"/>
+        <w:ind w:left="720"/>
         <w:rPr>
           <w:rFonts w:ascii="Times New Roman" w:hAnsi="Times New Roman" w:cs="Times New Roman"/>
           <w:sz w:val="32"/>
         </w:rPr>
-        <w:t xml:space="preserve"> </w:t>
-      </w:r>
-      <w:proofErr w:type="spellStart"/>
-      <w:r>
+      </w:pPr>
+    </w:p>
+    <w:p>
+      <w:pPr>
+        <w:pStyle w:val="NoSpacing"/>
+        <w:ind w:left="720"/>
         <w:rPr>
           <w:rFonts w:ascii="Times New Roman" w:hAnsi="Times New Roman" w:cs="Times New Roman"/>
           <w:sz w:val="32"/>
         </w:rPr>
-        <w:t>Kitirot</w:t>
-      </w:r>
-      <w:proofErr w:type="spellEnd"/>
-      <w:r>
+      </w:pPr>
+    </w:p>
+    <w:p>
+      <w:pPr>
+        <w:pStyle w:val="NoSpacing"/>
+        <w:ind w:left="720"/>
         <w:rPr>
           <w:rFonts w:ascii="Times New Roman" w:hAnsi="Times New Roman" w:cs="Times New Roman"/>
           <w:sz w:val="32"/>
         </w:rPr>
-        <w:t xml:space="preserve"> 542115065</w:t>
-      </w:r>
-    </w:p>
-    <w:p>
-      <w:pPr>
-        <w:pStyle w:val="a7"/>
+      </w:pPr>
+    </w:p>
+    <w:p>
+      <w:pPr>
+        <w:pStyle w:val="NoSpacing"/>
         <w:ind w:left="720"/>
         <w:rPr>
           <w:rFonts w:ascii="Times New Roman" w:hAnsi="Times New Roman" w:cs="Times New Roman"/>
@@ -266,37 +246,7 @@
     </w:p>
     <w:p>
       <w:pPr>
-        <w:pStyle w:val="a7"/>
-        <w:ind w:left="720"/>
-        <w:rPr>
-          <w:rFonts w:ascii="Times New Roman" w:hAnsi="Times New Roman" w:cs="Times New Roman"/>
-          <w:sz w:val="32"/>
-        </w:rPr>
-      </w:pPr>
-    </w:p>
-    <w:p>
-      <w:pPr>
-        <w:pStyle w:val="a7"/>
-        <w:ind w:left="720"/>
-        <w:rPr>
-          <w:rFonts w:ascii="Times New Roman" w:hAnsi="Times New Roman" w:cs="Times New Roman"/>
-          <w:sz w:val="32"/>
-        </w:rPr>
-      </w:pPr>
-    </w:p>
-    <w:p>
-      <w:pPr>
-        <w:pStyle w:val="a7"/>
-        <w:ind w:left="720"/>
-        <w:rPr>
-          <w:rFonts w:ascii="Times New Roman" w:hAnsi="Times New Roman" w:cs="Times New Roman"/>
-          <w:sz w:val="32"/>
-        </w:rPr>
-      </w:pPr>
-    </w:p>
-    <w:p>
-      <w:pPr>
-        <w:pStyle w:val="a7"/>
+        <w:pStyle w:val="NoSpacing"/>
         <w:ind w:left="720"/>
         <w:jc w:val="center"/>
         <w:rPr>
@@ -314,7 +264,7 @@
     </w:p>
     <w:p>
       <w:pPr>
-        <w:pStyle w:val="a7"/>
+        <w:pStyle w:val="NoSpacing"/>
         <w:ind w:left="720"/>
         <w:jc w:val="center"/>
         <w:rPr>
@@ -332,7 +282,7 @@
     </w:p>
     <w:p>
       <w:pPr>
-        <w:pStyle w:val="a7"/>
+        <w:pStyle w:val="NoSpacing"/>
         <w:ind w:left="720"/>
         <w:jc w:val="center"/>
         <w:rPr>
@@ -350,7 +300,7 @@
     </w:p>
     <w:p>
       <w:pPr>
-        <w:pStyle w:val="a7"/>
+        <w:pStyle w:val="NoSpacing"/>
         <w:ind w:left="720"/>
         <w:jc w:val="center"/>
         <w:rPr>
@@ -361,7 +311,7 @@
     </w:p>
     <w:p>
       <w:pPr>
-        <w:pStyle w:val="a7"/>
+        <w:pStyle w:val="NoSpacing"/>
         <w:ind w:left="720"/>
         <w:jc w:val="center"/>
         <w:rPr>
@@ -372,7 +322,7 @@
     </w:p>
     <w:p>
       <w:pPr>
-        <w:pStyle w:val="a7"/>
+        <w:pStyle w:val="NoSpacing"/>
         <w:ind w:left="720"/>
         <w:jc w:val="center"/>
         <w:rPr>
@@ -383,7 +333,7 @@
     </w:p>
     <w:p>
       <w:pPr>
-        <w:pStyle w:val="a7"/>
+        <w:pStyle w:val="NoSpacing"/>
         <w:ind w:left="720"/>
         <w:jc w:val="center"/>
         <w:rPr>
@@ -401,7 +351,7 @@
     </w:p>
     <w:p>
       <w:pPr>
-        <w:pStyle w:val="a7"/>
+        <w:pStyle w:val="NoSpacing"/>
         <w:ind w:left="720"/>
         <w:jc w:val="center"/>
         <w:rPr>
@@ -412,7 +362,7 @@
     </w:p>
     <w:p>
       <w:pPr>
-        <w:pStyle w:val="a7"/>
+        <w:pStyle w:val="NoSpacing"/>
         <w:ind w:left="720"/>
         <w:jc w:val="center"/>
         <w:rPr>
@@ -423,7 +373,7 @@
     </w:p>
     <w:p>
       <w:pPr>
-        <w:pStyle w:val="a7"/>
+        <w:pStyle w:val="NoSpacing"/>
         <w:ind w:left="720"/>
         <w:jc w:val="center"/>
         <w:rPr>
@@ -441,7 +391,7 @@
     </w:p>
     <w:p>
       <w:pPr>
-        <w:pStyle w:val="a7"/>
+        <w:pStyle w:val="NoSpacing"/>
         <w:ind w:left="720"/>
         <w:jc w:val="center"/>
         <w:rPr>
@@ -451,7 +401,6 @@
           <w:sz w:val="32"/>
         </w:rPr>
       </w:pPr>
-      <w:proofErr w:type="spellStart"/>
       <w:r>
         <w:rPr>
           <w:rFonts w:ascii="Times New Roman" w:hAnsi="Times New Roman" w:cs="Times New Roman"/>
@@ -459,35 +408,14 @@
           <w:bCs/>
           <w:sz w:val="32"/>
         </w:rPr>
-        <w:t>Aj.Chartchai</w:t>
-      </w:r>
-      <w:proofErr w:type="spellEnd"/>
-      <w:r>
-        <w:rPr>
-          <w:rFonts w:ascii="Times New Roman" w:hAnsi="Times New Roman" w:cs="Times New Roman"/>
-          <w:b/>
-          <w:bCs/>
-          <w:sz w:val="32"/>
-        </w:rPr>
-        <w:t xml:space="preserve"> </w:t>
-      </w:r>
-      <w:proofErr w:type="spellStart"/>
-      <w:r>
-        <w:rPr>
-          <w:rFonts w:ascii="Times New Roman" w:hAnsi="Times New Roman" w:cs="Times New Roman"/>
-          <w:b/>
-          <w:bCs/>
-          <w:sz w:val="32"/>
-        </w:rPr>
-        <w:t>Doungsa-ard</w:t>
-      </w:r>
-      <w:proofErr w:type="spellEnd"/>
+        <w:t>Aj.Chartchai Doungsa-ard</w:t>
+      </w:r>
     </w:p>
     <w:p>
       <w:pPr>
         <w:sectPr>
-          <w:headerReference w:type="default" r:id="rId10"/>
-          <w:footerReference w:type="default" r:id="rId11"/>
+          <w:headerReference w:type="default" r:id="rId9"/>
+          <w:footerReference w:type="default" r:id="rId10"/>
           <w:pgSz w:w="11906" w:h="16838"/>
           <w:pgMar w:top="2160" w:right="1440" w:bottom="1440" w:left="2160" w:header="709" w:footer="709" w:gutter="0"/>
           <w:cols w:space="708"/>
@@ -497,7 +425,7 @@
     </w:p>
     <w:p>
       <w:pPr>
-        <w:pStyle w:val="a7"/>
+        <w:pStyle w:val="NoSpacing"/>
         <w:rPr>
           <w:sz w:val="2"/>
           <w:szCs w:val="2"/>
@@ -868,7 +796,6 @@
             <w:r>
               <w:t xml:space="preserve"> </w:t>
             </w:r>
-            <w:proofErr w:type="spellStart"/>
             <w:r>
               <w:rPr>
                 <w:rFonts w:ascii="Times New Roman" w:eastAsia="Times New Roman" w:hAnsi="Times New Roman" w:cs="Times New Roman"/>
@@ -877,18 +804,7 @@
                 <w:sz w:val="20"/>
                 <w:szCs w:val="20"/>
               </w:rPr>
-              <w:t>ProjectProposal</w:t>
-            </w:r>
-            <w:proofErr w:type="spellEnd"/>
-            <w:r>
-              <w:rPr>
-                <w:rFonts w:ascii="Times New Roman" w:eastAsia="Times New Roman" w:hAnsi="Times New Roman" w:cs="Times New Roman"/>
-                <w:b/>
-                <w:bCs/>
-                <w:sz w:val="20"/>
-                <w:szCs w:val="20"/>
-              </w:rPr>
-              <w:t xml:space="preserve"> </w:t>
+              <w:t xml:space="preserve">ProjectProposal </w:t>
             </w:r>
             <w:r>
               <w:rPr>
@@ -1217,29 +1133,7 @@
                 <w:sz w:val="20"/>
                 <w:szCs w:val="20"/>
               </w:rPr>
-              <w:t xml:space="preserve"> </w:t>
-            </w:r>
-            <w:proofErr w:type="spellStart"/>
-            <w:r>
-              <w:rPr>
-                <w:rFonts w:ascii="Times New Roman" w:eastAsia="Times New Roman" w:hAnsi="Times New Roman" w:cs="Times New Roman"/>
-                <w:b/>
-                <w:bCs/>
-                <w:sz w:val="20"/>
-                <w:szCs w:val="20"/>
-              </w:rPr>
-              <w:t>ProjectProposal</w:t>
-            </w:r>
-            <w:proofErr w:type="spellEnd"/>
-            <w:r>
-              <w:rPr>
-                <w:rFonts w:ascii="Times New Roman" w:eastAsia="Times New Roman" w:hAnsi="Times New Roman" w:cs="Times New Roman"/>
-                <w:b/>
-                <w:bCs/>
-                <w:sz w:val="20"/>
-                <w:szCs w:val="20"/>
-              </w:rPr>
-              <w:t xml:space="preserve"> </w:t>
+              <w:t xml:space="preserve"> ProjectProposal </w:t>
             </w:r>
             <w:r>
               <w:rPr>
@@ -1608,29 +1502,7 @@
                 <w:sz w:val="20"/>
                 <w:szCs w:val="20"/>
               </w:rPr>
-              <w:t xml:space="preserve"> </w:t>
-            </w:r>
-            <w:proofErr w:type="spellStart"/>
-            <w:r>
-              <w:rPr>
-                <w:rFonts w:ascii="Times New Roman" w:eastAsia="Times New Roman" w:hAnsi="Times New Roman" w:cs="Times New Roman"/>
-                <w:b/>
-                <w:bCs/>
-                <w:sz w:val="20"/>
-                <w:szCs w:val="20"/>
-              </w:rPr>
-              <w:t>ProjectProposal</w:t>
-            </w:r>
-            <w:proofErr w:type="spellEnd"/>
-            <w:r>
-              <w:rPr>
-                <w:rFonts w:ascii="Times New Roman" w:eastAsia="Times New Roman" w:hAnsi="Times New Roman" w:cs="Times New Roman"/>
-                <w:b/>
-                <w:bCs/>
-                <w:sz w:val="20"/>
-                <w:szCs w:val="20"/>
-              </w:rPr>
-              <w:t xml:space="preserve"> </w:t>
+              <w:t xml:space="preserve"> ProjectProposal </w:t>
             </w:r>
             <w:r>
               <w:rPr>
@@ -1957,29 +1829,7 @@
                 <w:sz w:val="20"/>
                 <w:szCs w:val="20"/>
               </w:rPr>
-              <w:t xml:space="preserve"> </w:t>
-            </w:r>
-            <w:proofErr w:type="spellStart"/>
-            <w:r>
-              <w:rPr>
-                <w:rFonts w:ascii="Times New Roman" w:eastAsia="Times New Roman" w:hAnsi="Times New Roman" w:cs="Times New Roman"/>
-                <w:b/>
-                <w:bCs/>
-                <w:sz w:val="20"/>
-                <w:szCs w:val="20"/>
-              </w:rPr>
-              <w:t>ProjectProposal</w:t>
-            </w:r>
-            <w:proofErr w:type="spellEnd"/>
-            <w:r>
-              <w:rPr>
-                <w:rFonts w:ascii="Times New Roman" w:eastAsia="Times New Roman" w:hAnsi="Times New Roman" w:cs="Times New Roman"/>
-                <w:b/>
-                <w:bCs/>
-                <w:sz w:val="20"/>
-                <w:szCs w:val="20"/>
-              </w:rPr>
-              <w:t xml:space="preserve"> </w:t>
+              <w:t xml:space="preserve"> ProjectProposal </w:t>
             </w:r>
             <w:r>
               <w:rPr>
@@ -2296,29 +2146,7 @@
                 <w:sz w:val="20"/>
                 <w:szCs w:val="20"/>
               </w:rPr>
-              <w:t xml:space="preserve"> </w:t>
-            </w:r>
-            <w:proofErr w:type="spellStart"/>
-            <w:r>
-              <w:rPr>
-                <w:rFonts w:ascii="Times New Roman" w:eastAsia="Times New Roman" w:hAnsi="Times New Roman" w:cs="Times New Roman"/>
-                <w:b/>
-                <w:bCs/>
-                <w:sz w:val="20"/>
-                <w:szCs w:val="20"/>
-              </w:rPr>
-              <w:t>ProjectProposal</w:t>
-            </w:r>
-            <w:proofErr w:type="spellEnd"/>
-            <w:r>
-              <w:rPr>
-                <w:rFonts w:ascii="Times New Roman" w:eastAsia="Times New Roman" w:hAnsi="Times New Roman" w:cs="Times New Roman"/>
-                <w:b/>
-                <w:bCs/>
-                <w:sz w:val="20"/>
-                <w:szCs w:val="20"/>
-              </w:rPr>
-              <w:t xml:space="preserve"> </w:t>
+              <w:t xml:space="preserve"> ProjectProposal </w:t>
             </w:r>
             <w:r>
               <w:rPr>
@@ -2653,100 +2481,15 @@
         <w:rPr>
           <w:rFonts w:ascii="Times New Roman" w:hAnsi="Times New Roman" w:cs="Times New Roman"/>
         </w:rPr>
-        <w:t xml:space="preserve">PJ – </w:t>
-      </w:r>
-      <w:proofErr w:type="spellStart"/>
-      <w:r>
-        <w:rPr>
-          <w:rFonts w:ascii="Times New Roman" w:hAnsi="Times New Roman" w:cs="Times New Roman"/>
-        </w:rPr>
-        <w:t>Putchakarn</w:t>
-      </w:r>
-      <w:proofErr w:type="spellEnd"/>
-      <w:r>
-        <w:rPr>
-          <w:rFonts w:ascii="Times New Roman" w:hAnsi="Times New Roman" w:cs="Times New Roman"/>
-        </w:rPr>
-        <w:t xml:space="preserve"> </w:t>
-      </w:r>
-      <w:proofErr w:type="spellStart"/>
-      <w:r>
-        <w:rPr>
-          <w:rFonts w:ascii="Times New Roman" w:hAnsi="Times New Roman" w:cs="Times New Roman"/>
-        </w:rPr>
-        <w:t>Jaikon</w:t>
-      </w:r>
-      <w:proofErr w:type="spellEnd"/>
-      <w:r>
-        <w:rPr>
-          <w:rFonts w:ascii="Times New Roman" w:hAnsi="Times New Roman" w:cs="Times New Roman"/>
-        </w:rPr>
-        <w:t>,</w:t>
+        <w:t>PJ – Putchakarn Jaikon,</w:t>
       </w:r>
       <w:r>
         <w:rPr>
           <w:rFonts w:ascii="Times New Roman" w:eastAsia="Times New Roman" w:hAnsi="Times New Roman" w:cs="Times New Roman"/>
           <w:szCs w:val="22"/>
         </w:rPr>
-        <w:t xml:space="preserve"> SK – </w:t>
-      </w:r>
-      <w:proofErr w:type="spellStart"/>
-      <w:r>
-        <w:rPr>
-          <w:rFonts w:ascii="Times New Roman" w:eastAsia="Times New Roman" w:hAnsi="Times New Roman" w:cs="Times New Roman"/>
-          <w:szCs w:val="22"/>
-        </w:rPr>
-        <w:t>Sawatdiporn</w:t>
-      </w:r>
-      <w:proofErr w:type="spellEnd"/>
-      <w:r>
-        <w:rPr>
-          <w:rFonts w:ascii="Times New Roman" w:eastAsia="Times New Roman" w:hAnsi="Times New Roman" w:cs="Times New Roman"/>
-          <w:szCs w:val="22"/>
-        </w:rPr>
-        <w:t xml:space="preserve"> </w:t>
-      </w:r>
-      <w:proofErr w:type="spellStart"/>
-      <w:r>
-        <w:rPr>
-          <w:rFonts w:ascii="Times New Roman" w:eastAsia="Times New Roman" w:hAnsi="Times New Roman" w:cs="Times New Roman"/>
-          <w:szCs w:val="22"/>
-        </w:rPr>
-        <w:t>Kitirot</w:t>
-      </w:r>
-      <w:proofErr w:type="spellEnd"/>
-      <w:r>
-        <w:rPr>
-          <w:rFonts w:ascii="Times New Roman" w:eastAsia="Times New Roman" w:hAnsi="Times New Roman" w:cs="Times New Roman"/>
-          <w:szCs w:val="22"/>
-        </w:rPr>
-        <w:t xml:space="preserve">, CD – </w:t>
-      </w:r>
-      <w:proofErr w:type="spellStart"/>
-      <w:r>
-        <w:rPr>
-          <w:rFonts w:ascii="Times New Roman" w:eastAsia="Times New Roman" w:hAnsi="Times New Roman" w:cs="Times New Roman"/>
-          <w:szCs w:val="22"/>
-        </w:rPr>
-        <w:t>Chartchai</w:t>
-      </w:r>
-      <w:proofErr w:type="spellEnd"/>
-      <w:r>
-        <w:rPr>
-          <w:rFonts w:ascii="Times New Roman" w:eastAsia="Times New Roman" w:hAnsi="Times New Roman" w:cs="Times New Roman"/>
-          <w:szCs w:val="22"/>
-        </w:rPr>
-        <w:t xml:space="preserve"> </w:t>
-      </w:r>
-      <w:proofErr w:type="spellStart"/>
-      <w:r>
-        <w:rPr>
-          <w:rFonts w:ascii="Times New Roman" w:eastAsia="Times New Roman" w:hAnsi="Times New Roman" w:cs="Times New Roman"/>
-          <w:szCs w:val="22"/>
-        </w:rPr>
-        <w:t>Doungsa-ard</w:t>
-      </w:r>
-      <w:proofErr w:type="spellEnd"/>
+        <w:t xml:space="preserve"> SK – Sawatdiporn Kitirot, CD – Chartchai Doungsa-ard</w:t>
+      </w:r>
     </w:p>
     <w:p/>
     <w:p/>
@@ -2795,7 +2538,6 @@
               <w:cs/>
             </w:rPr>
           </w:pPr>
-          <w:proofErr w:type="spellStart"/>
           <w:r>
             <w:rPr>
               <w:rFonts w:ascii="Times New Roman" w:eastAsiaTheme="majorEastAsia" w:hAnsi="Times New Roman" w:cs="Times New Roman"/>
@@ -2805,57 +2547,8 @@
               <w:szCs w:val="32"/>
               <w:cs/>
             </w:rPr>
-            <w:t>Table</w:t>
+            <w:t>Table of Content</w:t>
           </w:r>
-          <w:proofErr w:type="spellEnd"/>
-          <w:r>
-            <w:rPr>
-              <w:rFonts w:ascii="Times New Roman" w:eastAsiaTheme="majorEastAsia" w:hAnsi="Times New Roman" w:cs="Times New Roman"/>
-              <w:b/>
-              <w:bCs/>
-              <w:sz w:val="32"/>
-              <w:szCs w:val="32"/>
-              <w:cs/>
-            </w:rPr>
-            <w:t xml:space="preserve"> </w:t>
-          </w:r>
-          <w:proofErr w:type="spellStart"/>
-          <w:r>
-            <w:rPr>
-              <w:rFonts w:ascii="Times New Roman" w:eastAsiaTheme="majorEastAsia" w:hAnsi="Times New Roman" w:cs="Times New Roman"/>
-              <w:b/>
-              <w:bCs/>
-              <w:sz w:val="32"/>
-              <w:szCs w:val="32"/>
-              <w:cs/>
-            </w:rPr>
-            <w:t>of</w:t>
-          </w:r>
-          <w:proofErr w:type="spellEnd"/>
-          <w:r>
-            <w:rPr>
-              <w:rFonts w:ascii="Times New Roman" w:eastAsiaTheme="majorEastAsia" w:hAnsi="Times New Roman" w:cs="Times New Roman"/>
-              <w:b/>
-              <w:bCs/>
-              <w:sz w:val="32"/>
-              <w:szCs w:val="32"/>
-              <w:cs/>
-            </w:rPr>
-            <w:t xml:space="preserve"> </w:t>
-          </w:r>
-          <w:proofErr w:type="spellStart"/>
-          <w:r>
-            <w:rPr>
-              <w:rFonts w:ascii="Times New Roman" w:eastAsiaTheme="majorEastAsia" w:hAnsi="Times New Roman" w:cs="Times New Roman"/>
-              <w:b/>
-              <w:bCs/>
-              <w:sz w:val="32"/>
-              <w:szCs w:val="32"/>
-              <w:cs/>
-            </w:rPr>
-            <w:t>Content</w:t>
-          </w:r>
-          <w:proofErr w:type="spellEnd"/>
         </w:p>
         <w:p>
           <w:pPr>
@@ -4317,6 +4010,18 @@
                 <w:sz w:val="24"/>
                 <w:szCs w:val="24"/>
               </w:rPr>
+            </w:r>
+            <w:r>
+              <w:rPr>
+                <w:rFonts w:ascii="Times New Roman" w:eastAsia="Times New Roman" w:hAnsi="Times New Roman" w:cs="Times New Roman"/>
+                <w:b/>
+                <w:bCs/>
+                <w:i/>
+                <w:iCs/>
+                <w:noProof/>
+                <w:sz w:val="24"/>
+                <w:szCs w:val="24"/>
+              </w:rPr>
               <w:fldChar w:fldCharType="separate"/>
             </w:r>
             <w:r>
@@ -4483,17 +4188,7 @@
           <w:sz w:val="24"/>
           <w:szCs w:val="24"/>
         </w:rPr>
-        <w:t xml:space="preserve">for example, car accident, miscarriage, or the car ran out of fuel, the people might need to find and go to the closest help </w:t>
-      </w:r>
-      <w:proofErr w:type="spellStart"/>
-      <w:proofErr w:type="gramStart"/>
-      <w:r>
-        <w:rPr>
-          <w:rFonts w:ascii="Times New Roman" w:eastAsia="Times New Roman" w:hAnsi="Times New Roman" w:cs="Times New Roman"/>
-          <w:sz w:val="24"/>
-          <w:szCs w:val="24"/>
-        </w:rPr>
-        <w:t>location.</w:t>
+        <w:t>for example, car accident, miscarriage, or the car ran out of fuel, the people might need to find and go to the closest help location.</w:t>
       </w:r>
       <w:bookmarkEnd w:id="8"/>
       <w:bookmarkEnd w:id="9"/>
@@ -4503,25 +4198,7 @@
           <w:sz w:val="24"/>
           <w:szCs w:val="24"/>
         </w:rPr>
-        <w:t>Although</w:t>
-      </w:r>
-      <w:proofErr w:type="spellEnd"/>
-      <w:r>
-        <w:rPr>
-          <w:rFonts w:ascii="Times New Roman" w:eastAsia="Times New Roman" w:hAnsi="Times New Roman" w:cs="Times New Roman"/>
-          <w:sz w:val="24"/>
-          <w:szCs w:val="24"/>
-        </w:rPr>
-        <w:t>,</w:t>
-      </w:r>
-      <w:proofErr w:type="gramEnd"/>
-      <w:r>
-        <w:rPr>
-          <w:rFonts w:ascii="Times New Roman" w:eastAsia="Times New Roman" w:hAnsi="Times New Roman" w:cs="Times New Roman"/>
-          <w:sz w:val="24"/>
-          <w:szCs w:val="24"/>
-        </w:rPr>
-        <w:t xml:space="preserve"> </w:t>
+        <w:t xml:space="preserve">Although, </w:t>
       </w:r>
       <w:bookmarkStart w:id="10" w:name="OLE_LINK7"/>
       <w:bookmarkStart w:id="11" w:name="OLE_LINK8"/>
@@ -4595,25 +4272,7 @@
           <w:sz w:val="24"/>
           <w:szCs w:val="24"/>
         </w:rPr>
-        <w:t xml:space="preserve">the people may call to a help center, but the help center do not know the exact location of the people. The people may receive the information that is not accurate enough. Alternatively, they may use online map application to find the help location. Even though, they </w:t>
-      </w:r>
-      <w:proofErr w:type="spellStart"/>
-      <w:r>
-        <w:rPr>
-          <w:rFonts w:ascii="Times New Roman" w:eastAsia="Times New Roman" w:hAnsi="Times New Roman" w:cs="Times New Roman"/>
-          <w:sz w:val="24"/>
-          <w:szCs w:val="24"/>
-        </w:rPr>
-        <w:t>can not</w:t>
-      </w:r>
-      <w:proofErr w:type="spellEnd"/>
-      <w:r>
-        <w:rPr>
-          <w:rFonts w:ascii="Times New Roman" w:eastAsia="Times New Roman" w:hAnsi="Times New Roman" w:cs="Times New Roman"/>
-          <w:sz w:val="24"/>
-          <w:szCs w:val="24"/>
-        </w:rPr>
-        <w:t xml:space="preserve"> use the online map if they are in the area that no internet signals.</w:t>
+        <w:t>the people may call to a help center, but the help center do not know the exact location of the people. The people may receive the information that is not accurate enough. Alternatively, they may use online map application to find the help location. Even though, they can not use the online map if they are in the area that no internet signals.</w:t>
       </w:r>
     </w:p>
     <w:bookmarkEnd w:id="16"/>
@@ -4873,7 +4532,7 @@
                     <pic:cNvPicPr/>
                   </pic:nvPicPr>
                   <pic:blipFill>
-                    <a:blip r:embed="rId12" cstate="print"/>
+                    <a:blip r:embed="rId11" cstate="print"/>
                     <a:stretch>
                       <a:fillRect/>
                     </a:stretch>
@@ -5137,7 +4796,7 @@
                     <pic:cNvPicPr/>
                   </pic:nvPicPr>
                   <pic:blipFill>
-                    <a:blip r:embed="rId13"/>
+                    <a:blip r:embed="rId12"/>
                     <a:stretch>
                       <a:fillRect/>
                     </a:stretch>
@@ -5403,27 +5062,7 @@
           <w:szCs w:val="24"/>
           <w:shd w:val="clear" w:color="auto" w:fill="FFFFFF"/>
         </w:rPr>
-        <w:t xml:space="preserve">Foursquare </w:t>
-      </w:r>
-      <w:proofErr w:type="gramStart"/>
-      <w:r>
-        <w:rPr>
-          <w:rFonts w:ascii="Times New Roman" w:hAnsi="Times New Roman" w:cs="Times New Roman"/>
-          <w:sz w:val="24"/>
-          <w:szCs w:val="24"/>
-          <w:shd w:val="clear" w:color="auto" w:fill="FFFFFF"/>
-        </w:rPr>
-        <w:t>is</w:t>
-      </w:r>
-      <w:proofErr w:type="gramEnd"/>
-      <w:r>
-        <w:rPr>
-          <w:rFonts w:ascii="Times New Roman" w:hAnsi="Times New Roman" w:cs="Times New Roman"/>
-          <w:sz w:val="24"/>
-          <w:szCs w:val="24"/>
-          <w:shd w:val="clear" w:color="auto" w:fill="FFFFFF"/>
-        </w:rPr>
-        <w:t xml:space="preserve"> a location-based</w:t>
+        <w:t>Foursquare is a location-based</w:t>
       </w:r>
       <w:r>
         <w:rPr>
@@ -5741,25 +5380,7 @@
           <w:sz w:val="24"/>
           <w:szCs w:val="24"/>
         </w:rPr>
-        <w:t xml:space="preserve">Yellow Pages </w:t>
-      </w:r>
-      <w:proofErr w:type="gramStart"/>
-      <w:r>
-        <w:rPr>
-          <w:rFonts w:ascii="Times New Roman" w:hAnsi="Times New Roman" w:cs="Times New Roman"/>
-          <w:sz w:val="24"/>
-          <w:szCs w:val="24"/>
-        </w:rPr>
-        <w:t>refers</w:t>
-      </w:r>
-      <w:proofErr w:type="gramEnd"/>
-      <w:r>
-        <w:rPr>
-          <w:rFonts w:ascii="Times New Roman" w:hAnsi="Times New Roman" w:cs="Times New Roman"/>
-          <w:sz w:val="24"/>
-          <w:szCs w:val="24"/>
-        </w:rPr>
-        <w:t xml:space="preserve"> to a telephone directory of businesses [10]. Yellow pages tabulated by category, using alphabetically by business name and in which advertising is sold. Now the yellow pages also applied to online directories of business. Online business directories are known as IYP (Internet yellow pages). All providers of Internet yellow pages propose online advertising. The users of Internet yellow pages have the same intent as the users of print yellow pages.</w:t>
+        <w:t>Yellow Pages refers to a telephone directory of businesses [10]. Yellow pages tabulated by category, using alphabetically by business name and in which advertising is sold. Now the yellow pages also applied to online directories of business. Online business directories are known as IYP (Internet yellow pages). All providers of Internet yellow pages propose online advertising. The users of Internet yellow pages have the same intent as the users of print yellow pages.</w:t>
       </w:r>
     </w:p>
     <w:p>
@@ -5976,7 +5597,7 @@
         </w:rPr>
         <w:t> </w:t>
       </w:r>
-      <w:hyperlink r:id="rId14" w:tooltip="Integrated development environment" w:history="1">
+      <w:hyperlink r:id="rId13" w:tooltip="Integrated development environment" w:history="1">
         <w:r>
           <w:rPr>
             <w:rFonts w:ascii="Times New Roman" w:hAnsi="Times New Roman" w:cs="Times New Roman"/>
@@ -6344,25 +5965,7 @@
           <w:sz w:val="24"/>
           <w:szCs w:val="24"/>
         </w:rPr>
-        <w:t xml:space="preserve"> [15]. MySQL is the most widely used databases for the site and compatible with popular programming language PHP. MYSQL must run via the </w:t>
-      </w:r>
-      <w:proofErr w:type="spellStart"/>
-      <w:r>
-        <w:rPr>
-          <w:rFonts w:ascii="Times New Roman" w:hAnsi="Times New Roman" w:cs="Times New Roman"/>
-          <w:sz w:val="24"/>
-          <w:szCs w:val="24"/>
-        </w:rPr>
-        <w:t>MyODBC</w:t>
-      </w:r>
-      <w:proofErr w:type="spellEnd"/>
-      <w:r>
-        <w:rPr>
-          <w:rFonts w:ascii="Times New Roman" w:hAnsi="Times New Roman" w:cs="Times New Roman"/>
-          <w:sz w:val="24"/>
-          <w:szCs w:val="24"/>
-        </w:rPr>
-        <w:t>, ADO, and ADO. NET and so forth.</w:t>
+        <w:t xml:space="preserve"> [15]. MySQL is the most widely used databases for the site and compatible with popular programming language PHP. MYSQL must run via the MyODBC, ADO, and ADO. NET and so forth.</w:t>
       </w:r>
     </w:p>
     <w:p>
@@ -6452,27 +6055,7 @@
           <w:szCs w:val="24"/>
         </w:rPr>
         <w:lastRenderedPageBreak/>
-        <w:t xml:space="preserve">2.2.5 </w:t>
-      </w:r>
-      <w:proofErr w:type="spellStart"/>
-      <w:r>
-        <w:rPr>
-          <w:rFonts w:ascii="Times New Roman" w:hAnsi="Times New Roman" w:cs="Times New Roman"/>
-          <w:b/>
-          <w:sz w:val="24"/>
-          <w:szCs w:val="24"/>
-        </w:rPr>
-        <w:t>MapsWithMe</w:t>
-      </w:r>
-      <w:proofErr w:type="spellEnd"/>
-      <w:r>
-        <w:rPr>
-          <w:rFonts w:ascii="Times New Roman" w:hAnsi="Times New Roman" w:cs="Times New Roman"/>
-          <w:b/>
-          <w:sz w:val="24"/>
-          <w:szCs w:val="24"/>
-        </w:rPr>
-        <w:t xml:space="preserve"> API</w:t>
+        <w:t>2.2.5 MapsWithMe API</w:t>
       </w:r>
     </w:p>
     <w:p>
@@ -6485,23 +6068,13 @@
           <w:szCs w:val="24"/>
         </w:rPr>
       </w:pPr>
-      <w:proofErr w:type="spellStart"/>
-      <w:r>
-        <w:rPr>
-          <w:rFonts w:ascii="Times New Roman" w:hAnsi="Times New Roman" w:cs="Times New Roman"/>
-          <w:sz w:val="24"/>
-          <w:szCs w:val="24"/>
-        </w:rPr>
-        <w:t>MapsWithMe</w:t>
-      </w:r>
-      <w:proofErr w:type="spellEnd"/>
-      <w:r>
-        <w:rPr>
-          <w:rFonts w:ascii="Times New Roman" w:hAnsi="Times New Roman" w:cs="Times New Roman"/>
-          <w:sz w:val="24"/>
-          <w:szCs w:val="24"/>
-        </w:rPr>
-        <w:t xml:space="preserve"> API</w:t>
+      <w:r>
+        <w:rPr>
+          <w:rFonts w:ascii="Times New Roman" w:hAnsi="Times New Roman" w:cs="Times New Roman"/>
+          <w:sz w:val="24"/>
+          <w:szCs w:val="24"/>
+        </w:rPr>
+        <w:t>MapsWithMe API</w:t>
       </w:r>
       <w:r>
         <w:rPr>
@@ -6518,9 +6091,16 @@
           <w:szCs w:val="24"/>
           <w:shd w:val="clear" w:color="auto" w:fill="FFFFFF"/>
         </w:rPr>
-        <w:t xml:space="preserve">6]. </w:t>
-      </w:r>
-      <w:proofErr w:type="spellStart"/>
+        <w:t>6]. MapsWithMeAPI enables user to open offline maps</w:t>
+      </w:r>
+      <w:r>
+        <w:rPr>
+          <w:rFonts w:ascii="Times New Roman" w:hAnsi="Times New Roman" w:cs="Times New Roman"/>
+          <w:sz w:val="24"/>
+          <w:szCs w:val="24"/>
+        </w:rPr>
+        <w:t>.</w:t>
+      </w:r>
       <w:r>
         <w:rPr>
           <w:rFonts w:ascii="Times New Roman" w:hAnsi="Times New Roman" w:cs="Times New Roman"/>
@@ -6528,92 +6108,15 @@
           <w:szCs w:val="24"/>
           <w:shd w:val="clear" w:color="auto" w:fill="FFFFFF"/>
         </w:rPr>
-        <w:t>MapsWithMeAPI</w:t>
-      </w:r>
-      <w:proofErr w:type="spellEnd"/>
-      <w:r>
-        <w:rPr>
-          <w:rFonts w:ascii="Times New Roman" w:hAnsi="Times New Roman" w:cs="Times New Roman"/>
-          <w:sz w:val="24"/>
-          <w:szCs w:val="24"/>
-          <w:shd w:val="clear" w:color="auto" w:fill="FFFFFF"/>
-        </w:rPr>
-        <w:t xml:space="preserve"> enables user to open offline maps</w:t>
-      </w:r>
-      <w:r>
-        <w:rPr>
-          <w:rFonts w:ascii="Times New Roman" w:hAnsi="Times New Roman" w:cs="Times New Roman"/>
-          <w:sz w:val="24"/>
-          <w:szCs w:val="24"/>
-        </w:rPr>
-        <w:t>.</w:t>
-      </w:r>
-      <w:r>
-        <w:rPr>
-          <w:rFonts w:ascii="Times New Roman" w:hAnsi="Times New Roman" w:cs="Times New Roman"/>
-          <w:sz w:val="24"/>
-          <w:szCs w:val="24"/>
-          <w:shd w:val="clear" w:color="auto" w:fill="FFFFFF"/>
-        </w:rPr>
-        <w:t xml:space="preserve"> </w:t>
-      </w:r>
-      <w:proofErr w:type="spellStart"/>
-      <w:r>
-        <w:rPr>
-          <w:rFonts w:ascii="Times New Roman" w:hAnsi="Times New Roman" w:cs="Times New Roman"/>
-          <w:sz w:val="24"/>
-          <w:szCs w:val="24"/>
-          <w:shd w:val="clear" w:color="auto" w:fill="FFFFFF"/>
-        </w:rPr>
-        <w:t>MapsWithMe</w:t>
-      </w:r>
-      <w:proofErr w:type="spellEnd"/>
-      <w:r>
-        <w:rPr>
-          <w:rFonts w:ascii="Times New Roman" w:hAnsi="Times New Roman" w:cs="Times New Roman"/>
-          <w:sz w:val="24"/>
-          <w:szCs w:val="24"/>
-          <w:shd w:val="clear" w:color="auto" w:fill="FFFFFF"/>
-        </w:rPr>
-        <w:t xml:space="preserve"> API is external. </w:t>
-      </w:r>
-      <w:proofErr w:type="spellStart"/>
-      <w:r>
-        <w:rPr>
-          <w:rFonts w:ascii="Times New Roman" w:hAnsi="Times New Roman" w:cs="Times New Roman"/>
-          <w:sz w:val="24"/>
-          <w:szCs w:val="24"/>
-          <w:shd w:val="clear" w:color="auto" w:fill="FFFFFF"/>
-        </w:rPr>
-        <w:t>MapsWithMe</w:t>
-      </w:r>
-      <w:proofErr w:type="spellEnd"/>
-      <w:r>
-        <w:rPr>
-          <w:rFonts w:ascii="Times New Roman" w:hAnsi="Times New Roman" w:cs="Times New Roman"/>
-          <w:sz w:val="24"/>
-          <w:szCs w:val="24"/>
-          <w:shd w:val="clear" w:color="auto" w:fill="FFFFFF"/>
-        </w:rPr>
-        <w:t xml:space="preserve"> app should be downloaded before opening maps and markers on them. </w:t>
-      </w:r>
-      <w:proofErr w:type="spellStart"/>
-      <w:r>
-        <w:rPr>
-          <w:rFonts w:ascii="Times New Roman" w:hAnsi="Times New Roman" w:cs="Times New Roman"/>
-          <w:sz w:val="24"/>
-          <w:szCs w:val="24"/>
-        </w:rPr>
-        <w:t>MapsWithMe</w:t>
-      </w:r>
-      <w:proofErr w:type="spellEnd"/>
-      <w:r>
-        <w:rPr>
-          <w:rFonts w:ascii="Times New Roman" w:hAnsi="Times New Roman" w:cs="Times New Roman"/>
-          <w:sz w:val="24"/>
-          <w:szCs w:val="24"/>
-        </w:rPr>
-        <w:t xml:space="preserve"> API provides a marker on the map that receives information about the maker.</w:t>
+        <w:t xml:space="preserve"> MapsWithMe API is external. MapsWithMe app should be downloaded before opening maps and markers on them. </w:t>
+      </w:r>
+      <w:r>
+        <w:rPr>
+          <w:rFonts w:ascii="Times New Roman" w:hAnsi="Times New Roman" w:cs="Times New Roman"/>
+          <w:sz w:val="24"/>
+          <w:szCs w:val="24"/>
+        </w:rPr>
+        <w:t>MapsWithMe API provides a marker on the map that receives information about the maker.</w:t>
       </w:r>
     </w:p>
     <w:p>
@@ -6649,41 +6152,13 @@
           <w:szCs w:val="24"/>
         </w:rPr>
       </w:pPr>
-      <w:proofErr w:type="spellStart"/>
-      <w:r>
-        <w:rPr>
-          <w:rFonts w:ascii="Times New Roman" w:hAnsi="Times New Roman" w:cs="Times New Roman"/>
-          <w:sz w:val="24"/>
-          <w:szCs w:val="24"/>
-        </w:rPr>
-        <w:t>MapsWithMe</w:t>
-      </w:r>
-      <w:proofErr w:type="spellEnd"/>
-      <w:r>
-        <w:rPr>
-          <w:rFonts w:ascii="Times New Roman" w:hAnsi="Times New Roman" w:cs="Times New Roman"/>
-          <w:sz w:val="24"/>
-          <w:szCs w:val="24"/>
-        </w:rPr>
-        <w:t xml:space="preserve"> API is an open source and allows for personal and commercial uses map API. It supports offline map for all countries. </w:t>
-      </w:r>
-      <w:proofErr w:type="spellStart"/>
-      <w:r>
-        <w:rPr>
-          <w:rFonts w:ascii="Times New Roman" w:hAnsi="Times New Roman" w:cs="Times New Roman"/>
-          <w:sz w:val="24"/>
-          <w:szCs w:val="24"/>
-        </w:rPr>
-        <w:t>MapsWithMe</w:t>
-      </w:r>
-      <w:proofErr w:type="spellEnd"/>
-      <w:r>
-        <w:rPr>
-          <w:rFonts w:ascii="Times New Roman" w:hAnsi="Times New Roman" w:cs="Times New Roman"/>
-          <w:sz w:val="24"/>
-          <w:szCs w:val="24"/>
-        </w:rPr>
-        <w:t xml:space="preserve"> API works on Android device.</w:t>
+      <w:r>
+        <w:rPr>
+          <w:rFonts w:ascii="Times New Roman" w:hAnsi="Times New Roman" w:cs="Times New Roman"/>
+          <w:sz w:val="24"/>
+          <w:szCs w:val="24"/>
+        </w:rPr>
+        <w:t>MapsWithMe API is an open source and allows for personal and commercial uses map API. It supports offline map for all countries. MapsWithMe API works on Android device.</w:t>
       </w:r>
     </w:p>
     <w:p>
@@ -6929,7 +6404,7 @@
                     <pic:cNvPicPr/>
                   </pic:nvPicPr>
                   <pic:blipFill>
-                    <a:blip r:embed="rId15"/>
+                    <a:blip r:embed="rId14"/>
                     <a:stretch>
                       <a:fillRect/>
                     </a:stretch>
@@ -6969,29 +6444,7 @@
           <w:sz w:val="20"/>
           <w:szCs w:val="20"/>
         </w:rPr>
-        <w:t xml:space="preserve">Figure 3 </w:t>
-      </w:r>
-      <w:proofErr w:type="gramStart"/>
-      <w:r>
-        <w:rPr>
-          <w:rFonts w:ascii="Times New Roman" w:hAnsi="Times New Roman" w:cs="Times New Roman"/>
-          <w:b/>
-          <w:bCs/>
-          <w:sz w:val="20"/>
-          <w:szCs w:val="20"/>
-        </w:rPr>
-        <w:t>The</w:t>
-      </w:r>
-      <w:proofErr w:type="gramEnd"/>
-      <w:r>
-        <w:rPr>
-          <w:rFonts w:ascii="Times New Roman" w:hAnsi="Times New Roman" w:cs="Times New Roman"/>
-          <w:b/>
-          <w:bCs/>
-          <w:sz w:val="20"/>
-          <w:szCs w:val="20"/>
-        </w:rPr>
-        <w:t xml:space="preserve"> flow Spring MVC</w:t>
+        <w:t>Figure 3 The flow Spring MVC</w:t>
       </w:r>
     </w:p>
     <w:p>
@@ -7650,25 +7103,7 @@
           <w:sz w:val="24"/>
           <w:szCs w:val="24"/>
         </w:rPr>
-        <w:t xml:space="preserve">According to the unexpected events, the people may need to find assistance, hospital, police station, and garage, also a direction to go there. </w:t>
-      </w:r>
-      <w:proofErr w:type="gramStart"/>
-      <w:r>
-        <w:rPr>
-          <w:rFonts w:ascii="Times New Roman" w:eastAsia="Times New Roman" w:hAnsi="Times New Roman" w:cs="Times New Roman"/>
-          <w:sz w:val="24"/>
-          <w:szCs w:val="24"/>
-        </w:rPr>
-        <w:t>Although, they do not know their current location.</w:t>
-      </w:r>
-      <w:proofErr w:type="gramEnd"/>
-      <w:r>
-        <w:rPr>
-          <w:rFonts w:ascii="Times New Roman" w:eastAsia="Times New Roman" w:hAnsi="Times New Roman" w:cs="Times New Roman"/>
-          <w:sz w:val="24"/>
-          <w:szCs w:val="24"/>
-        </w:rPr>
-        <w:t xml:space="preserve"> They will be a little bit hard to find those locations and their contact information such as a phone number. The people may need to go to the closest help location. Nevertheless, they do not know where the nearest place and direction to go there. They will waste their time if they miscarry and go the wrong direction away from the closest help place. This reason leads to a new idea, which is a development of the Emergency Information on mobile.</w:t>
+        <w:t>According to the unexpected events, the people may need to find assistance, hospital, police station, and garage, also a direction to go there. Although, they do not know their current location. They will be a little bit hard to find those locations and their contact information such as a phone number. The people may need to go to the closest help location. Nevertheless, they do not know where the nearest place and direction to go there. They will waste their time if they miscarry and go the wrong direction away from the closest help place. This reason leads to a new idea, which is a development of the Emergency Information on mobile.</w:t>
       </w:r>
     </w:p>
     <w:p>
@@ -7730,25 +7165,7 @@
           <w:sz w:val="24"/>
           <w:szCs w:val="24"/>
         </w:rPr>
-        <w:t xml:space="preserve">The aim of this project is to develop the Emergency Information on mobile application in order to aid the user when the emergency situation happened. </w:t>
-      </w:r>
-      <w:proofErr w:type="gramStart"/>
-      <w:r>
-        <w:rPr>
-          <w:rFonts w:ascii="Times New Roman" w:eastAsia="Times New Roman" w:hAnsi="Times New Roman" w:cs="Times New Roman"/>
-          <w:sz w:val="24"/>
-          <w:szCs w:val="24"/>
-        </w:rPr>
-        <w:t>Furthermore, to reduce the time to find the nearest help place and their contact information.</w:t>
-      </w:r>
-      <w:proofErr w:type="gramEnd"/>
-      <w:r>
-        <w:rPr>
-          <w:rFonts w:ascii="Times New Roman" w:eastAsia="Times New Roman" w:hAnsi="Times New Roman" w:cs="Times New Roman"/>
-          <w:sz w:val="24"/>
-          <w:szCs w:val="24"/>
-        </w:rPr>
-        <w:t xml:space="preserve"> In addition, the development of the offline mode allows the user to use when they lose the internet connection. So that, the user can use the application to find contact information of help places even when they cannot connect to the internet.</w:t>
+        <w:t>The aim of this project is to develop the Emergency Information on mobile application in order to aid the user when the emergency situation happened. Furthermore, to reduce the time to find the nearest help place and their contact information. In addition, the development of the offline mode allows the user to use when they lose the internet connection. So that, the user can use the application to find contact information of help places even when they cannot connect to the internet.</w:t>
       </w:r>
     </w:p>
     <w:p>
@@ -7938,7 +7355,7 @@
                     <pic:cNvPicPr/>
                   </pic:nvPicPr>
                   <pic:blipFill>
-                    <a:blip r:embed="rId16"/>
+                    <a:blip r:embed="rId15"/>
                     <a:stretch>
                       <a:fillRect/>
                     </a:stretch>
@@ -8031,7 +7448,7 @@
                     <pic:cNvPicPr preferRelativeResize="0"/>
                   </pic:nvPicPr>
                   <pic:blipFill>
-                    <a:blip r:embed="rId17"/>
+                    <a:blip r:embed="rId16"/>
                     <a:srcRect/>
                     <a:stretch>
                       <a:fillRect/>
@@ -8153,7 +7570,7 @@
     </w:p>
     <w:tbl>
       <w:tblPr>
-        <w:tblStyle w:val="ac"/>
+        <w:tblStyle w:val="TableGrid"/>
         <w:tblW w:w="0" w:type="auto"/>
         <w:tblLook w:val="04A0" w:firstRow="1" w:lastRow="0" w:firstColumn="1" w:lastColumn="0" w:noHBand="0" w:noVBand="1"/>
       </w:tblPr>
@@ -11105,7 +10522,7 @@
     </w:p>
     <w:p>
       <w:pPr>
-        <w:pStyle w:val="ad"/>
+        <w:pStyle w:val="ListParagraph"/>
         <w:numPr>
           <w:ilvl w:val="2"/>
           <w:numId w:val="3"/>
@@ -11230,25 +10647,7 @@
           <w:sz w:val="24"/>
           <w:szCs w:val="24"/>
         </w:rPr>
-        <w:t xml:space="preserve">• The system shall limit rating of </w:t>
-      </w:r>
-      <w:proofErr w:type="gramStart"/>
-      <w:r>
-        <w:rPr>
-          <w:rFonts w:ascii="Times New Roman" w:hAnsi="Times New Roman" w:cs="Times New Roman"/>
-          <w:sz w:val="24"/>
-          <w:szCs w:val="24"/>
-        </w:rPr>
-        <w:t>place,</w:t>
-      </w:r>
-      <w:proofErr w:type="gramEnd"/>
-      <w:r>
-        <w:rPr>
-          <w:rFonts w:ascii="Times New Roman" w:hAnsi="Times New Roman" w:cs="Times New Roman"/>
-          <w:sz w:val="24"/>
-          <w:szCs w:val="24"/>
-        </w:rPr>
-        <w:t xml:space="preserve"> one user will be count at one for rating each help place</w:t>
+        <w:t>• The system shall limit rating of place, one user will be count at one for rating each help place</w:t>
       </w:r>
     </w:p>
     <w:p>
@@ -11323,7 +10722,7 @@
                     <pic:cNvPicPr/>
                   </pic:nvPicPr>
                   <pic:blipFill>
-                    <a:blip r:embed="rId18"/>
+                    <a:blip r:embed="rId17"/>
                     <a:stretch>
                       <a:fillRect/>
                     </a:stretch>
@@ -11660,7 +11059,7 @@
     </w:p>
     <w:p>
       <w:pPr>
-        <w:pStyle w:val="2"/>
+        <w:pStyle w:val="Heading2"/>
         <w:rPr>
           <w:rFonts w:ascii="Times New Roman" w:hAnsi="Times New Roman" w:cs="Times New Roman"/>
           <w:color w:val="auto"/>
@@ -12806,7 +12205,52 @@
                 <w:sz w:val="20"/>
                 <w:szCs w:val="20"/>
               </w:rPr>
-              <w:t>-  Feature 2 and Feature 4</w:t>
+              <w:t>-  Feature 2,</w:t>
+            </w:r>
+            <w:r>
+              <w:rPr>
+                <w:rFonts w:ascii="Times New Roman" w:eastAsia="Times New Roman" w:hAnsi="Times New Roman" w:cs="Times New Roman"/>
+                <w:color w:val="000000"/>
+                <w:sz w:val="20"/>
+                <w:szCs w:val="20"/>
+              </w:rPr>
+              <w:t xml:space="preserve"> Feature 4</w:t>
+            </w:r>
+            <w:r>
+              <w:rPr>
+                <w:rFonts w:ascii="Times New Roman" w:eastAsia="Times New Roman" w:hAnsi="Times New Roman" w:cs="Times New Roman"/>
+                <w:color w:val="000000"/>
+                <w:sz w:val="20"/>
+                <w:szCs w:val="20"/>
+              </w:rPr>
+              <w:t>,</w:t>
+            </w:r>
+            <w:r>
+              <w:rPr>
+                <w:rFonts w:ascii="Times New Roman" w:eastAsia="Times New Roman" w:hAnsi="Times New Roman" w:cs="Times New Roman"/>
+                <w:color w:val="000000"/>
+                <w:sz w:val="20"/>
+                <w:szCs w:val="20"/>
+              </w:rPr>
+              <w:t xml:space="preserve">  </w:t>
+            </w:r>
+            <w:r>
+              <w:rPr>
+                <w:rFonts w:ascii="Times New Roman" w:eastAsia="Times New Roman" w:hAnsi="Times New Roman" w:cs="Times New Roman"/>
+                <w:color w:val="000000"/>
+                <w:sz w:val="20"/>
+                <w:szCs w:val="20"/>
+              </w:rPr>
+              <w:t>Feature 5</w:t>
+            </w:r>
+            <w:r>
+              <w:rPr>
+                <w:rFonts w:ascii="Times New Roman" w:eastAsia="Times New Roman" w:hAnsi="Times New Roman" w:cs="Times New Roman"/>
+                <w:color w:val="000000"/>
+                <w:sz w:val="20"/>
+                <w:szCs w:val="20"/>
+              </w:rPr>
+              <w:t>, and Feature 6</w:t>
             </w:r>
           </w:p>
           <w:p>
@@ -13102,6 +12546,42 @@
               </w:rPr>
               <w:t>- Feature 3</w:t>
             </w:r>
+            <w:r>
+              <w:rPr>
+                <w:rFonts w:ascii="Times New Roman" w:eastAsia="Times New Roman" w:hAnsi="Times New Roman" w:cs="Times New Roman"/>
+                <w:color w:val="000000"/>
+                <w:sz w:val="20"/>
+                <w:szCs w:val="20"/>
+              </w:rPr>
+              <w:t>,</w:t>
+            </w:r>
+            <w:r>
+              <w:rPr>
+                <w:rFonts w:ascii="Times New Roman" w:eastAsia="Times New Roman" w:hAnsi="Times New Roman" w:cs="Times New Roman"/>
+                <w:color w:val="000000"/>
+                <w:sz w:val="20"/>
+                <w:szCs w:val="20"/>
+              </w:rPr>
+              <w:t xml:space="preserve"> </w:t>
+            </w:r>
+            <w:r>
+              <w:rPr>
+                <w:rFonts w:ascii="Times New Roman" w:eastAsia="Times New Roman" w:hAnsi="Times New Roman" w:cs="Times New Roman"/>
+                <w:color w:val="000000"/>
+                <w:sz w:val="20"/>
+                <w:szCs w:val="20"/>
+              </w:rPr>
+              <w:t>Feature 5</w:t>
+            </w:r>
+            <w:r>
+              <w:rPr>
+                <w:rFonts w:ascii="Times New Roman" w:eastAsia="Times New Roman" w:hAnsi="Times New Roman" w:cs="Times New Roman"/>
+                <w:color w:val="000000"/>
+                <w:sz w:val="20"/>
+                <w:szCs w:val="20"/>
+              </w:rPr>
+              <w:t>, and Feature 6</w:t>
+            </w:r>
           </w:p>
           <w:p>
             <w:pPr>
@@ -13256,13 +12736,15 @@
     <w:p>
       <w:pPr>
         <w:sectPr>
-          <w:headerReference w:type="default" r:id="rId19"/>
+          <w:headerReference w:type="default" r:id="rId18"/>
           <w:pgSz w:w="11906" w:h="16838"/>
           <w:pgMar w:top="2160" w:right="1440" w:bottom="1440" w:left="2160" w:header="709" w:footer="709" w:gutter="0"/>
           <w:cols w:space="708"/>
           <w:docGrid w:linePitch="360"/>
         </w:sectPr>
       </w:pPr>
+      <w:bookmarkStart w:id="78" w:name="_GoBack"/>
+      <w:bookmarkEnd w:id="78"/>
     </w:p>
     <w:p>
       <w:pPr>
@@ -13320,7 +12802,7 @@
                     <pic:cNvPicPr/>
                   </pic:nvPicPr>
                   <pic:blipFill>
-                    <a:blip r:embed="rId20"/>
+                    <a:blip r:embed="rId19"/>
                     <a:stretch>
                       <a:fillRect/>
                     </a:stretch>
@@ -13514,7 +12996,7 @@
                     </pic:cNvPicPr>
                   </pic:nvPicPr>
                   <pic:blipFill>
-                    <a:blip r:embed="rId21">
+                    <a:blip r:embed="rId20">
                       <a:extLst>
                         <a:ext uri="{28A0092B-C50C-407E-A947-70E740481C1C}">
                           <a14:useLocalDpi xmlns:a14="http://schemas.microsoft.com/office/drawing/2010/main" val="0"/>
@@ -13666,8 +13148,6 @@
           <w:sz w:val="28"/>
         </w:rPr>
       </w:pPr>
-      <w:bookmarkStart w:id="78" w:name="_GoBack"/>
-      <w:bookmarkEnd w:id="78"/>
       <w:r>
         <w:rPr>
           <w:rFonts w:ascii="Times New Roman" w:hAnsi="Times New Roman" w:cs="Times New Roman"/>
@@ -13721,6 +13201,221 @@
             <wp:extent cx="8643668" cy="3174521"/>
             <wp:effectExtent l="0" t="0" r="5080" b="6985"/>
             <wp:docPr id="4" name="Picture 3"/>
+            <wp:cNvGraphicFramePr>
+              <a:graphicFrameLocks xmlns:a="http://schemas.openxmlformats.org/drawingml/2006/main" noChangeAspect="1"/>
+            </wp:cNvGraphicFramePr>
+            <a:graphic xmlns:a="http://schemas.openxmlformats.org/drawingml/2006/main">
+              <a:graphicData uri="http://schemas.openxmlformats.org/drawingml/2006/picture">
+                <pic:pic xmlns:pic="http://schemas.openxmlformats.org/drawingml/2006/picture">
+                  <pic:nvPicPr>
+                    <pic:cNvPr id="0" name="Milestone-p1.jpg"/>
+                    <pic:cNvPicPr/>
+                  </pic:nvPicPr>
+                  <pic:blipFill>
+                    <a:blip r:embed="rId21">
+                      <a:extLst>
+                        <a:ext uri="{28A0092B-C50C-407E-A947-70E740481C1C}">
+                          <a14:useLocalDpi xmlns:a14="http://schemas.microsoft.com/office/drawing/2010/main" val="0"/>
+                        </a:ext>
+                      </a:extLst>
+                    </a:blip>
+                    <a:stretch>
+                      <a:fillRect/>
+                    </a:stretch>
+                  </pic:blipFill>
+                  <pic:spPr>
+                    <a:xfrm>
+                      <a:off x="0" y="0"/>
+                      <a:ext cx="8656231" cy="3179135"/>
+                    </a:xfrm>
+                    <a:prstGeom prst="rect">
+                      <a:avLst/>
+                    </a:prstGeom>
+                  </pic:spPr>
+                </pic:pic>
+              </a:graphicData>
+            </a:graphic>
+          </wp:inline>
+        </w:drawing>
+      </w:r>
+    </w:p>
+    <w:p>
+      <w:pPr>
+        <w:jc w:val="center"/>
+        <w:rPr>
+          <w:rFonts w:ascii="Times New Roman" w:hAnsi="Times New Roman" w:cs="Times New Roman"/>
+          <w:b/>
+          <w:bCs/>
+          <w:sz w:val="20"/>
+          <w:szCs w:val="20"/>
+        </w:rPr>
+      </w:pPr>
+      <w:r>
+        <w:rPr>
+          <w:rFonts w:ascii="Times New Roman" w:hAnsi="Times New Roman" w:cs="Times New Roman"/>
+          <w:b/>
+          <w:bCs/>
+          <w:sz w:val="20"/>
+          <w:szCs w:val="20"/>
+        </w:rPr>
+        <w:t xml:space="preserve">Figure </w:t>
+      </w:r>
+      <w:r>
+        <w:rPr>
+          <w:rFonts w:ascii="Times New Roman" w:hAnsi="Times New Roman" w:cs="Times New Roman"/>
+          <w:b/>
+          <w:bCs/>
+          <w:sz w:val="20"/>
+          <w:szCs w:val="20"/>
+        </w:rPr>
+        <w:t>9</w:t>
+      </w:r>
+      <w:r>
+        <w:rPr>
+          <w:rFonts w:ascii="Times New Roman" w:hAnsi="Times New Roman" w:cs="Times New Roman"/>
+          <w:b/>
+          <w:bCs/>
+          <w:sz w:val="20"/>
+          <w:szCs w:val="20"/>
+        </w:rPr>
+        <w:t xml:space="preserve"> Milestone of progress report II</w:t>
+      </w:r>
+    </w:p>
+    <w:p>
+      <w:pPr>
+        <w:spacing w:after="160" w:line="300" w:lineRule="auto"/>
+        <w:ind w:firstLine="720"/>
+        <w:jc w:val="center"/>
+        <w:rPr>
+          <w:rFonts w:ascii="Times New Roman" w:hAnsi="Times New Roman" w:cs="Times New Roman"/>
+          <w:sz w:val="10"/>
+          <w:szCs w:val="10"/>
+        </w:rPr>
+      </w:pPr>
+    </w:p>
+    <w:p>
+      <w:pPr>
+        <w:spacing w:after="160" w:line="300" w:lineRule="auto"/>
+        <w:ind w:firstLine="720"/>
+        <w:jc w:val="center"/>
+        <w:rPr>
+          <w:rFonts w:ascii="Times New Roman" w:eastAsia="Times New Roman" w:hAnsi="Times New Roman" w:cs="Times New Roman"/>
+          <w:sz w:val="24"/>
+          <w:szCs w:val="24"/>
+        </w:rPr>
+      </w:pPr>
+      <w:r>
+        <w:rPr>
+          <w:rFonts w:ascii="Times New Roman" w:hAnsi="Times New Roman" w:cs="Times New Roman"/>
+          <w:sz w:val="24"/>
+          <w:szCs w:val="24"/>
+        </w:rPr>
+        <w:t xml:space="preserve">Figure </w:t>
+      </w:r>
+      <w:r>
+        <w:rPr>
+          <w:rFonts w:ascii="Times New Roman" w:hAnsi="Times New Roman" w:cs="Times New Roman"/>
+          <w:sz w:val="24"/>
+          <w:szCs w:val="24"/>
+        </w:rPr>
+        <w:t>9</w:t>
+      </w:r>
+      <w:r>
+        <w:rPr>
+          <w:rFonts w:ascii="Times New Roman" w:eastAsia="Times New Roman" w:hAnsi="Times New Roman" w:cs="Times New Roman"/>
+          <w:sz w:val="24"/>
+          <w:szCs w:val="24"/>
+        </w:rPr>
+        <w:t xml:space="preserve"> shows duration of the progress report II</w:t>
+      </w:r>
+    </w:p>
+    <w:p>
+      <w:pPr>
+        <w:spacing w:after="160" w:line="300" w:lineRule="auto"/>
+        <w:ind w:firstLine="720"/>
+        <w:jc w:val="center"/>
+        <w:rPr>
+          <w:rFonts w:ascii="Times New Roman" w:eastAsia="Times New Roman" w:hAnsi="Times New Roman" w:cs="Times New Roman"/>
+          <w:sz w:val="24"/>
+          <w:szCs w:val="24"/>
+        </w:rPr>
+      </w:pPr>
+    </w:p>
+    <w:p>
+      <w:pPr>
+        <w:spacing w:after="160" w:line="300" w:lineRule="auto"/>
+        <w:ind w:firstLine="720"/>
+        <w:jc w:val="center"/>
+        <w:rPr>
+          <w:rFonts w:ascii="Times New Roman" w:eastAsia="Times New Roman" w:hAnsi="Times New Roman" w:cs="Times New Roman"/>
+          <w:sz w:val="24"/>
+          <w:szCs w:val="24"/>
+        </w:rPr>
+      </w:pPr>
+    </w:p>
+    <w:p>
+      <w:pPr>
+        <w:rPr>
+          <w:rFonts w:ascii="Times New Roman" w:hAnsi="Times New Roman" w:cs="Times New Roman"/>
+          <w:b/>
+          <w:bCs/>
+          <w:sz w:val="28"/>
+        </w:rPr>
+      </w:pPr>
+      <w:r>
+        <w:rPr>
+          <w:rFonts w:ascii="Times New Roman" w:hAnsi="Times New Roman" w:cs="Times New Roman"/>
+          <w:b/>
+          <w:bCs/>
+          <w:sz w:val="28"/>
+        </w:rPr>
+        <w:t>P</w:t>
+      </w:r>
+      <w:r>
+        <w:rPr>
+          <w:rFonts w:ascii="Times New Roman" w:eastAsia="Times New Roman" w:hAnsi="Times New Roman" w:cs="Times New Roman"/>
+          <w:b/>
+          <w:bCs/>
+          <w:color w:val="000000"/>
+          <w:sz w:val="28"/>
+        </w:rPr>
+        <w:t>rogress Report I</w:t>
+      </w:r>
+      <w:r>
+        <w:rPr>
+          <w:rFonts w:ascii="Times New Roman" w:hAnsi="Times New Roman" w:cs="Times New Roman"/>
+          <w:b/>
+          <w:bCs/>
+          <w:sz w:val="28"/>
+        </w:rPr>
+        <w:t>II</w:t>
+      </w:r>
+    </w:p>
+    <w:p>
+      <w:pPr>
+        <w:jc w:val="center"/>
+        <w:rPr>
+          <w:rFonts w:ascii="Times New Roman" w:hAnsi="Times New Roman" w:cs="Times New Roman"/>
+          <w:b/>
+          <w:bCs/>
+          <w:sz w:val="32"/>
+          <w:szCs w:val="32"/>
+        </w:rPr>
+      </w:pPr>
+      <w:r>
+        <w:rPr>
+          <w:rFonts w:ascii="Times New Roman" w:hAnsi="Times New Roman" w:cs="Times New Roman"/>
+          <w:b/>
+          <w:bCs/>
+          <w:noProof/>
+          <w:sz w:val="32"/>
+          <w:szCs w:val="32"/>
+        </w:rPr>
+        <w:drawing>
+          <wp:inline distT="0" distB="0" distL="0" distR="0" wp14:anchorId="367D8E90" wp14:editId="09D2ECED">
+            <wp:extent cx="8471140" cy="3329796"/>
+            <wp:effectExtent l="0" t="0" r="6350" b="4445"/>
+            <wp:docPr id="1" name="Picture 3"/>
             <wp:cNvGraphicFramePr>
               <a:graphicFrameLocks xmlns:a="http://schemas.openxmlformats.org/drawingml/2006/main" noChangeAspect="1"/>
             </wp:cNvGraphicFramePr>
@@ -13746,221 +13441,6 @@
                   <pic:spPr>
                     <a:xfrm>
                       <a:off x="0" y="0"/>
-                      <a:ext cx="8656231" cy="3179135"/>
-                    </a:xfrm>
-                    <a:prstGeom prst="rect">
-                      <a:avLst/>
-                    </a:prstGeom>
-                  </pic:spPr>
-                </pic:pic>
-              </a:graphicData>
-            </a:graphic>
-          </wp:inline>
-        </w:drawing>
-      </w:r>
-    </w:p>
-    <w:p>
-      <w:pPr>
-        <w:jc w:val="center"/>
-        <w:rPr>
-          <w:rFonts w:ascii="Times New Roman" w:hAnsi="Times New Roman" w:cs="Times New Roman"/>
-          <w:b/>
-          <w:bCs/>
-          <w:sz w:val="20"/>
-          <w:szCs w:val="20"/>
-        </w:rPr>
-      </w:pPr>
-      <w:r>
-        <w:rPr>
-          <w:rFonts w:ascii="Times New Roman" w:hAnsi="Times New Roman" w:cs="Times New Roman"/>
-          <w:b/>
-          <w:bCs/>
-          <w:sz w:val="20"/>
-          <w:szCs w:val="20"/>
-        </w:rPr>
-        <w:t xml:space="preserve">Figure </w:t>
-      </w:r>
-      <w:r>
-        <w:rPr>
-          <w:rFonts w:ascii="Times New Roman" w:hAnsi="Times New Roman" w:cs="Times New Roman"/>
-          <w:b/>
-          <w:bCs/>
-          <w:sz w:val="20"/>
-          <w:szCs w:val="20"/>
-        </w:rPr>
-        <w:t>9</w:t>
-      </w:r>
-      <w:r>
-        <w:rPr>
-          <w:rFonts w:ascii="Times New Roman" w:hAnsi="Times New Roman" w:cs="Times New Roman"/>
-          <w:b/>
-          <w:bCs/>
-          <w:sz w:val="20"/>
-          <w:szCs w:val="20"/>
-        </w:rPr>
-        <w:t xml:space="preserve"> Milestone of progress report II</w:t>
-      </w:r>
-    </w:p>
-    <w:p>
-      <w:pPr>
-        <w:spacing w:after="160" w:line="300" w:lineRule="auto"/>
-        <w:ind w:firstLine="720"/>
-        <w:jc w:val="center"/>
-        <w:rPr>
-          <w:rFonts w:ascii="Times New Roman" w:hAnsi="Times New Roman" w:cs="Times New Roman"/>
-          <w:sz w:val="10"/>
-          <w:szCs w:val="10"/>
-        </w:rPr>
-      </w:pPr>
-    </w:p>
-    <w:p>
-      <w:pPr>
-        <w:spacing w:after="160" w:line="300" w:lineRule="auto"/>
-        <w:ind w:firstLine="720"/>
-        <w:jc w:val="center"/>
-        <w:rPr>
-          <w:rFonts w:ascii="Times New Roman" w:eastAsia="Times New Roman" w:hAnsi="Times New Roman" w:cs="Times New Roman"/>
-          <w:sz w:val="24"/>
-          <w:szCs w:val="24"/>
-        </w:rPr>
-      </w:pPr>
-      <w:r>
-        <w:rPr>
-          <w:rFonts w:ascii="Times New Roman" w:hAnsi="Times New Roman" w:cs="Times New Roman"/>
-          <w:sz w:val="24"/>
-          <w:szCs w:val="24"/>
-        </w:rPr>
-        <w:t xml:space="preserve">Figure </w:t>
-      </w:r>
-      <w:r>
-        <w:rPr>
-          <w:rFonts w:ascii="Times New Roman" w:hAnsi="Times New Roman" w:cs="Times New Roman"/>
-          <w:sz w:val="24"/>
-          <w:szCs w:val="24"/>
-        </w:rPr>
-        <w:t>9</w:t>
-      </w:r>
-      <w:r>
-        <w:rPr>
-          <w:rFonts w:ascii="Times New Roman" w:eastAsia="Times New Roman" w:hAnsi="Times New Roman" w:cs="Times New Roman"/>
-          <w:sz w:val="24"/>
-          <w:szCs w:val="24"/>
-        </w:rPr>
-        <w:t xml:space="preserve"> shows duration of the progress report II</w:t>
-      </w:r>
-    </w:p>
-    <w:p>
-      <w:pPr>
-        <w:spacing w:after="160" w:line="300" w:lineRule="auto"/>
-        <w:ind w:firstLine="720"/>
-        <w:jc w:val="center"/>
-        <w:rPr>
-          <w:rFonts w:ascii="Times New Roman" w:eastAsia="Times New Roman" w:hAnsi="Times New Roman" w:cs="Times New Roman"/>
-          <w:sz w:val="24"/>
-          <w:szCs w:val="24"/>
-        </w:rPr>
-      </w:pPr>
-    </w:p>
-    <w:p>
-      <w:pPr>
-        <w:spacing w:after="160" w:line="300" w:lineRule="auto"/>
-        <w:ind w:firstLine="720"/>
-        <w:jc w:val="center"/>
-        <w:rPr>
-          <w:rFonts w:ascii="Times New Roman" w:eastAsia="Times New Roman" w:hAnsi="Times New Roman" w:cs="Times New Roman"/>
-          <w:sz w:val="24"/>
-          <w:szCs w:val="24"/>
-        </w:rPr>
-      </w:pPr>
-    </w:p>
-    <w:p>
-      <w:pPr>
-        <w:rPr>
-          <w:rFonts w:ascii="Times New Roman" w:hAnsi="Times New Roman" w:cs="Times New Roman"/>
-          <w:b/>
-          <w:bCs/>
-          <w:sz w:val="28"/>
-        </w:rPr>
-      </w:pPr>
-      <w:r>
-        <w:rPr>
-          <w:rFonts w:ascii="Times New Roman" w:hAnsi="Times New Roman" w:cs="Times New Roman"/>
-          <w:b/>
-          <w:bCs/>
-          <w:sz w:val="28"/>
-        </w:rPr>
-        <w:t>P</w:t>
-      </w:r>
-      <w:r>
-        <w:rPr>
-          <w:rFonts w:ascii="Times New Roman" w:eastAsia="Times New Roman" w:hAnsi="Times New Roman" w:cs="Times New Roman"/>
-          <w:b/>
-          <w:bCs/>
-          <w:color w:val="000000"/>
-          <w:sz w:val="28"/>
-        </w:rPr>
-        <w:t>rogress Report I</w:t>
-      </w:r>
-      <w:r>
-        <w:rPr>
-          <w:rFonts w:ascii="Times New Roman" w:hAnsi="Times New Roman" w:cs="Times New Roman"/>
-          <w:b/>
-          <w:bCs/>
-          <w:sz w:val="28"/>
-        </w:rPr>
-        <w:t>II</w:t>
-      </w:r>
-    </w:p>
-    <w:p>
-      <w:pPr>
-        <w:jc w:val="center"/>
-        <w:rPr>
-          <w:rFonts w:ascii="Times New Roman" w:hAnsi="Times New Roman" w:cs="Times New Roman"/>
-          <w:b/>
-          <w:bCs/>
-          <w:sz w:val="32"/>
-          <w:szCs w:val="32"/>
-        </w:rPr>
-      </w:pPr>
-      <w:r>
-        <w:rPr>
-          <w:rFonts w:ascii="Times New Roman" w:hAnsi="Times New Roman" w:cs="Times New Roman"/>
-          <w:b/>
-          <w:bCs/>
-          <w:noProof/>
-          <w:sz w:val="32"/>
-          <w:szCs w:val="32"/>
-        </w:rPr>
-        <w:drawing>
-          <wp:inline distT="0" distB="0" distL="0" distR="0" wp14:anchorId="367D8E90" wp14:editId="09D2ECED">
-            <wp:extent cx="8471140" cy="3329796"/>
-            <wp:effectExtent l="0" t="0" r="6350" b="4445"/>
-            <wp:docPr id="1" name="Picture 3"/>
-            <wp:cNvGraphicFramePr>
-              <a:graphicFrameLocks xmlns:a="http://schemas.openxmlformats.org/drawingml/2006/main" noChangeAspect="1"/>
-            </wp:cNvGraphicFramePr>
-            <a:graphic xmlns:a="http://schemas.openxmlformats.org/drawingml/2006/main">
-              <a:graphicData uri="http://schemas.openxmlformats.org/drawingml/2006/picture">
-                <pic:pic xmlns:pic="http://schemas.openxmlformats.org/drawingml/2006/picture">
-                  <pic:nvPicPr>
-                    <pic:cNvPr id="0" name="Milestone-p1.jpg"/>
-                    <pic:cNvPicPr/>
-                  </pic:nvPicPr>
-                  <pic:blipFill>
-                    <a:blip r:embed="rId23">
-                      <a:extLst>
-                        <a:ext uri="{28A0092B-C50C-407E-A947-70E740481C1C}">
-                          <a14:useLocalDpi xmlns:a14="http://schemas.microsoft.com/office/drawing/2010/main" val="0"/>
-                        </a:ext>
-                      </a:extLst>
-                    </a:blip>
-                    <a:stretch>
-                      <a:fillRect/>
-                    </a:stretch>
-                  </pic:blipFill>
-                  <pic:spPr>
-                    <a:xfrm>
-                      <a:off x="0" y="0"/>
                       <a:ext cx="8483452" cy="3334636"/>
                     </a:xfrm>
                     <a:prstGeom prst="rect">
@@ -14080,8 +13560,8 @@
       </w:r>
     </w:p>
     <w:sectPr>
-      <w:headerReference w:type="default" r:id="rId24"/>
-      <w:footerReference w:type="default" r:id="rId25"/>
+      <w:headerReference w:type="default" r:id="rId23"/>
+      <w:footerReference w:type="default" r:id="rId24"/>
       <w:pgSz w:w="16838" w:h="11906" w:orient="landscape"/>
       <w:pgMar w:top="1440" w:right="1440" w:bottom="2160" w:left="2160" w:header="709" w:footer="709" w:gutter="0"/>
       <w:cols w:space="708"/>
@@ -14092,7 +13572,7 @@
 </file>
 
 <file path=word/endnotes.xml><?xml version="1.0" encoding="utf-8"?>
-<w:endnotes xmlns:wpc="http://schemas.microsoft.com/office/word/2010/wordprocessingCanvas" xmlns:mc="http://schemas.openxmlformats.org/markup-compatibility/2006" xmlns:o="urn:schemas-microsoft-com:office:office" xmlns:r="http://schemas.openxmlformats.org/officeDocument/2006/relationships" xmlns:m="http://schemas.openxmlformats.org/officeDocument/2006/math" xmlns:v="urn:schemas-microsoft-com:vml" xmlns:wp14="http://schemas.microsoft.com/office/word/2010/wordprocessingDrawing" xmlns:wp="http://schemas.openxmlformats.org/drawingml/2006/wordprocessingDrawing" xmlns:w10="urn:schemas-microsoft-com:office:word" xmlns:w="http://schemas.openxmlformats.org/wordprocessingml/2006/main" xmlns:w14="http://schemas.microsoft.com/office/word/2010/wordml" xmlns:wpg="http://schemas.microsoft.com/office/word/2010/wordprocessingGroup" xmlns:wpi="http://schemas.microsoft.com/office/word/2010/wordprocessingInk" xmlns:wne="http://schemas.microsoft.com/office/word/2006/wordml" xmlns:wps="http://schemas.microsoft.com/office/word/2010/wordprocessingShape" mc:Ignorable="w14 wp14">
+<w:endnotes xmlns:wpc="http://schemas.microsoft.com/office/word/2010/wordprocessingCanvas" xmlns:mc="http://schemas.openxmlformats.org/markup-compatibility/2006" xmlns:o="urn:schemas-microsoft-com:office:office" xmlns:r="http://schemas.openxmlformats.org/officeDocument/2006/relationships" xmlns:m="http://schemas.openxmlformats.org/officeDocument/2006/math" xmlns:v="urn:schemas-microsoft-com:vml" xmlns:wp14="http://schemas.microsoft.com/office/word/2010/wordprocessingDrawing" xmlns:wp="http://schemas.openxmlformats.org/drawingml/2006/wordprocessingDrawing" xmlns:w10="urn:schemas-microsoft-com:office:word" xmlns:w="http://schemas.openxmlformats.org/wordprocessingml/2006/main" xmlns:w14="http://schemas.microsoft.com/office/word/2010/wordml" xmlns:w15="http://schemas.microsoft.com/office/word/2012/wordml" xmlns:wpg="http://schemas.microsoft.com/office/word/2010/wordprocessingGroup" xmlns:wpi="http://schemas.microsoft.com/office/word/2010/wordprocessingInk" xmlns:wne="http://schemas.microsoft.com/office/word/2006/wordml" xmlns:wps="http://schemas.microsoft.com/office/word/2010/wordprocessingShape" mc:Ignorable="w14 w15 wp14">
   <w:endnote w:type="separator" w:id="-1">
     <w:p>
       <w:pPr>
@@ -14117,10 +13597,10 @@
 </file>
 
 <file path=word/footer1.xml><?xml version="1.0" encoding="utf-8"?>
-<w:ftr xmlns:wpc="http://schemas.microsoft.com/office/word/2010/wordprocessingCanvas" xmlns:mc="http://schemas.openxmlformats.org/markup-compatibility/2006" xmlns:o="urn:schemas-microsoft-com:office:office" xmlns:r="http://schemas.openxmlformats.org/officeDocument/2006/relationships" xmlns:m="http://schemas.openxmlformats.org/officeDocument/2006/math" xmlns:v="urn:schemas-microsoft-com:vml" xmlns:wp14="http://schemas.microsoft.com/office/word/2010/wordprocessingDrawing" xmlns:wp="http://schemas.openxmlformats.org/drawingml/2006/wordprocessingDrawing" xmlns:w10="urn:schemas-microsoft-com:office:word" xmlns:w="http://schemas.openxmlformats.org/wordprocessingml/2006/main" xmlns:w14="http://schemas.microsoft.com/office/word/2010/wordml" xmlns:wpg="http://schemas.microsoft.com/office/word/2010/wordprocessingGroup" xmlns:wpi="http://schemas.microsoft.com/office/word/2010/wordprocessingInk" xmlns:wne="http://schemas.microsoft.com/office/word/2006/wordml" xmlns:wps="http://schemas.microsoft.com/office/word/2010/wordprocessingShape" mc:Ignorable="w14 wp14">
+<w:ftr xmlns:wpc="http://schemas.microsoft.com/office/word/2010/wordprocessingCanvas" xmlns:mc="http://schemas.openxmlformats.org/markup-compatibility/2006" xmlns:o="urn:schemas-microsoft-com:office:office" xmlns:r="http://schemas.openxmlformats.org/officeDocument/2006/relationships" xmlns:m="http://schemas.openxmlformats.org/officeDocument/2006/math" xmlns:v="urn:schemas-microsoft-com:vml" xmlns:wp14="http://schemas.microsoft.com/office/word/2010/wordprocessingDrawing" xmlns:wp="http://schemas.openxmlformats.org/drawingml/2006/wordprocessingDrawing" xmlns:w10="urn:schemas-microsoft-com:office:word" xmlns:w="http://schemas.openxmlformats.org/wordprocessingml/2006/main" xmlns:w14="http://schemas.microsoft.com/office/word/2010/wordml" xmlns:w15="http://schemas.microsoft.com/office/word/2012/wordml" xmlns:wpg="http://schemas.microsoft.com/office/word/2010/wordprocessingGroup" xmlns:wpi="http://schemas.microsoft.com/office/word/2010/wordprocessingInk" xmlns:wne="http://schemas.microsoft.com/office/word/2006/wordml" xmlns:wps="http://schemas.microsoft.com/office/word/2010/wordprocessingShape" mc:Ignorable="w14 w15 wp14">
   <w:p>
     <w:pPr>
-      <w:pStyle w:val="a5"/>
+      <w:pStyle w:val="Footer"/>
       <w:ind w:left="11" w:hanging="11"/>
       <w:rPr>
         <w:rFonts w:ascii="Times New Roman" w:hAnsi="Times New Roman" w:cs="Times New Roman"/>
@@ -14200,7 +13680,7 @@
   </w:p>
   <w:p>
     <w:pPr>
-      <w:pStyle w:val="a5"/>
+      <w:pStyle w:val="Footer"/>
       <w:ind w:left="11" w:hanging="11"/>
       <w:rPr>
         <w:rFonts w:ascii="Times New Roman" w:hAnsi="Times New Roman"/>
@@ -14373,17 +13853,17 @@
   </w:p>
   <w:p>
     <w:pPr>
-      <w:pStyle w:val="a5"/>
+      <w:pStyle w:val="Footer"/>
     </w:pPr>
   </w:p>
 </w:ftr>
 </file>
 
 <file path=word/footer2.xml><?xml version="1.0" encoding="utf-8"?>
-<w:ftr xmlns:wpc="http://schemas.microsoft.com/office/word/2010/wordprocessingCanvas" xmlns:mc="http://schemas.openxmlformats.org/markup-compatibility/2006" xmlns:o="urn:schemas-microsoft-com:office:office" xmlns:r="http://schemas.openxmlformats.org/officeDocument/2006/relationships" xmlns:m="http://schemas.openxmlformats.org/officeDocument/2006/math" xmlns:v="urn:schemas-microsoft-com:vml" xmlns:wp14="http://schemas.microsoft.com/office/word/2010/wordprocessingDrawing" xmlns:wp="http://schemas.openxmlformats.org/drawingml/2006/wordprocessingDrawing" xmlns:w10="urn:schemas-microsoft-com:office:word" xmlns:w="http://schemas.openxmlformats.org/wordprocessingml/2006/main" xmlns:w14="http://schemas.microsoft.com/office/word/2010/wordml" xmlns:wpg="http://schemas.microsoft.com/office/word/2010/wordprocessingGroup" xmlns:wpi="http://schemas.microsoft.com/office/word/2010/wordprocessingInk" xmlns:wne="http://schemas.microsoft.com/office/word/2006/wordml" xmlns:wps="http://schemas.microsoft.com/office/word/2010/wordprocessingShape" mc:Ignorable="w14 wp14">
+<w:ftr xmlns:wpc="http://schemas.microsoft.com/office/word/2010/wordprocessingCanvas" xmlns:mc="http://schemas.openxmlformats.org/markup-compatibility/2006" xmlns:o="urn:schemas-microsoft-com:office:office" xmlns:r="http://schemas.openxmlformats.org/officeDocument/2006/relationships" xmlns:m="http://schemas.openxmlformats.org/officeDocument/2006/math" xmlns:v="urn:schemas-microsoft-com:vml" xmlns:wp14="http://schemas.microsoft.com/office/word/2010/wordprocessingDrawing" xmlns:wp="http://schemas.openxmlformats.org/drawingml/2006/wordprocessingDrawing" xmlns:w10="urn:schemas-microsoft-com:office:word" xmlns:w="http://schemas.openxmlformats.org/wordprocessingml/2006/main" xmlns:w14="http://schemas.microsoft.com/office/word/2010/wordml" xmlns:w15="http://schemas.microsoft.com/office/word/2012/wordml" xmlns:wpg="http://schemas.microsoft.com/office/word/2010/wordprocessingGroup" xmlns:wpi="http://schemas.microsoft.com/office/word/2010/wordprocessingInk" xmlns:wne="http://schemas.microsoft.com/office/word/2006/wordml" xmlns:wps="http://schemas.microsoft.com/office/word/2010/wordprocessingShape" mc:Ignorable="w14 w15 wp14">
   <w:p>
     <w:pPr>
-      <w:pStyle w:val="a5"/>
+      <w:pStyle w:val="Footer"/>
       <w:ind w:left="11" w:hanging="11"/>
       <w:rPr>
         <w:rFonts w:ascii="Times New Roman" w:hAnsi="Times New Roman" w:cs="Times New Roman"/>
@@ -14418,7 +13898,6 @@
     <w:r>
       <w:t xml:space="preserve"> </w:t>
     </w:r>
-    <w:proofErr w:type="spellStart"/>
     <w:r>
       <w:rPr>
         <w:rFonts w:ascii="Times New Roman" w:eastAsia="SimSun" w:hAnsi="Times New Roman" w:cs="Times New Roman"/>
@@ -14427,18 +13906,7 @@
         <w:szCs w:val="22"/>
         <w:lang w:eastAsia="th-TH"/>
       </w:rPr>
-      <w:t>ProjectProposal</w:t>
-    </w:r>
-    <w:proofErr w:type="spellEnd"/>
-    <w:r>
-      <w:rPr>
-        <w:rFonts w:ascii="Times New Roman" w:eastAsia="SimSun" w:hAnsi="Times New Roman" w:cs="Times New Roman"/>
-        <w:bCs/>
-        <w:kern w:val="2"/>
-        <w:szCs w:val="22"/>
-        <w:lang w:eastAsia="th-TH"/>
-      </w:rPr>
-      <w:t xml:space="preserve"> </w:t>
+      <w:t xml:space="preserve">ProjectProposal </w:t>
     </w:r>
     <w:r>
       <w:rPr>
@@ -14507,7 +13975,7 @@
   </w:p>
   <w:p>
     <w:pPr>
-      <w:pStyle w:val="a5"/>
+      <w:pStyle w:val="Footer"/>
       <w:ind w:left="11" w:hanging="11"/>
       <w:rPr>
         <w:rFonts w:ascii="Times New Roman" w:hAnsi="Times New Roman"/>
@@ -14620,7 +14088,7 @@
         <w:szCs w:val="22"/>
         <w:lang w:eastAsia="th-TH"/>
       </w:rPr>
-      <w:t>2</w:t>
+      <w:t>19</w:t>
     </w:r>
     <w:r>
       <w:rPr>
@@ -14691,10 +14159,10 @@
 </file>
 
 <file path=word/footer3.xml><?xml version="1.0" encoding="utf-8"?>
-<w:ftr xmlns:wpc="http://schemas.microsoft.com/office/word/2010/wordprocessingCanvas" xmlns:mc="http://schemas.openxmlformats.org/markup-compatibility/2006" xmlns:o="urn:schemas-microsoft-com:office:office" xmlns:r="http://schemas.openxmlformats.org/officeDocument/2006/relationships" xmlns:m="http://schemas.openxmlformats.org/officeDocument/2006/math" xmlns:v="urn:schemas-microsoft-com:vml" xmlns:wp14="http://schemas.microsoft.com/office/word/2010/wordprocessingDrawing" xmlns:wp="http://schemas.openxmlformats.org/drawingml/2006/wordprocessingDrawing" xmlns:w10="urn:schemas-microsoft-com:office:word" xmlns:w="http://schemas.openxmlformats.org/wordprocessingml/2006/main" xmlns:w14="http://schemas.microsoft.com/office/word/2010/wordml" xmlns:wpg="http://schemas.microsoft.com/office/word/2010/wordprocessingGroup" xmlns:wpi="http://schemas.microsoft.com/office/word/2010/wordprocessingInk" xmlns:wne="http://schemas.microsoft.com/office/word/2006/wordml" xmlns:wps="http://schemas.microsoft.com/office/word/2010/wordprocessingShape" mc:Ignorable="w14 wp14">
+<w:ftr xmlns:wpc="http://schemas.microsoft.com/office/word/2010/wordprocessingCanvas" xmlns:mc="http://schemas.openxmlformats.org/markup-compatibility/2006" xmlns:o="urn:schemas-microsoft-com:office:office" xmlns:r="http://schemas.openxmlformats.org/officeDocument/2006/relationships" xmlns:m="http://schemas.openxmlformats.org/officeDocument/2006/math" xmlns:v="urn:schemas-microsoft-com:vml" xmlns:wp14="http://schemas.microsoft.com/office/word/2010/wordprocessingDrawing" xmlns:wp="http://schemas.openxmlformats.org/drawingml/2006/wordprocessingDrawing" xmlns:w10="urn:schemas-microsoft-com:office:word" xmlns:w="http://schemas.openxmlformats.org/wordprocessingml/2006/main" xmlns:w14="http://schemas.microsoft.com/office/word/2010/wordml" xmlns:w15="http://schemas.microsoft.com/office/word/2012/wordml" xmlns:wpg="http://schemas.microsoft.com/office/word/2010/wordprocessingGroup" xmlns:wpi="http://schemas.microsoft.com/office/word/2010/wordprocessingInk" xmlns:wne="http://schemas.microsoft.com/office/word/2006/wordml" xmlns:wps="http://schemas.microsoft.com/office/word/2010/wordprocessingShape" mc:Ignorable="w14 w15 wp14">
   <w:p>
     <w:pPr>
-      <w:pStyle w:val="a5"/>
+      <w:pStyle w:val="Footer"/>
       <w:ind w:left="11" w:hanging="11"/>
       <w:rPr>
         <w:rFonts w:ascii="Times New Roman" w:hAnsi="Times New Roman" w:cs="Times New Roman"/>
@@ -14729,7 +14197,6 @@
     <w:r>
       <w:t xml:space="preserve"> </w:t>
     </w:r>
-    <w:proofErr w:type="spellStart"/>
     <w:r>
       <w:rPr>
         <w:rFonts w:ascii="Times New Roman" w:eastAsia="SimSun" w:hAnsi="Times New Roman" w:cs="Times New Roman"/>
@@ -14738,18 +14205,7 @@
         <w:szCs w:val="22"/>
         <w:lang w:eastAsia="th-TH"/>
       </w:rPr>
-      <w:t>ProjectProposal</w:t>
-    </w:r>
-    <w:proofErr w:type="spellEnd"/>
-    <w:r>
-      <w:rPr>
-        <w:rFonts w:ascii="Times New Roman" w:eastAsia="SimSun" w:hAnsi="Times New Roman" w:cs="Times New Roman"/>
-        <w:bCs/>
-        <w:kern w:val="2"/>
-        <w:szCs w:val="22"/>
-        <w:lang w:eastAsia="th-TH"/>
-      </w:rPr>
-      <w:t xml:space="preserve"> </w:t>
+      <w:t xml:space="preserve">ProjectProposal </w:t>
     </w:r>
     <w:r>
       <w:rPr>
@@ -14829,7 +14285,7 @@
   </w:p>
   <w:p>
     <w:pPr>
-      <w:pStyle w:val="a5"/>
+      <w:pStyle w:val="Footer"/>
       <w:ind w:left="11" w:hanging="11"/>
       <w:rPr>
         <w:rFonts w:ascii="Times New Roman" w:hAnsi="Times New Roman"/>
@@ -14942,7 +14398,7 @@
         <w:szCs w:val="22"/>
         <w:lang w:eastAsia="th-TH"/>
       </w:rPr>
-      <w:t>25</w:t>
+      <w:t>23</w:t>
     </w:r>
     <w:r>
       <w:rPr>
@@ -15011,7 +14467,7 @@
   </w:p>
   <w:p>
     <w:pPr>
-      <w:pStyle w:val="a5"/>
+      <w:pStyle w:val="Footer"/>
       <w:rPr>
         <w:szCs w:val="22"/>
       </w:rPr>
@@ -15021,7 +14477,7 @@
 </file>
 
 <file path=word/footnotes.xml><?xml version="1.0" encoding="utf-8"?>
-<w:footnotes xmlns:wpc="http://schemas.microsoft.com/office/word/2010/wordprocessingCanvas" xmlns:mc="http://schemas.openxmlformats.org/markup-compatibility/2006" xmlns:o="urn:schemas-microsoft-com:office:office" xmlns:r="http://schemas.openxmlformats.org/officeDocument/2006/relationships" xmlns:m="http://schemas.openxmlformats.org/officeDocument/2006/math" xmlns:v="urn:schemas-microsoft-com:vml" xmlns:wp14="http://schemas.microsoft.com/office/word/2010/wordprocessingDrawing" xmlns:wp="http://schemas.openxmlformats.org/drawingml/2006/wordprocessingDrawing" xmlns:w10="urn:schemas-microsoft-com:office:word" xmlns:w="http://schemas.openxmlformats.org/wordprocessingml/2006/main" xmlns:w14="http://schemas.microsoft.com/office/word/2010/wordml" xmlns:wpg="http://schemas.microsoft.com/office/word/2010/wordprocessingGroup" xmlns:wpi="http://schemas.microsoft.com/office/word/2010/wordprocessingInk" xmlns:wne="http://schemas.microsoft.com/office/word/2006/wordml" xmlns:wps="http://schemas.microsoft.com/office/word/2010/wordprocessingShape" mc:Ignorable="w14 wp14">
+<w:footnotes xmlns:wpc="http://schemas.microsoft.com/office/word/2010/wordprocessingCanvas" xmlns:mc="http://schemas.openxmlformats.org/markup-compatibility/2006" xmlns:o="urn:schemas-microsoft-com:office:office" xmlns:r="http://schemas.openxmlformats.org/officeDocument/2006/relationships" xmlns:m="http://schemas.openxmlformats.org/officeDocument/2006/math" xmlns:v="urn:schemas-microsoft-com:vml" xmlns:wp14="http://schemas.microsoft.com/office/word/2010/wordprocessingDrawing" xmlns:wp="http://schemas.openxmlformats.org/drawingml/2006/wordprocessingDrawing" xmlns:w10="urn:schemas-microsoft-com:office:word" xmlns:w="http://schemas.openxmlformats.org/wordprocessingml/2006/main" xmlns:w14="http://schemas.microsoft.com/office/word/2010/wordml" xmlns:w15="http://schemas.microsoft.com/office/word/2012/wordml" xmlns:wpg="http://schemas.microsoft.com/office/word/2010/wordprocessingGroup" xmlns:wpi="http://schemas.microsoft.com/office/word/2010/wordprocessingInk" xmlns:wne="http://schemas.microsoft.com/office/word/2006/wordml" xmlns:wps="http://schemas.microsoft.com/office/word/2010/wordprocessingShape" mc:Ignorable="w14 w15 wp14">
   <w:footnote w:type="separator" w:id="-1">
     <w:p>
       <w:pPr>
@@ -15046,10 +14502,10 @@
 </file>
 
 <file path=word/header1.xml><?xml version="1.0" encoding="utf-8"?>
-<w:hdr xmlns:wpc="http://schemas.microsoft.com/office/word/2010/wordprocessingCanvas" xmlns:mc="http://schemas.openxmlformats.org/markup-compatibility/2006" xmlns:o="urn:schemas-microsoft-com:office:office" xmlns:r="http://schemas.openxmlformats.org/officeDocument/2006/relationships" xmlns:m="http://schemas.openxmlformats.org/officeDocument/2006/math" xmlns:v="urn:schemas-microsoft-com:vml" xmlns:wp14="http://schemas.microsoft.com/office/word/2010/wordprocessingDrawing" xmlns:wp="http://schemas.openxmlformats.org/drawingml/2006/wordprocessingDrawing" xmlns:w10="urn:schemas-microsoft-com:office:word" xmlns:w="http://schemas.openxmlformats.org/wordprocessingml/2006/main" xmlns:w14="http://schemas.microsoft.com/office/word/2010/wordml" xmlns:wpg="http://schemas.microsoft.com/office/word/2010/wordprocessingGroup" xmlns:wpi="http://schemas.microsoft.com/office/word/2010/wordprocessingInk" xmlns:wne="http://schemas.microsoft.com/office/word/2006/wordml" xmlns:wps="http://schemas.microsoft.com/office/word/2010/wordprocessingShape" mc:Ignorable="w14 wp14">
+<w:hdr xmlns:wpc="http://schemas.microsoft.com/office/word/2010/wordprocessingCanvas" xmlns:mc="http://schemas.openxmlformats.org/markup-compatibility/2006" xmlns:o="urn:schemas-microsoft-com:office:office" xmlns:r="http://schemas.openxmlformats.org/officeDocument/2006/relationships" xmlns:m="http://schemas.openxmlformats.org/officeDocument/2006/math" xmlns:v="urn:schemas-microsoft-com:vml" xmlns:wp14="http://schemas.microsoft.com/office/word/2010/wordprocessingDrawing" xmlns:wp="http://schemas.openxmlformats.org/drawingml/2006/wordprocessingDrawing" xmlns:w10="urn:schemas-microsoft-com:office:word" xmlns:w="http://schemas.openxmlformats.org/wordprocessingml/2006/main" xmlns:w14="http://schemas.microsoft.com/office/word/2010/wordml" xmlns:w15="http://schemas.microsoft.com/office/word/2012/wordml" xmlns:wpg="http://schemas.microsoft.com/office/word/2010/wordprocessingGroup" xmlns:wpi="http://schemas.microsoft.com/office/word/2010/wordprocessingInk" xmlns:wne="http://schemas.microsoft.com/office/word/2006/wordml" xmlns:wps="http://schemas.microsoft.com/office/word/2010/wordprocessingShape" mc:Ignorable="w14 w15 wp14">
   <w:p>
     <w:pPr>
-      <w:pStyle w:val="a3"/>
+      <w:pStyle w:val="Header"/>
       <w:jc w:val="center"/>
       <w:rPr>
         <w:rFonts w:ascii="Times New Roman" w:hAnsi="Times New Roman" w:cs="Times New Roman"/>
@@ -15060,14 +14516,14 @@
   </w:p>
   <w:p>
     <w:pPr>
-      <w:pStyle w:val="a3"/>
+      <w:pStyle w:val="Header"/>
     </w:pPr>
   </w:p>
 </w:hdr>
 </file>
 
 <file path=word/header2.xml><?xml version="1.0" encoding="utf-8"?>
-<w:hdr xmlns:wpc="http://schemas.microsoft.com/office/word/2010/wordprocessingCanvas" xmlns:mc="http://schemas.openxmlformats.org/markup-compatibility/2006" xmlns:o="urn:schemas-microsoft-com:office:office" xmlns:r="http://schemas.openxmlformats.org/officeDocument/2006/relationships" xmlns:m="http://schemas.openxmlformats.org/officeDocument/2006/math" xmlns:v="urn:schemas-microsoft-com:vml" xmlns:wp14="http://schemas.microsoft.com/office/word/2010/wordprocessingDrawing" xmlns:wp="http://schemas.openxmlformats.org/drawingml/2006/wordprocessingDrawing" xmlns:w10="urn:schemas-microsoft-com:office:word" xmlns:w="http://schemas.openxmlformats.org/wordprocessingml/2006/main" xmlns:w14="http://schemas.microsoft.com/office/word/2010/wordml" xmlns:wpg="http://schemas.microsoft.com/office/word/2010/wordprocessingGroup" xmlns:wpi="http://schemas.microsoft.com/office/word/2010/wordprocessingInk" xmlns:wne="http://schemas.microsoft.com/office/word/2006/wordml" xmlns:wps="http://schemas.microsoft.com/office/word/2010/wordprocessingShape" mc:Ignorable="w14 wp14">
+<w:hdr xmlns:wpc="http://schemas.microsoft.com/office/word/2010/wordprocessingCanvas" xmlns:mc="http://schemas.openxmlformats.org/markup-compatibility/2006" xmlns:o="urn:schemas-microsoft-com:office:office" xmlns:r="http://schemas.openxmlformats.org/officeDocument/2006/relationships" xmlns:m="http://schemas.openxmlformats.org/officeDocument/2006/math" xmlns:v="urn:schemas-microsoft-com:vml" xmlns:wp14="http://schemas.microsoft.com/office/word/2010/wordprocessingDrawing" xmlns:wp="http://schemas.openxmlformats.org/drawingml/2006/wordprocessingDrawing" xmlns:w10="urn:schemas-microsoft-com:office:word" xmlns:w="http://schemas.openxmlformats.org/wordprocessingml/2006/main" xmlns:w14="http://schemas.microsoft.com/office/word/2010/wordml" xmlns:w15="http://schemas.microsoft.com/office/word/2012/wordml" xmlns:wpg="http://schemas.microsoft.com/office/word/2010/wordprocessingGroup" xmlns:wpi="http://schemas.microsoft.com/office/word/2010/wordprocessingInk" xmlns:wne="http://schemas.microsoft.com/office/word/2006/wordml" xmlns:wps="http://schemas.microsoft.com/office/word/2010/wordprocessingShape" mc:Ignorable="w14 w15 wp14">
   <w:sdt>
     <w:sdtPr>
       <w:id w:val="-273481983"/>
@@ -15086,7 +14542,7 @@
     <w:sdtContent>
       <w:p>
         <w:pPr>
-          <w:pStyle w:val="a3"/>
+          <w:pStyle w:val="Header"/>
           <w:jc w:val="center"/>
           <w:rPr>
             <w:rFonts w:ascii="Times New Roman" w:hAnsi="Times New Roman" w:cs="Times New Roman"/>
@@ -15126,7 +14582,7 @@
             <w:szCs w:val="24"/>
             <w:lang w:val="th-TH"/>
           </w:rPr>
-          <w:t>4</w:t>
+          <w:t>19</w:t>
         </w:r>
         <w:r>
           <w:rPr>
@@ -15141,17 +14597,17 @@
   </w:sdt>
   <w:p>
     <w:pPr>
-      <w:pStyle w:val="a3"/>
+      <w:pStyle w:val="Header"/>
     </w:pPr>
   </w:p>
 </w:hdr>
 </file>
 
 <file path=word/header3.xml><?xml version="1.0" encoding="utf-8"?>
-<w:hdr xmlns:wpc="http://schemas.microsoft.com/office/word/2010/wordprocessingCanvas" xmlns:mc="http://schemas.openxmlformats.org/markup-compatibility/2006" xmlns:o="urn:schemas-microsoft-com:office:office" xmlns:r="http://schemas.openxmlformats.org/officeDocument/2006/relationships" xmlns:m="http://schemas.openxmlformats.org/officeDocument/2006/math" xmlns:v="urn:schemas-microsoft-com:vml" xmlns:wp14="http://schemas.microsoft.com/office/word/2010/wordprocessingDrawing" xmlns:wp="http://schemas.openxmlformats.org/drawingml/2006/wordprocessingDrawing" xmlns:w10="urn:schemas-microsoft-com:office:word" xmlns:w="http://schemas.openxmlformats.org/wordprocessingml/2006/main" xmlns:w14="http://schemas.microsoft.com/office/word/2010/wordml" xmlns:wpg="http://schemas.microsoft.com/office/word/2010/wordprocessingGroup" xmlns:wpi="http://schemas.microsoft.com/office/word/2010/wordprocessingInk" xmlns:wne="http://schemas.microsoft.com/office/word/2006/wordml" xmlns:wps="http://schemas.microsoft.com/office/word/2010/wordprocessingShape" mc:Ignorable="w14 wp14">
+<w:hdr xmlns:wpc="http://schemas.microsoft.com/office/word/2010/wordprocessingCanvas" xmlns:mc="http://schemas.openxmlformats.org/markup-compatibility/2006" xmlns:o="urn:schemas-microsoft-com:office:office" xmlns:r="http://schemas.openxmlformats.org/officeDocument/2006/relationships" xmlns:m="http://schemas.openxmlformats.org/officeDocument/2006/math" xmlns:v="urn:schemas-microsoft-com:vml" xmlns:wp14="http://schemas.microsoft.com/office/word/2010/wordprocessingDrawing" xmlns:wp="http://schemas.openxmlformats.org/drawingml/2006/wordprocessingDrawing" xmlns:w10="urn:schemas-microsoft-com:office:word" xmlns:w="http://schemas.openxmlformats.org/wordprocessingml/2006/main" xmlns:w14="http://schemas.microsoft.com/office/word/2010/wordml" xmlns:w15="http://schemas.microsoft.com/office/word/2012/wordml" xmlns:wpg="http://schemas.microsoft.com/office/word/2010/wordprocessingGroup" xmlns:wpi="http://schemas.microsoft.com/office/word/2010/wordprocessingInk" xmlns:wne="http://schemas.microsoft.com/office/word/2006/wordml" xmlns:wps="http://schemas.microsoft.com/office/word/2010/wordprocessingShape" mc:Ignorable="w14 w15 wp14">
   <w:p>
     <w:pPr>
-      <w:pStyle w:val="a3"/>
+      <w:pStyle w:val="Header"/>
       <w:jc w:val="center"/>
     </w:pPr>
     <w:sdt>
@@ -15287,7 +14743,7 @@
                                       <w:szCs w:val="24"/>
                                       <w:lang w:val="th-TH"/>
                                     </w:rPr>
-                                    <w:t>25</w:t>
+                                    <w:t>23</w:t>
                                   </w:r>
                                   <w:r>
                                     <w:rPr>
@@ -15319,7 +14775,7 @@
             </mc:Choice>
             <mc:Fallback>
               <w:pict>
-                <v:rect id="สี่เหลี่ยมผืนผ้า 9" o:spid="_x0000_s1026" style="position:absolute;left:0;text-align:left;margin-left:0;margin-top:0;width:60pt;height:70.5pt;z-index:251659264;visibility:visible;mso-wrap-style:square;mso-width-percent:0;mso-height-percent:0;mso-wrap-distance-left:9pt;mso-wrap-distance-top:0;mso-wrap-distance-right:9pt;mso-wrap-distance-bottom:0;mso-position-horizontal:center;mso-position-horizontal-relative:right-margin-area;mso-position-vertical:center;mso-position-vertical-relative:page;mso-width-percent:0;mso-height-percent:0;mso-width-relative:page;mso-height-relative:page;v-text-anchor:top" o:gfxdata="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" o:allowincell="f" stroked="f">
+                <v:rect w14:anchorId="5CE59ECE" id="สี่เหลี่ยมผืนผ้า 9" o:spid="_x0000_s1026" style="position:absolute;left:0;text-align:left;margin-left:0;margin-top:0;width:60pt;height:70.5pt;z-index:251659264;visibility:visible;mso-wrap-style:square;mso-width-percent:0;mso-height-percent:0;mso-wrap-distance-left:9pt;mso-wrap-distance-top:0;mso-wrap-distance-right:9pt;mso-wrap-distance-bottom:0;mso-position-horizontal:center;mso-position-horizontal-relative:right-margin-area;mso-position-vertical:center;mso-position-vertical-relative:page;mso-width-percent:0;mso-height-percent:0;mso-width-relative:page;mso-height-relative:page;v-text-anchor:top" o:gfxdata="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" o:allowincell="f" stroked="f">
                   <v:textbox>
                     <w:txbxContent>
                       <w:sdt>
@@ -15380,7 +14836,7 @@
                                 <w:szCs w:val="24"/>
                                 <w:lang w:val="th-TH"/>
                               </w:rPr>
-                              <w:t>25</w:t>
+                              <w:t>23</w:t>
                             </w:r>
                             <w:r>
                               <w:rPr>
@@ -15406,14 +14862,14 @@
   </w:p>
   <w:p>
     <w:pPr>
-      <w:pStyle w:val="a3"/>
+      <w:pStyle w:val="Header"/>
     </w:pPr>
   </w:p>
 </w:hdr>
 </file>
 
 <file path=word/numbering.xml><?xml version="1.0" encoding="utf-8"?>
-<w:numbering xmlns:wpc="http://schemas.microsoft.com/office/word/2010/wordprocessingCanvas" xmlns:mc="http://schemas.openxmlformats.org/markup-compatibility/2006" xmlns:o="urn:schemas-microsoft-com:office:office" xmlns:r="http://schemas.openxmlformats.org/officeDocument/2006/relationships" xmlns:m="http://schemas.openxmlformats.org/officeDocument/2006/math" xmlns:v="urn:schemas-microsoft-com:vml" xmlns:wp14="http://schemas.microsoft.com/office/word/2010/wordprocessingDrawing" xmlns:wp="http://schemas.openxmlformats.org/drawingml/2006/wordprocessingDrawing" xmlns:w10="urn:schemas-microsoft-com:office:word" xmlns:w="http://schemas.openxmlformats.org/wordprocessingml/2006/main" xmlns:w14="http://schemas.microsoft.com/office/word/2010/wordml" xmlns:wpg="http://schemas.microsoft.com/office/word/2010/wordprocessingGroup" xmlns:wpi="http://schemas.microsoft.com/office/word/2010/wordprocessingInk" xmlns:wne="http://schemas.microsoft.com/office/word/2006/wordml" xmlns:wps="http://schemas.microsoft.com/office/word/2010/wordprocessingShape" mc:Ignorable="w14 wp14">
+<w:numbering xmlns:wpc="http://schemas.microsoft.com/office/word/2010/wordprocessingCanvas" xmlns:mc="http://schemas.openxmlformats.org/markup-compatibility/2006" xmlns:o="urn:schemas-microsoft-com:office:office" xmlns:r="http://schemas.openxmlformats.org/officeDocument/2006/relationships" xmlns:m="http://schemas.openxmlformats.org/officeDocument/2006/math" xmlns:v="urn:schemas-microsoft-com:vml" xmlns:wp14="http://schemas.microsoft.com/office/word/2010/wordprocessingDrawing" xmlns:wp="http://schemas.openxmlformats.org/drawingml/2006/wordprocessingDrawing" xmlns:w10="urn:schemas-microsoft-com:office:word" xmlns:w="http://schemas.openxmlformats.org/wordprocessingml/2006/main" xmlns:w14="http://schemas.microsoft.com/office/word/2010/wordml" xmlns:w15="http://schemas.microsoft.com/office/word/2012/wordml" xmlns:wpg="http://schemas.microsoft.com/office/word/2010/wordprocessingGroup" xmlns:wpi="http://schemas.microsoft.com/office/word/2010/wordprocessingInk" xmlns:wne="http://schemas.microsoft.com/office/word/2006/wordml" xmlns:wps="http://schemas.microsoft.com/office/word/2010/wordprocessingShape" mc:Ignorable="w14 w15 wp14">
   <w:abstractNum w:abstractNumId="0">
     <w:nsid w:val="0EF92C19"/>
     <w:multiLevelType w:val="multilevel"/>
@@ -15704,7 +15160,7 @@
 </file>
 
 <file path=word/styles.xml><?xml version="1.0" encoding="utf-8"?>
-<w:styles xmlns:mc="http://schemas.openxmlformats.org/markup-compatibility/2006" xmlns:r="http://schemas.openxmlformats.org/officeDocument/2006/relationships" xmlns:w="http://schemas.openxmlformats.org/wordprocessingml/2006/main" xmlns:w14="http://schemas.microsoft.com/office/word/2010/wordml" mc:Ignorable="w14">
+<w:styles xmlns:mc="http://schemas.openxmlformats.org/markup-compatibility/2006" xmlns:r="http://schemas.openxmlformats.org/officeDocument/2006/relationships" xmlns:w="http://schemas.openxmlformats.org/wordprocessingml/2006/main" xmlns:w14="http://schemas.microsoft.com/office/word/2010/wordml" xmlns:w15="http://schemas.microsoft.com/office/word/2012/wordml" mc:Ignorable="w14 w15">
   <w:docDefaults>
     <w:rPrDefault>
       <w:rPr>
@@ -15720,154 +15176,388 @@
       </w:pPr>
     </w:pPrDefault>
   </w:docDefaults>
-  <w:latentStyles w:defLockedState="0" w:defUIPriority="99" w:defSemiHidden="1" w:defUnhideWhenUsed="1" w:defQFormat="0" w:count="267">
-    <w:lsdException w:name="Normal" w:semiHidden="0" w:uiPriority="0" w:unhideWhenUsed="0" w:qFormat="1"/>
-    <w:lsdException w:name="heading 1" w:semiHidden="0" w:uiPriority="9" w:unhideWhenUsed="0" w:qFormat="1"/>
-    <w:lsdException w:name="heading 2" w:uiPriority="9" w:qFormat="1"/>
-    <w:lsdException w:name="heading 3" w:uiPriority="9" w:qFormat="1"/>
-    <w:lsdException w:name="heading 4" w:uiPriority="9" w:qFormat="1"/>
-    <w:lsdException w:name="heading 5" w:uiPriority="9" w:qFormat="1"/>
-    <w:lsdException w:name="heading 6" w:uiPriority="9" w:qFormat="1"/>
-    <w:lsdException w:name="heading 7" w:uiPriority="9" w:qFormat="1"/>
-    <w:lsdException w:name="heading 8" w:uiPriority="9" w:qFormat="1"/>
-    <w:lsdException w:name="heading 9" w:uiPriority="9" w:qFormat="1"/>
-    <w:lsdException w:name="toc 1" w:uiPriority="39" w:qFormat="1"/>
-    <w:lsdException w:name="toc 2" w:uiPriority="39" w:qFormat="1"/>
-    <w:lsdException w:name="toc 3" w:uiPriority="39" w:qFormat="1"/>
-    <w:lsdException w:name="toc 4" w:uiPriority="39"/>
-    <w:lsdException w:name="toc 5" w:uiPriority="39"/>
-    <w:lsdException w:name="toc 6" w:uiPriority="39"/>
-    <w:lsdException w:name="toc 7" w:uiPriority="39"/>
-    <w:lsdException w:name="toc 8" w:uiPriority="39"/>
-    <w:lsdException w:name="toc 9" w:uiPriority="39"/>
-    <w:lsdException w:name="caption" w:uiPriority="35" w:qFormat="1"/>
-    <w:lsdException w:name="Title" w:semiHidden="0" w:uiPriority="10" w:unhideWhenUsed="0" w:qFormat="1"/>
-    <w:lsdException w:name="Default Paragraph Font" w:uiPriority="1"/>
-    <w:lsdException w:name="Subtitle" w:semiHidden="0" w:uiPriority="11" w:unhideWhenUsed="0" w:qFormat="1"/>
-    <w:lsdException w:name="Strong" w:semiHidden="0" w:uiPriority="22" w:unhideWhenUsed="0" w:qFormat="1"/>
-    <w:lsdException w:name="Emphasis" w:semiHidden="0" w:uiPriority="20" w:unhideWhenUsed="0" w:qFormat="1"/>
-    <w:lsdException w:name="Table Grid" w:semiHidden="0" w:uiPriority="59" w:unhideWhenUsed="0"/>
-    <w:lsdException w:name="Placeholder Text" w:unhideWhenUsed="0"/>
-    <w:lsdException w:name="No Spacing" w:semiHidden="0" w:uiPriority="1" w:unhideWhenUsed="0" w:qFormat="1"/>
-    <w:lsdException w:name="Light Shading" w:semiHidden="0" w:uiPriority="60" w:unhideWhenUsed="0"/>
-    <w:lsdException w:name="Light List" w:semiHidden="0" w:uiPriority="61" w:unhideWhenUsed="0"/>
-    <w:lsdException w:name="Light Grid" w:semiHidden="0" w:uiPriority="62" w:unhideWhenUsed="0"/>
-    <w:lsdException w:name="Medium Shading 1" w:semiHidden="0" w:uiPriority="63" w:unhideWhenUsed="0"/>
-    <w:lsdException w:name="Medium Shading 2" w:semiHidden="0" w:uiPriority="64" w:unhideWhenUsed="0"/>
-    <w:lsdException w:name="Medium List 1" w:semiHidden="0" w:uiPriority="65" w:unhideWhenUsed="0"/>
-    <w:lsdException w:name="Medium List 2" w:semiHidden="0" w:uiPriority="66" w:unhideWhenUsed="0"/>
-    <w:lsdException w:name="Medium Grid 1" w:semiHidden="0" w:uiPriority="67" w:unhideWhenUsed="0"/>
-    <w:lsdException w:name="Medium Grid 2" w:semiHidden="0" w:uiPriority="68" w:unhideWhenUsed="0"/>
-    <w:lsdException w:name="Medium Grid 3" w:semiHidden="0" w:uiPriority="69" w:unhideWhenUsed="0"/>
-    <w:lsdException w:name="Dark List" w:semiHidden="0" w:uiPriority="70" w:unhideWhenUsed="0"/>
-    <w:lsdException w:name="Colorful Shading" w:semiHidden="0" w:uiPriority="71" w:unhideWhenUsed="0"/>
-    <w:lsdException w:name="Colorful List" w:semiHidden="0" w:uiPriority="72" w:unhideWhenUsed="0"/>
-    <w:lsdException w:name="Colorful Grid" w:semiHidden="0" w:uiPriority="73" w:unhideWhenUsed="0"/>
-    <w:lsdException w:name="Light Shading Accent 1" w:semiHidden="0" w:uiPriority="60" w:unhideWhenUsed="0"/>
-    <w:lsdException w:name="Light List Accent 1" w:semiHidden="0" w:uiPriority="61" w:unhideWhenUsed="0"/>
-    <w:lsdException w:name="Light Grid Accent 1" w:semiHidden="0" w:uiPriority="62" w:unhideWhenUsed="0"/>
-    <w:lsdException w:name="Medium Shading 1 Accent 1" w:semiHidden="0" w:uiPriority="63" w:unhideWhenUsed="0"/>
-    <w:lsdException w:name="Medium Shading 2 Accent 1" w:semiHidden="0" w:uiPriority="64" w:unhideWhenUsed="0"/>
-    <w:lsdException w:name="Medium List 1 Accent 1" w:semiHidden="0" w:uiPriority="65" w:unhideWhenUsed="0"/>
-    <w:lsdException w:name="Revision" w:unhideWhenUsed="0"/>
-    <w:lsdException w:name="List Paragraph" w:semiHidden="0" w:uiPriority="34" w:unhideWhenUsed="0" w:qFormat="1"/>
-    <w:lsdException w:name="Quote" w:semiHidden="0" w:uiPriority="29" w:unhideWhenUsed="0" w:qFormat="1"/>
-    <w:lsdException w:name="Intense Quote" w:semiHidden="0" w:uiPriority="30" w:unhideWhenUsed="0" w:qFormat="1"/>
-    <w:lsdException w:name="Medium List 2 Accent 1" w:semiHidden="0" w:uiPriority="66" w:unhideWhenUsed="0"/>
-    <w:lsdException w:name="Medium Grid 1 Accent 1" w:semiHidden="0" w:uiPriority="67" w:unhideWhenUsed="0"/>
-    <w:lsdException w:name="Medium Grid 2 Accent 1" w:semiHidden="0" w:uiPriority="68" w:unhideWhenUsed="0"/>
-    <w:lsdException w:name="Medium Grid 3 Accent 1" w:semiHidden="0" w:uiPriority="69" w:unhideWhenUsed="0"/>
-    <w:lsdException w:name="Dark List Accent 1" w:semiHidden="0" w:uiPriority="70" w:unhideWhenUsed="0"/>
-    <w:lsdException w:name="Colorful Shading Accent 1" w:semiHidden="0" w:uiPriority="71" w:unhideWhenUsed="0"/>
-    <w:lsdException w:name="Colorful List Accent 1" w:semiHidden="0" w:uiPriority="72" w:unhideWhenUsed="0"/>
-    <w:lsdException w:name="Colorful Grid Accent 1" w:semiHidden="0" w:uiPriority="73" w:unhideWhenUsed="0"/>
-    <w:lsdException w:name="Light Shading Accent 2" w:semiHidden="0" w:uiPriority="60" w:unhideWhenUsed="0"/>
-    <w:lsdException w:name="Light List Accent 2" w:semiHidden="0" w:uiPriority="61" w:unhideWhenUsed="0"/>
-    <w:lsdException w:name="Light Grid Accent 2" w:semiHidden="0" w:uiPriority="62" w:unhideWhenUsed="0"/>
-    <w:lsdException w:name="Medium Shading 1 Accent 2" w:semiHidden="0" w:uiPriority="63" w:unhideWhenUsed="0"/>
-    <w:lsdException w:name="Medium Shading 2 Accent 2" w:semiHidden="0" w:uiPriority="64" w:unhideWhenUsed="0"/>
-    <w:lsdException w:name="Medium List 1 Accent 2" w:semiHidden="0" w:uiPriority="65" w:unhideWhenUsed="0"/>
-    <w:lsdException w:name="Medium List 2 Accent 2" w:semiHidden="0" w:uiPriority="66" w:unhideWhenUsed="0"/>
-    <w:lsdException w:name="Medium Grid 1 Accent 2" w:semiHidden="0" w:uiPriority="67" w:unhideWhenUsed="0"/>
-    <w:lsdException w:name="Medium Grid 2 Accent 2" w:semiHidden="0" w:uiPriority="68" w:unhideWhenUsed="0"/>
-    <w:lsdException w:name="Medium Grid 3 Accent 2" w:semiHidden="0" w:uiPriority="69" w:unhideWhenUsed="0"/>
-    <w:lsdException w:name="Dark List Accent 2" w:semiHidden="0" w:uiPriority="70" w:unhideWhenUsed="0"/>
-    <w:lsdException w:name="Colorful Shading Accent 2" w:semiHidden="0" w:uiPriority="71" w:unhideWhenUsed="0"/>
-    <w:lsdException w:name="Colorful List Accent 2" w:semiHidden="0" w:uiPriority="72" w:unhideWhenUsed="0"/>
-    <w:lsdException w:name="Colorful Grid Accent 2" w:semiHidden="0" w:uiPriority="73" w:unhideWhenUsed="0"/>
-    <w:lsdException w:name="Light Shading Accent 3" w:semiHidden="0" w:uiPriority="60" w:unhideWhenUsed="0"/>
-    <w:lsdException w:name="Light List Accent 3" w:semiHidden="0" w:uiPriority="61" w:unhideWhenUsed="0"/>
-    <w:lsdException w:name="Light Grid Accent 3" w:semiHidden="0" w:uiPriority="62" w:unhideWhenUsed="0"/>
-    <w:lsdException w:name="Medium Shading 1 Accent 3" w:semiHidden="0" w:uiPriority="63" w:unhideWhenUsed="0"/>
-    <w:lsdException w:name="Medium Shading 2 Accent 3" w:semiHidden="0" w:uiPriority="64" w:unhideWhenUsed="0"/>
-    <w:lsdException w:name="Medium List 1 Accent 3" w:semiHidden="0" w:uiPriority="65" w:unhideWhenUsed="0"/>
-    <w:lsdException w:name="Medium List 2 Accent 3" w:semiHidden="0" w:uiPriority="66" w:unhideWhenUsed="0"/>
-    <w:lsdException w:name="Medium Grid 1 Accent 3" w:semiHidden="0" w:uiPriority="67" w:unhideWhenUsed="0"/>
-    <w:lsdException w:name="Medium Grid 2 Accent 3" w:semiHidden="0" w:uiPriority="68" w:unhideWhenUsed="0"/>
-    <w:lsdException w:name="Medium Grid 3 Accent 3" w:semiHidden="0" w:uiPriority="69" w:unhideWhenUsed="0"/>
-    <w:lsdException w:name="Dark List Accent 3" w:semiHidden="0" w:uiPriority="70" w:unhideWhenUsed="0"/>
-    <w:lsdException w:name="Colorful Shading Accent 3" w:semiHidden="0" w:uiPriority="71" w:unhideWhenUsed="0"/>
-    <w:lsdException w:name="Colorful List Accent 3" w:semiHidden="0" w:uiPriority="72" w:unhideWhenUsed="0"/>
-    <w:lsdException w:name="Colorful Grid Accent 3" w:semiHidden="0" w:uiPriority="73" w:unhideWhenUsed="0"/>
-    <w:lsdException w:name="Light Shading Accent 4" w:semiHidden="0" w:uiPriority="60" w:unhideWhenUsed="0"/>
-    <w:lsdException w:name="Light List Accent 4" w:semiHidden="0" w:uiPriority="61" w:unhideWhenUsed="0"/>
-    <w:lsdException w:name="Light Grid Accent 4" w:semiHidden="0" w:uiPriority="62" w:unhideWhenUsed="0"/>
-    <w:lsdException w:name="Medium Shading 1 Accent 4" w:semiHidden="0" w:uiPriority="63" w:unhideWhenUsed="0"/>
-    <w:lsdException w:name="Medium Shading 2 Accent 4" w:semiHidden="0" w:uiPriority="64" w:unhideWhenUsed="0"/>
-    <w:lsdException w:name="Medium List 1 Accent 4" w:semiHidden="0" w:uiPriority="65" w:unhideWhenUsed="0"/>
-    <w:lsdException w:name="Medium List 2 Accent 4" w:semiHidden="0" w:uiPriority="66" w:unhideWhenUsed="0"/>
-    <w:lsdException w:name="Medium Grid 1 Accent 4" w:semiHidden="0" w:uiPriority="67" w:unhideWhenUsed="0"/>
-    <w:lsdException w:name="Medium Grid 2 Accent 4" w:semiHidden="0" w:uiPriority="68" w:unhideWhenUsed="0"/>
-    <w:lsdException w:name="Medium Grid 3 Accent 4" w:semiHidden="0" w:uiPriority="69" w:unhideWhenUsed="0"/>
-    <w:lsdException w:name="Dark List Accent 4" w:semiHidden="0" w:uiPriority="70" w:unhideWhenUsed="0"/>
-    <w:lsdException w:name="Colorful Shading Accent 4" w:semiHidden="0" w:uiPriority="71" w:unhideWhenUsed="0"/>
-    <w:lsdException w:name="Colorful List Accent 4" w:semiHidden="0" w:uiPriority="72" w:unhideWhenUsed="0"/>
-    <w:lsdException w:name="Colorful Grid Accent 4" w:semiHidden="0" w:uiPriority="73" w:unhideWhenUsed="0"/>
-    <w:lsdException w:name="Light Shading Accent 5" w:semiHidden="0" w:uiPriority="60" w:unhideWhenUsed="0"/>
-    <w:lsdException w:name="Light List Accent 5" w:semiHidden="0" w:uiPriority="61" w:unhideWhenUsed="0"/>
-    <w:lsdException w:name="Light Grid Accent 5" w:semiHidden="0" w:uiPriority="62" w:unhideWhenUsed="0"/>
-    <w:lsdException w:name="Medium Shading 1 Accent 5" w:semiHidden="0" w:uiPriority="63" w:unhideWhenUsed="0"/>
-    <w:lsdException w:name="Medium Shading 2 Accent 5" w:semiHidden="0" w:uiPriority="64" w:unhideWhenUsed="0"/>
-    <w:lsdException w:name="Medium List 1 Accent 5" w:semiHidden="0" w:uiPriority="65" w:unhideWhenUsed="0"/>
-    <w:lsdException w:name="Medium List 2 Accent 5" w:semiHidden="0" w:uiPriority="66" w:unhideWhenUsed="0"/>
-    <w:lsdException w:name="Medium Grid 1 Accent 5" w:semiHidden="0" w:uiPriority="67" w:unhideWhenUsed="0"/>
-    <w:lsdException w:name="Medium Grid 2 Accent 5" w:semiHidden="0" w:uiPriority="68" w:unhideWhenUsed="0"/>
-    <w:lsdException w:name="Medium Grid 3 Accent 5" w:semiHidden="0" w:uiPriority="69" w:unhideWhenUsed="0"/>
-    <w:lsdException w:name="Dark List Accent 5" w:semiHidden="0" w:uiPriority="70" w:unhideWhenUsed="0"/>
-    <w:lsdException w:name="Colorful Shading Accent 5" w:semiHidden="0" w:uiPriority="71" w:unhideWhenUsed="0"/>
-    <w:lsdException w:name="Colorful List Accent 5" w:semiHidden="0" w:uiPriority="72" w:unhideWhenUsed="0"/>
-    <w:lsdException w:name="Colorful Grid Accent 5" w:semiHidden="0" w:uiPriority="73" w:unhideWhenUsed="0"/>
-    <w:lsdException w:name="Light Shading Accent 6" w:semiHidden="0" w:uiPriority="60" w:unhideWhenUsed="0"/>
-    <w:lsdException w:name="Light List Accent 6" w:semiHidden="0" w:uiPriority="61" w:unhideWhenUsed="0"/>
-    <w:lsdException w:name="Light Grid Accent 6" w:semiHidden="0" w:uiPriority="62" w:unhideWhenUsed="0"/>
-    <w:lsdException w:name="Medium Shading 1 Accent 6" w:semiHidden="0" w:uiPriority="63" w:unhideWhenUsed="0"/>
-    <w:lsdException w:name="Medium Shading 2 Accent 6" w:semiHidden="0" w:uiPriority="64" w:unhideWhenUsed="0"/>
-    <w:lsdException w:name="Medium List 1 Accent 6" w:semiHidden="0" w:uiPriority="65" w:unhideWhenUsed="0"/>
-    <w:lsdException w:name="Medium List 2 Accent 6" w:semiHidden="0" w:uiPriority="66" w:unhideWhenUsed="0"/>
-    <w:lsdException w:name="Medium Grid 1 Accent 6" w:semiHidden="0" w:uiPriority="67" w:unhideWhenUsed="0"/>
-    <w:lsdException w:name="Medium Grid 2 Accent 6" w:semiHidden="0" w:uiPriority="68" w:unhideWhenUsed="0"/>
-    <w:lsdException w:name="Medium Grid 3 Accent 6" w:semiHidden="0" w:uiPriority="69" w:unhideWhenUsed="0"/>
-    <w:lsdException w:name="Dark List Accent 6" w:semiHidden="0" w:uiPriority="70" w:unhideWhenUsed="0"/>
-    <w:lsdException w:name="Colorful Shading Accent 6" w:semiHidden="0" w:uiPriority="71" w:unhideWhenUsed="0"/>
-    <w:lsdException w:name="Colorful List Accent 6" w:semiHidden="0" w:uiPriority="72" w:unhideWhenUsed="0"/>
-    <w:lsdException w:name="Colorful Grid Accent 6" w:semiHidden="0" w:uiPriority="73" w:unhideWhenUsed="0"/>
-    <w:lsdException w:name="Subtle Emphasis" w:semiHidden="0" w:uiPriority="19" w:unhideWhenUsed="0" w:qFormat="1"/>
-    <w:lsdException w:name="Intense Emphasis" w:semiHidden="0" w:uiPriority="21" w:unhideWhenUsed="0" w:qFormat="1"/>
-    <w:lsdException w:name="Subtle Reference" w:semiHidden="0" w:uiPriority="31" w:unhideWhenUsed="0" w:qFormat="1"/>
-    <w:lsdException w:name="Intense Reference" w:semiHidden="0" w:uiPriority="32" w:unhideWhenUsed="0" w:qFormat="1"/>
-    <w:lsdException w:name="Book Title" w:semiHidden="0" w:uiPriority="33" w:unhideWhenUsed="0" w:qFormat="1"/>
-    <w:lsdException w:name="Bibliography" w:uiPriority="37"/>
-    <w:lsdException w:name="TOC Heading" w:uiPriority="39" w:qFormat="1"/>
+  <w:latentStyles w:defLockedState="0" w:defUIPriority="99" w:defSemiHidden="0" w:defUnhideWhenUsed="0" w:defQFormat="0" w:count="371">
+    <w:lsdException w:name="Normal" w:uiPriority="0" w:qFormat="1"/>
+    <w:lsdException w:name="heading 1" w:uiPriority="9" w:qFormat="1"/>
+    <w:lsdException w:name="heading 2" w:semiHidden="1" w:uiPriority="9" w:unhideWhenUsed="1" w:qFormat="1"/>
+    <w:lsdException w:name="heading 3" w:semiHidden="1" w:uiPriority="9" w:unhideWhenUsed="1" w:qFormat="1"/>
+    <w:lsdException w:name="heading 4" w:semiHidden="1" w:uiPriority="9" w:unhideWhenUsed="1" w:qFormat="1"/>
+    <w:lsdException w:name="heading 5" w:semiHidden="1" w:uiPriority="9" w:unhideWhenUsed="1" w:qFormat="1"/>
+    <w:lsdException w:name="heading 6" w:semiHidden="1" w:uiPriority="9" w:unhideWhenUsed="1" w:qFormat="1"/>
+    <w:lsdException w:name="heading 7" w:semiHidden="1" w:uiPriority="9" w:unhideWhenUsed="1" w:qFormat="1"/>
+    <w:lsdException w:name="heading 8" w:semiHidden="1" w:uiPriority="9" w:unhideWhenUsed="1" w:qFormat="1"/>
+    <w:lsdException w:name="heading 9" w:semiHidden="1" w:uiPriority="9" w:unhideWhenUsed="1" w:qFormat="1"/>
+    <w:lsdException w:name="index 1" w:semiHidden="1" w:unhideWhenUsed="1"/>
+    <w:lsdException w:name="index 2" w:semiHidden="1" w:unhideWhenUsed="1"/>
+    <w:lsdException w:name="index 3" w:semiHidden="1" w:unhideWhenUsed="1"/>
+    <w:lsdException w:name="index 4" w:semiHidden="1" w:unhideWhenUsed="1"/>
+    <w:lsdException w:name="index 5" w:semiHidden="1" w:unhideWhenUsed="1"/>
+    <w:lsdException w:name="index 6" w:semiHidden="1" w:unhideWhenUsed="1"/>
+    <w:lsdException w:name="index 7" w:semiHidden="1" w:unhideWhenUsed="1"/>
+    <w:lsdException w:name="index 8" w:semiHidden="1" w:unhideWhenUsed="1"/>
+    <w:lsdException w:name="index 9" w:semiHidden="1" w:unhideWhenUsed="1"/>
+    <w:lsdException w:name="toc 1" w:semiHidden="1" w:uiPriority="39" w:unhideWhenUsed="1" w:qFormat="1"/>
+    <w:lsdException w:name="toc 2" w:semiHidden="1" w:uiPriority="39" w:unhideWhenUsed="1" w:qFormat="1"/>
+    <w:lsdException w:name="toc 3" w:semiHidden="1" w:uiPriority="39" w:unhideWhenUsed="1" w:qFormat="1"/>
+    <w:lsdException w:name="toc 4" w:semiHidden="1" w:uiPriority="39" w:unhideWhenUsed="1"/>
+    <w:lsdException w:name="toc 5" w:semiHidden="1" w:uiPriority="39" w:unhideWhenUsed="1"/>
+    <w:lsdException w:name="toc 6" w:semiHidden="1" w:uiPriority="39" w:unhideWhenUsed="1"/>
+    <w:lsdException w:name="toc 7" w:semiHidden="1" w:uiPriority="39" w:unhideWhenUsed="1"/>
+    <w:lsdException w:name="toc 8" w:semiHidden="1" w:uiPriority="39" w:unhideWhenUsed="1"/>
+    <w:lsdException w:name="toc 9" w:semiHidden="1" w:uiPriority="39" w:unhideWhenUsed="1"/>
+    <w:lsdException w:name="Normal Indent" w:semiHidden="1" w:unhideWhenUsed="1"/>
+    <w:lsdException w:name="footnote text" w:semiHidden="1" w:unhideWhenUsed="1"/>
+    <w:lsdException w:name="annotation text" w:semiHidden="1" w:unhideWhenUsed="1"/>
+    <w:lsdException w:name="header" w:semiHidden="1" w:unhideWhenUsed="1"/>
+    <w:lsdException w:name="footer" w:semiHidden="1" w:unhideWhenUsed="1"/>
+    <w:lsdException w:name="index heading" w:semiHidden="1" w:unhideWhenUsed="1"/>
+    <w:lsdException w:name="caption" w:semiHidden="1" w:uiPriority="35" w:unhideWhenUsed="1" w:qFormat="1"/>
+    <w:lsdException w:name="table of figures" w:semiHidden="1" w:unhideWhenUsed="1"/>
+    <w:lsdException w:name="envelope address" w:semiHidden="1" w:unhideWhenUsed="1"/>
+    <w:lsdException w:name="envelope return" w:semiHidden="1" w:unhideWhenUsed="1"/>
+    <w:lsdException w:name="footnote reference" w:semiHidden="1" w:unhideWhenUsed="1"/>
+    <w:lsdException w:name="annotation reference" w:semiHidden="1" w:unhideWhenUsed="1"/>
+    <w:lsdException w:name="line number" w:semiHidden="1" w:unhideWhenUsed="1"/>
+    <w:lsdException w:name="page number" w:semiHidden="1" w:unhideWhenUsed="1"/>
+    <w:lsdException w:name="endnote reference" w:semiHidden="1" w:unhideWhenUsed="1"/>
+    <w:lsdException w:name="endnote text" w:semiHidden="1" w:unhideWhenUsed="1"/>
+    <w:lsdException w:name="table of authorities" w:semiHidden="1" w:unhideWhenUsed="1"/>
+    <w:lsdException w:name="macro" w:semiHidden="1" w:unhideWhenUsed="1"/>
+    <w:lsdException w:name="toa heading" w:semiHidden="1" w:unhideWhenUsed="1"/>
+    <w:lsdException w:name="List" w:semiHidden="1" w:unhideWhenUsed="1"/>
+    <w:lsdException w:name="List Bullet" w:semiHidden="1" w:unhideWhenUsed="1"/>
+    <w:lsdException w:name="List Number" w:semiHidden="1" w:unhideWhenUsed="1"/>
+    <w:lsdException w:name="List 2" w:semiHidden="1" w:unhideWhenUsed="1"/>
+    <w:lsdException w:name="List 3" w:semiHidden="1" w:unhideWhenUsed="1"/>
+    <w:lsdException w:name="List 4" w:semiHidden="1" w:unhideWhenUsed="1"/>
+    <w:lsdException w:name="List 5" w:semiHidden="1" w:unhideWhenUsed="1"/>
+    <w:lsdException w:name="List Bullet 2" w:semiHidden="1" w:unhideWhenUsed="1"/>
+    <w:lsdException w:name="List Bullet 3" w:semiHidden="1" w:unhideWhenUsed="1"/>
+    <w:lsdException w:name="List Bullet 4" w:semiHidden="1" w:unhideWhenUsed="1"/>
+    <w:lsdException w:name="List Bullet 5" w:semiHidden="1" w:unhideWhenUsed="1"/>
+    <w:lsdException w:name="List Number 2" w:semiHidden="1" w:unhideWhenUsed="1"/>
+    <w:lsdException w:name="List Number 3" w:semiHidden="1" w:unhideWhenUsed="1"/>
+    <w:lsdException w:name="List Number 4" w:semiHidden="1" w:unhideWhenUsed="1"/>
+    <w:lsdException w:name="List Number 5" w:semiHidden="1" w:unhideWhenUsed="1"/>
+    <w:lsdException w:name="Title" w:uiPriority="10" w:qFormat="1"/>
+    <w:lsdException w:name="Closing" w:semiHidden="1" w:unhideWhenUsed="1"/>
+    <w:lsdException w:name="Signature" w:semiHidden="1" w:unhideWhenUsed="1"/>
+    <w:lsdException w:name="Default Paragraph Font" w:semiHidden="1" w:uiPriority="1" w:unhideWhenUsed="1"/>
+    <w:lsdException w:name="Body Text" w:semiHidden="1" w:unhideWhenUsed="1"/>
+    <w:lsdException w:name="Body Text Indent" w:semiHidden="1" w:unhideWhenUsed="1"/>
+    <w:lsdException w:name="List Continue" w:semiHidden="1" w:unhideWhenUsed="1"/>
+    <w:lsdException w:name="List Continue 2" w:semiHidden="1" w:unhideWhenUsed="1"/>
+    <w:lsdException w:name="List Continue 3" w:semiHidden="1" w:unhideWhenUsed="1"/>
+    <w:lsdException w:name="List Continue 4" w:semiHidden="1" w:unhideWhenUsed="1"/>
+    <w:lsdException w:name="List Continue 5" w:semiHidden="1" w:unhideWhenUsed="1"/>
+    <w:lsdException w:name="Message Header" w:semiHidden="1" w:unhideWhenUsed="1"/>
+    <w:lsdException w:name="Subtitle" w:uiPriority="11" w:qFormat="1"/>
+    <w:lsdException w:name="Salutation" w:semiHidden="1" w:unhideWhenUsed="1"/>
+    <w:lsdException w:name="Date" w:semiHidden="1" w:unhideWhenUsed="1"/>
+    <w:lsdException w:name="Body Text First Indent" w:semiHidden="1" w:unhideWhenUsed="1"/>
+    <w:lsdException w:name="Body Text First Indent 2" w:semiHidden="1" w:unhideWhenUsed="1"/>
+    <w:lsdException w:name="Note Heading" w:semiHidden="1" w:unhideWhenUsed="1"/>
+    <w:lsdException w:name="Body Text 2" w:semiHidden="1" w:unhideWhenUsed="1"/>
+    <w:lsdException w:name="Body Text 3" w:semiHidden="1" w:unhideWhenUsed="1"/>
+    <w:lsdException w:name="Body Text Indent 2" w:semiHidden="1" w:unhideWhenUsed="1"/>
+    <w:lsdException w:name="Body Text Indent 3" w:semiHidden="1" w:unhideWhenUsed="1"/>
+    <w:lsdException w:name="Block Text" w:semiHidden="1" w:unhideWhenUsed="1"/>
+    <w:lsdException w:name="Hyperlink" w:semiHidden="1" w:unhideWhenUsed="1"/>
+    <w:lsdException w:name="FollowedHyperlink" w:semiHidden="1" w:unhideWhenUsed="1"/>
+    <w:lsdException w:name="Strong" w:uiPriority="22" w:qFormat="1"/>
+    <w:lsdException w:name="Emphasis" w:uiPriority="20" w:qFormat="1"/>
+    <w:lsdException w:name="Document Map" w:semiHidden="1" w:unhideWhenUsed="1"/>
+    <w:lsdException w:name="Plain Text" w:semiHidden="1" w:unhideWhenUsed="1"/>
+    <w:lsdException w:name="E-mail Signature" w:semiHidden="1" w:unhideWhenUsed="1"/>
+    <w:lsdException w:name="HTML Top of Form" w:semiHidden="1" w:unhideWhenUsed="1"/>
+    <w:lsdException w:name="HTML Bottom of Form" w:semiHidden="1" w:unhideWhenUsed="1"/>
+    <w:lsdException w:name="Normal (Web)" w:semiHidden="1" w:unhideWhenUsed="1"/>
+    <w:lsdException w:name="HTML Acronym" w:semiHidden="1" w:unhideWhenUsed="1"/>
+    <w:lsdException w:name="HTML Address" w:semiHidden="1" w:unhideWhenUsed="1"/>
+    <w:lsdException w:name="HTML Cite" w:semiHidden="1" w:unhideWhenUsed="1"/>
+    <w:lsdException w:name="HTML Code" w:semiHidden="1" w:unhideWhenUsed="1"/>
+    <w:lsdException w:name="HTML Definition" w:semiHidden="1" w:unhideWhenUsed="1"/>
+    <w:lsdException w:name="HTML Keyboard" w:semiHidden="1" w:unhideWhenUsed="1"/>
+    <w:lsdException w:name="HTML Preformatted" w:semiHidden="1" w:unhideWhenUsed="1"/>
+    <w:lsdException w:name="HTML Sample" w:semiHidden="1" w:unhideWhenUsed="1"/>
+    <w:lsdException w:name="HTML Typewriter" w:semiHidden="1" w:unhideWhenUsed="1"/>
+    <w:lsdException w:name="HTML Variable" w:semiHidden="1" w:unhideWhenUsed="1"/>
+    <w:lsdException w:name="Normal Table" w:semiHidden="1" w:unhideWhenUsed="1"/>
+    <w:lsdException w:name="annotation subject" w:semiHidden="1" w:unhideWhenUsed="1"/>
+    <w:lsdException w:name="No List" w:semiHidden="1" w:unhideWhenUsed="1"/>
+    <w:lsdException w:name="Outline List 1" w:semiHidden="1" w:unhideWhenUsed="1"/>
+    <w:lsdException w:name="Outline List 2" w:semiHidden="1" w:unhideWhenUsed="1"/>
+    <w:lsdException w:name="Outline List 3" w:semiHidden="1" w:unhideWhenUsed="1"/>
+    <w:lsdException w:name="Table Simple 1" w:semiHidden="1" w:unhideWhenUsed="1"/>
+    <w:lsdException w:name="Table Simple 2" w:semiHidden="1" w:unhideWhenUsed="1"/>
+    <w:lsdException w:name="Table Simple 3" w:semiHidden="1" w:unhideWhenUsed="1"/>
+    <w:lsdException w:name="Table Classic 1" w:semiHidden="1" w:unhideWhenUsed="1"/>
+    <w:lsdException w:name="Table Classic 2" w:semiHidden="1" w:unhideWhenUsed="1"/>
+    <w:lsdException w:name="Table Classic 3" w:semiHidden="1" w:unhideWhenUsed="1"/>
+    <w:lsdException w:name="Table Classic 4" w:semiHidden="1" w:unhideWhenUsed="1"/>
+    <w:lsdException w:name="Table Colorful 1" w:semiHidden="1" w:unhideWhenUsed="1"/>
+    <w:lsdException w:name="Table Colorful 2" w:semiHidden="1" w:unhideWhenUsed="1"/>
+    <w:lsdException w:name="Table Colorful 3" w:semiHidden="1" w:unhideWhenUsed="1"/>
+    <w:lsdException w:name="Table Columns 1" w:semiHidden="1" w:unhideWhenUsed="1"/>
+    <w:lsdException w:name="Table Columns 2" w:semiHidden="1" w:unhideWhenUsed="1"/>
+    <w:lsdException w:name="Table Columns 3" w:semiHidden="1" w:unhideWhenUsed="1"/>
+    <w:lsdException w:name="Table Columns 4" w:semiHidden="1" w:unhideWhenUsed="1"/>
+    <w:lsdException w:name="Table Columns 5" w:semiHidden="1" w:unhideWhenUsed="1"/>
+    <w:lsdException w:name="Table Grid 1" w:semiHidden="1" w:unhideWhenUsed="1"/>
+    <w:lsdException w:name="Table Grid 2" w:semiHidden="1" w:unhideWhenUsed="1"/>
+    <w:lsdException w:name="Table Grid 3" w:semiHidden="1" w:unhideWhenUsed="1"/>
+    <w:lsdException w:name="Table Grid 4" w:semiHidden="1" w:unhideWhenUsed="1"/>
+    <w:lsdException w:name="Table Grid 5" w:semiHidden="1" w:unhideWhenUsed="1"/>
+    <w:lsdException w:name="Table Grid 6" w:semiHidden="1" w:unhideWhenUsed="1"/>
+    <w:lsdException w:name="Table Grid 7" w:semiHidden="1" w:unhideWhenUsed="1"/>
+    <w:lsdException w:name="Table Grid 8" w:semiHidden="1" w:unhideWhenUsed="1"/>
+    <w:lsdException w:name="Table List 1" w:semiHidden="1" w:unhideWhenUsed="1"/>
+    <w:lsdException w:name="Table List 2" w:semiHidden="1" w:unhideWhenUsed="1"/>
+    <w:lsdException w:name="Table List 3" w:semiHidden="1" w:unhideWhenUsed="1"/>
+    <w:lsdException w:name="Table List 4" w:semiHidden="1" w:unhideWhenUsed="1"/>
+    <w:lsdException w:name="Table List 5" w:semiHidden="1" w:unhideWhenUsed="1"/>
+    <w:lsdException w:name="Table List 6" w:semiHidden="1" w:unhideWhenUsed="1"/>
+    <w:lsdException w:name="Table List 7" w:semiHidden="1" w:unhideWhenUsed="1"/>
+    <w:lsdException w:name="Table List 8" w:semiHidden="1" w:unhideWhenUsed="1"/>
+    <w:lsdException w:name="Table 3D effects 1" w:semiHidden="1" w:unhideWhenUsed="1"/>
+    <w:lsdException w:name="Table 3D effects 2" w:semiHidden="1" w:unhideWhenUsed="1"/>
+    <w:lsdException w:name="Table 3D effects 3" w:semiHidden="1" w:unhideWhenUsed="1"/>
+    <w:lsdException w:name="Table Contemporary" w:semiHidden="1" w:unhideWhenUsed="1"/>
+    <w:lsdException w:name="Table Elegant" w:semiHidden="1" w:unhideWhenUsed="1"/>
+    <w:lsdException w:name="Table Professional" w:semiHidden="1" w:unhideWhenUsed="1"/>
+    <w:lsdException w:name="Table Subtle 1" w:semiHidden="1" w:unhideWhenUsed="1"/>
+    <w:lsdException w:name="Table Subtle 2" w:semiHidden="1" w:unhideWhenUsed="1"/>
+    <w:lsdException w:name="Table Web 1" w:semiHidden="1" w:unhideWhenUsed="1"/>
+    <w:lsdException w:name="Table Web 2" w:semiHidden="1" w:unhideWhenUsed="1"/>
+    <w:lsdException w:name="Table Web 3" w:semiHidden="1" w:unhideWhenUsed="1"/>
+    <w:lsdException w:name="Balloon Text" w:semiHidden="1" w:unhideWhenUsed="1"/>
+    <w:lsdException w:name="Table Grid" w:uiPriority="59"/>
+    <w:lsdException w:name="Table Theme" w:semiHidden="1" w:unhideWhenUsed="1"/>
+    <w:lsdException w:name="Placeholder Text" w:semiHidden="1"/>
+    <w:lsdException w:name="No Spacing" w:uiPriority="1" w:qFormat="1"/>
+    <w:lsdException w:name="Light Shading" w:uiPriority="60"/>
+    <w:lsdException w:name="Light List" w:uiPriority="61"/>
+    <w:lsdException w:name="Light Grid" w:uiPriority="62"/>
+    <w:lsdException w:name="Medium Shading 1" w:uiPriority="63"/>
+    <w:lsdException w:name="Medium Shading 2" w:uiPriority="64"/>
+    <w:lsdException w:name="Medium List 1" w:uiPriority="65"/>
+    <w:lsdException w:name="Medium List 2" w:uiPriority="66"/>
+    <w:lsdException w:name="Medium Grid 1" w:uiPriority="67"/>
+    <w:lsdException w:name="Medium Grid 2" w:uiPriority="68"/>
+    <w:lsdException w:name="Medium Grid 3" w:uiPriority="69"/>
+    <w:lsdException w:name="Dark List" w:uiPriority="70"/>
+    <w:lsdException w:name="Colorful Shading" w:uiPriority="71"/>
+    <w:lsdException w:name="Colorful List" w:uiPriority="72"/>
+    <w:lsdException w:name="Colorful Grid" w:uiPriority="73"/>
+    <w:lsdException w:name="Light Shading Accent 1" w:uiPriority="60"/>
+    <w:lsdException w:name="Light List Accent 1" w:uiPriority="61"/>
+    <w:lsdException w:name="Light Grid Accent 1" w:uiPriority="62"/>
+    <w:lsdException w:name="Medium Shading 1 Accent 1" w:uiPriority="63"/>
+    <w:lsdException w:name="Medium Shading 2 Accent 1" w:uiPriority="64"/>
+    <w:lsdException w:name="Medium List 1 Accent 1" w:uiPriority="65"/>
+    <w:lsdException w:name="Revision" w:semiHidden="1"/>
+    <w:lsdException w:name="List Paragraph" w:uiPriority="34" w:qFormat="1"/>
+    <w:lsdException w:name="Quote" w:uiPriority="29" w:qFormat="1"/>
+    <w:lsdException w:name="Intense Quote" w:uiPriority="30" w:qFormat="1"/>
+    <w:lsdException w:name="Medium List 2 Accent 1" w:uiPriority="66"/>
+    <w:lsdException w:name="Medium Grid 1 Accent 1" w:uiPriority="67"/>
+    <w:lsdException w:name="Medium Grid 2 Accent 1" w:uiPriority="68"/>
+    <w:lsdException w:name="Medium Grid 3 Accent 1" w:uiPriority="69"/>
+    <w:lsdException w:name="Dark List Accent 1" w:uiPriority="70"/>
+    <w:lsdException w:name="Colorful Shading Accent 1" w:uiPriority="71"/>
+    <w:lsdException w:name="Colorful List Accent 1" w:uiPriority="72"/>
+    <w:lsdException w:name="Colorful Grid Accent 1" w:uiPriority="73"/>
+    <w:lsdException w:name="Light Shading Accent 2" w:uiPriority="60"/>
+    <w:lsdException w:name="Light List Accent 2" w:uiPriority="61"/>
+    <w:lsdException w:name="Light Grid Accent 2" w:uiPriority="62"/>
+    <w:lsdException w:name="Medium Shading 1 Accent 2" w:uiPriority="63"/>
+    <w:lsdException w:name="Medium Shading 2 Accent 2" w:uiPriority="64"/>
+    <w:lsdException w:name="Medium List 1 Accent 2" w:uiPriority="65"/>
+    <w:lsdException w:name="Medium List 2 Accent 2" w:uiPriority="66"/>
+    <w:lsdException w:name="Medium Grid 1 Accent 2" w:uiPriority="67"/>
+    <w:lsdException w:name="Medium Grid 2 Accent 2" w:uiPriority="68"/>
+    <w:lsdException w:name="Medium Grid 3 Accent 2" w:uiPriority="69"/>
+    <w:lsdException w:name="Dark List Accent 2" w:uiPriority="70"/>
+    <w:lsdException w:name="Colorful Shading Accent 2" w:uiPriority="71"/>
+    <w:lsdException w:name="Colorful List Accent 2" w:uiPriority="72"/>
+    <w:lsdException w:name="Colorful Grid Accent 2" w:uiPriority="73"/>
+    <w:lsdException w:name="Light Shading Accent 3" w:uiPriority="60"/>
+    <w:lsdException w:name="Light List Accent 3" w:uiPriority="61"/>
+    <w:lsdException w:name="Light Grid Accent 3" w:uiPriority="62"/>
+    <w:lsdException w:name="Medium Shading 1 Accent 3" w:uiPriority="63"/>
+    <w:lsdException w:name="Medium Shading 2 Accent 3" w:uiPriority="64"/>
+    <w:lsdException w:name="Medium List 1 Accent 3" w:uiPriority="65"/>
+    <w:lsdException w:name="Medium List 2 Accent 3" w:uiPriority="66"/>
+    <w:lsdException w:name="Medium Grid 1 Accent 3" w:uiPriority="67"/>
+    <w:lsdException w:name="Medium Grid 2 Accent 3" w:uiPriority="68"/>
+    <w:lsdException w:name="Medium Grid 3 Accent 3" w:uiPriority="69"/>
+    <w:lsdException w:name="Dark List Accent 3" w:uiPriority="70"/>
+    <w:lsdException w:name="Colorful Shading Accent 3" w:uiPriority="71"/>
+    <w:lsdException w:name="Colorful List Accent 3" w:uiPriority="72"/>
+    <w:lsdException w:name="Colorful Grid Accent 3" w:uiPriority="73"/>
+    <w:lsdException w:name="Light Shading Accent 4" w:uiPriority="60"/>
+    <w:lsdException w:name="Light List Accent 4" w:uiPriority="61"/>
+    <w:lsdException w:name="Light Grid Accent 4" w:uiPriority="62"/>
+    <w:lsdException w:name="Medium Shading 1 Accent 4" w:uiPriority="63"/>
+    <w:lsdException w:name="Medium Shading 2 Accent 4" w:uiPriority="64"/>
+    <w:lsdException w:name="Medium List 1 Accent 4" w:uiPriority="65"/>
+    <w:lsdException w:name="Medium List 2 Accent 4" w:uiPriority="66"/>
+    <w:lsdException w:name="Medium Grid 1 Accent 4" w:uiPriority="67"/>
+    <w:lsdException w:name="Medium Grid 2 Accent 4" w:uiPriority="68"/>
+    <w:lsdException w:name="Medium Grid 3 Accent 4" w:uiPriority="69"/>
+    <w:lsdException w:name="Dark List Accent 4" w:uiPriority="70"/>
+    <w:lsdException w:name="Colorful Shading Accent 4" w:uiPriority="71"/>
+    <w:lsdException w:name="Colorful List Accent 4" w:uiPriority="72"/>
+    <w:lsdException w:name="Colorful Grid Accent 4" w:uiPriority="73"/>
+    <w:lsdException w:name="Light Shading Accent 5" w:uiPriority="60"/>
+    <w:lsdException w:name="Light List Accent 5" w:uiPriority="61"/>
+    <w:lsdException w:name="Light Grid Accent 5" w:uiPriority="62"/>
+    <w:lsdException w:name="Medium Shading 1 Accent 5" w:uiPriority="63"/>
+    <w:lsdException w:name="Medium Shading 2 Accent 5" w:uiPriority="64"/>
+    <w:lsdException w:name="Medium List 1 Accent 5" w:uiPriority="65"/>
+    <w:lsdException w:name="Medium List 2 Accent 5" w:uiPriority="66"/>
+    <w:lsdException w:name="Medium Grid 1 Accent 5" w:uiPriority="67"/>
+    <w:lsdException w:name="Medium Grid 2 Accent 5" w:uiPriority="68"/>
+    <w:lsdException w:name="Medium Grid 3 Accent 5" w:uiPriority="69"/>
+    <w:lsdException w:name="Dark List Accent 5" w:uiPriority="70"/>
+    <w:lsdException w:name="Colorful Shading Accent 5" w:uiPriority="71"/>
+    <w:lsdException w:name="Colorful List Accent 5" w:uiPriority="72"/>
+    <w:lsdException w:name="Colorful Grid Accent 5" w:uiPriority="73"/>
+    <w:lsdException w:name="Light Shading Accent 6" w:uiPriority="60"/>
+    <w:lsdException w:name="Light List Accent 6" w:uiPriority="61"/>
+    <w:lsdException w:name="Light Grid Accent 6" w:uiPriority="62"/>
+    <w:lsdException w:name="Medium Shading 1 Accent 6" w:uiPriority="63"/>
+    <w:lsdException w:name="Medium Shading 2 Accent 6" w:uiPriority="64"/>
+    <w:lsdException w:name="Medium List 1 Accent 6" w:uiPriority="65"/>
+    <w:lsdException w:name="Medium List 2 Accent 6" w:uiPriority="66"/>
+    <w:lsdException w:name="Medium Grid 1 Accent 6" w:uiPriority="67"/>
+    <w:lsdException w:name="Medium Grid 2 Accent 6" w:uiPriority="68"/>
+    <w:lsdException w:name="Medium Grid 3 Accent 6" w:uiPriority="69"/>
+    <w:lsdException w:name="Dark List Accent 6" w:uiPriority="70"/>
+    <w:lsdException w:name="Colorful Shading Accent 6" w:uiPriority="71"/>
+    <w:lsdException w:name="Colorful List Accent 6" w:uiPriority="72"/>
+    <w:lsdException w:name="Colorful Grid Accent 6" w:uiPriority="73"/>
+    <w:lsdException w:name="Subtle Emphasis" w:uiPriority="19" w:qFormat="1"/>
+    <w:lsdException w:name="Intense Emphasis" w:uiPriority="21" w:qFormat="1"/>
+    <w:lsdException w:name="Subtle Reference" w:uiPriority="31" w:qFormat="1"/>
+    <w:lsdException w:name="Intense Reference" w:uiPriority="32" w:qFormat="1"/>
+    <w:lsdException w:name="Book Title" w:uiPriority="33" w:qFormat="1"/>
+    <w:lsdException w:name="Bibliography" w:semiHidden="1" w:uiPriority="37" w:unhideWhenUsed="1"/>
+    <w:lsdException w:name="TOC Heading" w:semiHidden="1" w:uiPriority="39" w:unhideWhenUsed="1" w:qFormat="1"/>
+    <w:lsdException w:name="Plain Table 1" w:uiPriority="41"/>
+    <w:lsdException w:name="Plain Table 2" w:uiPriority="42"/>
+    <w:lsdException w:name="Plain Table 3" w:uiPriority="43"/>
+    <w:lsdException w:name="Plain Table 4" w:uiPriority="44"/>
+    <w:lsdException w:name="Plain Table 5" w:uiPriority="45"/>
+    <w:lsdException w:name="Grid Table Light" w:uiPriority="40"/>
+    <w:lsdException w:name="Grid Table 1 Light" w:uiPriority="46"/>
+    <w:lsdException w:name="Grid Table 2" w:uiPriority="47"/>
+    <w:lsdException w:name="Grid Table 3" w:uiPriority="48"/>
+    <w:lsdException w:name="Grid Table 4" w:uiPriority="49"/>
+    <w:lsdException w:name="Grid Table 5 Dark" w:uiPriority="50"/>
+    <w:lsdException w:name="Grid Table 6 Colorful" w:uiPriority="51"/>
+    <w:lsdException w:name="Grid Table 7 Colorful" w:uiPriority="52"/>
+    <w:lsdException w:name="Grid Table 1 Light Accent 1" w:uiPriority="46"/>
+    <w:lsdException w:name="Grid Table 2 Accent 1" w:uiPriority="47"/>
+    <w:lsdException w:name="Grid Table 3 Accent 1" w:uiPriority="48"/>
+    <w:lsdException w:name="Grid Table 4 Accent 1" w:uiPriority="49"/>
+    <w:lsdException w:name="Grid Table 5 Dark Accent 1" w:uiPriority="50"/>
+    <w:lsdException w:name="Grid Table 6 Colorful Accent 1" w:uiPriority="51"/>
+    <w:lsdException w:name="Grid Table 7 Colorful Accent 1" w:uiPriority="52"/>
+    <w:lsdException w:name="Grid Table 1 Light Accent 2" w:uiPriority="46"/>
+    <w:lsdException w:name="Grid Table 2 Accent 2" w:uiPriority="47"/>
+    <w:lsdException w:name="Grid Table 3 Accent 2" w:uiPriority="48"/>
+    <w:lsdException w:name="Grid Table 4 Accent 2" w:uiPriority="49"/>
+    <w:lsdException w:name="Grid Table 5 Dark Accent 2" w:uiPriority="50"/>
+    <w:lsdException w:name="Grid Table 6 Colorful Accent 2" w:uiPriority="51"/>
+    <w:lsdException w:name="Grid Table 7 Colorful Accent 2" w:uiPriority="52"/>
+    <w:lsdException w:name="Grid Table 1 Light Accent 3" w:uiPriority="46"/>
+    <w:lsdException w:name="Grid Table 2 Accent 3" w:uiPriority="47"/>
+    <w:lsdException w:name="Grid Table 3 Accent 3" w:uiPriority="48"/>
+    <w:lsdException w:name="Grid Table 4 Accent 3" w:uiPriority="49"/>
+    <w:lsdException w:name="Grid Table 5 Dark Accent 3" w:uiPriority="50"/>
+    <w:lsdException w:name="Grid Table 6 Colorful Accent 3" w:uiPriority="51"/>
+    <w:lsdException w:name="Grid Table 7 Colorful Accent 3" w:uiPriority="52"/>
+    <w:lsdException w:name="Grid Table 1 Light Accent 4" w:uiPriority="46"/>
+    <w:lsdException w:name="Grid Table 2 Accent 4" w:uiPriority="47"/>
+    <w:lsdException w:name="Grid Table 3 Accent 4" w:uiPriority="48"/>
+    <w:lsdException w:name="Grid Table 4 Accent 4" w:uiPriority="49"/>
+    <w:lsdException w:name="Grid Table 5 Dark Accent 4" w:uiPriority="50"/>
+    <w:lsdException w:name="Grid Table 6 Colorful Accent 4" w:uiPriority="51"/>
+    <w:lsdException w:name="Grid Table 7 Colorful Accent 4" w:uiPriority="52"/>
+    <w:lsdException w:name="Grid Table 1 Light Accent 5" w:uiPriority="46"/>
+    <w:lsdException w:name="Grid Table 2 Accent 5" w:uiPriority="47"/>
+    <w:lsdException w:name="Grid Table 3 Accent 5" w:uiPriority="48"/>
+    <w:lsdException w:name="Grid Table 4 Accent 5" w:uiPriority="49"/>
+    <w:lsdException w:name="Grid Table 5 Dark Accent 5" w:uiPriority="50"/>
+    <w:lsdException w:name="Grid Table 6 Colorful Accent 5" w:uiPriority="51"/>
+    <w:lsdException w:name="Grid Table 7 Colorful Accent 5" w:uiPriority="52"/>
+    <w:lsdException w:name="Grid Table 1 Light Accent 6" w:uiPriority="46"/>
+    <w:lsdException w:name="Grid Table 2 Accent 6" w:uiPriority="47"/>
+    <w:lsdException w:name="Grid Table 3 Accent 6" w:uiPriority="48"/>
+    <w:lsdException w:name="Grid Table 4 Accent 6" w:uiPriority="49"/>
+    <w:lsdException w:name="Grid Table 5 Dark Accent 6" w:uiPriority="50"/>
+    <w:lsdException w:name="Grid Table 6 Colorful Accent 6" w:uiPriority="51"/>
+    <w:lsdException w:name="Grid Table 7 Colorful Accent 6" w:uiPriority="52"/>
+    <w:lsdException w:name="List Table 1 Light" w:uiPriority="46"/>
+    <w:lsdException w:name="List Table 2" w:uiPriority="47"/>
+    <w:lsdException w:name="List Table 3" w:uiPriority="48"/>
+    <w:lsdException w:name="List Table 4" w:uiPriority="49"/>
+    <w:lsdException w:name="List Table 5 Dark" w:uiPriority="50"/>
+    <w:lsdException w:name="List Table 6 Colorful" w:uiPriority="51"/>
+    <w:lsdException w:name="List Table 7 Colorful" w:uiPriority="52"/>
+    <w:lsdException w:name="List Table 1 Light Accent 1" w:uiPriority="46"/>
+    <w:lsdException w:name="List Table 2 Accent 1" w:uiPriority="47"/>
+    <w:lsdException w:name="List Table 3 Accent 1" w:uiPriority="48"/>
+    <w:lsdException w:name="List Table 4 Accent 1" w:uiPriority="49"/>
+    <w:lsdException w:name="List Table 5 Dark Accent 1" w:uiPriority="50"/>
+    <w:lsdException w:name="List Table 6 Colorful Accent 1" w:uiPriority="51"/>
+    <w:lsdException w:name="List Table 7 Colorful Accent 1" w:uiPriority="52"/>
+    <w:lsdException w:name="List Table 1 Light Accent 2" w:uiPriority="46"/>
+    <w:lsdException w:name="List Table 2 Accent 2" w:uiPriority="47"/>
+    <w:lsdException w:name="List Table 3 Accent 2" w:uiPriority="48"/>
+    <w:lsdException w:name="List Table 4 Accent 2" w:uiPriority="49"/>
+    <w:lsdException w:name="List Table 5 Dark Accent 2" w:uiPriority="50"/>
+    <w:lsdException w:name="List Table 6 Colorful Accent 2" w:uiPriority="51"/>
+    <w:lsdException w:name="List Table 7 Colorful Accent 2" w:uiPriority="52"/>
+    <w:lsdException w:name="List Table 1 Light Accent 3" w:uiPriority="46"/>
+    <w:lsdException w:name="List Table 2 Accent 3" w:uiPriority="47"/>
+    <w:lsdException w:name="List Table 3 Accent 3" w:uiPriority="48"/>
+    <w:lsdException w:name="List Table 4 Accent 3" w:uiPriority="49"/>
+    <w:lsdException w:name="List Table 5 Dark Accent 3" w:uiPriority="50"/>
+    <w:lsdException w:name="List Table 6 Colorful Accent 3" w:uiPriority="51"/>
+    <w:lsdException w:name="List Table 7 Colorful Accent 3" w:uiPriority="52"/>
+    <w:lsdException w:name="List Table 1 Light Accent 4" w:uiPriority="46"/>
+    <w:lsdException w:name="List Table 2 Accent 4" w:uiPriority="47"/>
+    <w:lsdException w:name="List Table 3 Accent 4" w:uiPriority="48"/>
+    <w:lsdException w:name="List Table 4 Accent 4" w:uiPriority="49"/>
+    <w:lsdException w:name="List Table 5 Dark Accent 4" w:uiPriority="50"/>
+    <w:lsdException w:name="List Table 6 Colorful Accent 4" w:uiPriority="51"/>
+    <w:lsdException w:name="List Table 7 Colorful Accent 4" w:uiPriority="52"/>
+    <w:lsdException w:name="List Table 1 Light Accent 5" w:uiPriority="46"/>
+    <w:lsdException w:name="List Table 2 Accent 5" w:uiPriority="47"/>
+    <w:lsdException w:name="List Table 3 Accent 5" w:uiPriority="48"/>
+    <w:lsdException w:name="List Table 4 Accent 5" w:uiPriority="49"/>
+    <w:lsdException w:name="List Table 5 Dark Accent 5" w:uiPriority="50"/>
+    <w:lsdException w:name="List Table 6 Colorful Accent 5" w:uiPriority="51"/>
+    <w:lsdException w:name="List Table 7 Colorful Accent 5" w:uiPriority="52"/>
+    <w:lsdException w:name="List Table 1 Light Accent 6" w:uiPriority="46"/>
+    <w:lsdException w:name="List Table 2 Accent 6" w:uiPriority="47"/>
+    <w:lsdException w:name="List Table 3 Accent 6" w:uiPriority="48"/>
+    <w:lsdException w:name="List Table 4 Accent 6" w:uiPriority="49"/>
+    <w:lsdException w:name="List Table 5 Dark Accent 6" w:uiPriority="50"/>
+    <w:lsdException w:name="List Table 6 Colorful Accent 6" w:uiPriority="51"/>
+    <w:lsdException w:name="List Table 7 Colorful Accent 6" w:uiPriority="52"/>
   </w:latentStyles>
-  <w:style w:type="paragraph" w:default="1" w:styleId="a">
+  <w:style w:type="paragraph" w:default="1" w:styleId="Normal">
     <w:name w:val="Normal"/>
     <w:qFormat/>
   </w:style>
-  <w:style w:type="paragraph" w:styleId="1">
+  <w:style w:type="paragraph" w:styleId="Heading1">
     <w:name w:val="heading 1"/>
-    <w:basedOn w:val="a"/>
-    <w:next w:val="a"/>
-    <w:link w:val="10"/>
+    <w:basedOn w:val="Normal"/>
+    <w:next w:val="Normal"/>
+    <w:link w:val="Heading1Char"/>
     <w:uiPriority w:val="9"/>
     <w:qFormat/>
     <w:rsid w:val="007263B5"/>
@@ -15886,11 +15576,11 @@
       <w:szCs w:val="35"/>
     </w:rPr>
   </w:style>
-  <w:style w:type="paragraph" w:styleId="2">
+  <w:style w:type="paragraph" w:styleId="Heading2">
     <w:name w:val="heading 2"/>
-    <w:basedOn w:val="a"/>
-    <w:next w:val="a"/>
-    <w:link w:val="20"/>
+    <w:basedOn w:val="Normal"/>
+    <w:next w:val="Normal"/>
+    <w:link w:val="Heading2Char"/>
     <w:uiPriority w:val="9"/>
     <w:unhideWhenUsed/>
     <w:qFormat/>
@@ -15910,13 +15600,13 @@
       <w:szCs w:val="33"/>
     </w:rPr>
   </w:style>
-  <w:style w:type="character" w:default="1" w:styleId="a0">
+  <w:style w:type="character" w:default="1" w:styleId="DefaultParagraphFont">
     <w:name w:val="Default Paragraph Font"/>
     <w:uiPriority w:val="1"/>
     <w:semiHidden/>
     <w:unhideWhenUsed/>
   </w:style>
-  <w:style w:type="table" w:default="1" w:styleId="a1">
+  <w:style w:type="table" w:default="1" w:styleId="TableNormal">
     <w:name w:val="Normal Table"/>
     <w:uiPriority w:val="99"/>
     <w:semiHidden/>
@@ -15931,16 +15621,16 @@
       </w:tblCellMar>
     </w:tblPr>
   </w:style>
-  <w:style w:type="numbering" w:default="1" w:styleId="a2">
+  <w:style w:type="numbering" w:default="1" w:styleId="NoList">
     <w:name w:val="No List"/>
     <w:uiPriority w:val="99"/>
     <w:semiHidden/>
     <w:unhideWhenUsed/>
   </w:style>
-  <w:style w:type="paragraph" w:styleId="a3">
+  <w:style w:type="paragraph" w:styleId="Header">
     <w:name w:val="header"/>
-    <w:basedOn w:val="a"/>
-    <w:link w:val="a4"/>
+    <w:basedOn w:val="Normal"/>
+    <w:link w:val="HeaderChar"/>
     <w:uiPriority w:val="99"/>
     <w:unhideWhenUsed/>
     <w:rsid w:val="009C4AD3"/>
@@ -15952,17 +15642,17 @@
       <w:spacing w:after="0" w:line="240" w:lineRule="auto"/>
     </w:pPr>
   </w:style>
-  <w:style w:type="character" w:customStyle="1" w:styleId="a4">
-    <w:name w:val="หัวกระดาษ อักขระ"/>
-    <w:basedOn w:val="a0"/>
-    <w:link w:val="a3"/>
+  <w:style w:type="character" w:customStyle="1" w:styleId="HeaderChar">
+    <w:name w:val="Header Char"/>
+    <w:basedOn w:val="DefaultParagraphFont"/>
+    <w:link w:val="Header"/>
     <w:uiPriority w:val="99"/>
     <w:rsid w:val="009C4AD3"/>
   </w:style>
-  <w:style w:type="paragraph" w:styleId="a5">
+  <w:style w:type="paragraph" w:styleId="Footer">
     <w:name w:val="footer"/>
-    <w:basedOn w:val="a"/>
-    <w:link w:val="a6"/>
+    <w:basedOn w:val="Normal"/>
+    <w:link w:val="FooterChar"/>
     <w:uiPriority w:val="99"/>
     <w:unhideWhenUsed/>
     <w:rsid w:val="009C4AD3"/>
@@ -15974,14 +15664,14 @@
       <w:spacing w:after="0" w:line="240" w:lineRule="auto"/>
     </w:pPr>
   </w:style>
-  <w:style w:type="character" w:customStyle="1" w:styleId="a6">
-    <w:name w:val="ท้ายกระดาษ อักขระ"/>
-    <w:basedOn w:val="a0"/>
-    <w:link w:val="a5"/>
+  <w:style w:type="character" w:customStyle="1" w:styleId="FooterChar">
+    <w:name w:val="Footer Char"/>
+    <w:basedOn w:val="DefaultParagraphFont"/>
+    <w:link w:val="Footer"/>
     <w:uiPriority w:val="99"/>
     <w:rsid w:val="009C4AD3"/>
   </w:style>
-  <w:style w:type="paragraph" w:styleId="a7">
+  <w:style w:type="paragraph" w:styleId="NoSpacing">
     <w:name w:val="No Spacing"/>
     <w:uiPriority w:val="1"/>
     <w:qFormat/>
@@ -15990,10 +15680,10 @@
       <w:spacing w:after="0" w:line="240" w:lineRule="auto"/>
     </w:pPr>
   </w:style>
-  <w:style w:type="character" w:customStyle="1" w:styleId="10">
-    <w:name w:val="หัวเรื่อง 1 อักขระ"/>
-    <w:basedOn w:val="a0"/>
-    <w:link w:val="1"/>
+  <w:style w:type="character" w:customStyle="1" w:styleId="Heading1Char">
+    <w:name w:val="Heading 1 Char"/>
+    <w:basedOn w:val="DefaultParagraphFont"/>
+    <w:link w:val="Heading1"/>
     <w:uiPriority w:val="9"/>
     <w:rsid w:val="007263B5"/>
     <w:rPr>
@@ -16005,10 +15695,10 @@
       <w:szCs w:val="35"/>
     </w:rPr>
   </w:style>
-  <w:style w:type="paragraph" w:styleId="a8">
+  <w:style w:type="paragraph" w:styleId="TOCHeading">
     <w:name w:val="TOC Heading"/>
-    <w:basedOn w:val="1"/>
-    <w:next w:val="a"/>
+    <w:basedOn w:val="Heading1"/>
+    <w:next w:val="Normal"/>
     <w:uiPriority w:val="39"/>
     <w:unhideWhenUsed/>
     <w:qFormat/>
@@ -16021,10 +15711,10 @@
       <w:lang w:bidi="ar-SA"/>
     </w:rPr>
   </w:style>
-  <w:style w:type="paragraph" w:styleId="11">
+  <w:style w:type="paragraph" w:styleId="TOC1">
     <w:name w:val="toc 1"/>
-    <w:basedOn w:val="a"/>
-    <w:next w:val="a"/>
+    <w:basedOn w:val="Normal"/>
+    <w:next w:val="Normal"/>
     <w:autoRedefine/>
     <w:uiPriority w:val="39"/>
     <w:unhideWhenUsed/>
@@ -16041,10 +15731,10 @@
       <w:lang w:bidi="ar-SA"/>
     </w:rPr>
   </w:style>
-  <w:style w:type="paragraph" w:styleId="21">
+  <w:style w:type="paragraph" w:styleId="TOC2">
     <w:name w:val="toc 2"/>
-    <w:basedOn w:val="a"/>
-    <w:next w:val="a"/>
+    <w:basedOn w:val="Normal"/>
+    <w:next w:val="Normal"/>
     <w:autoRedefine/>
     <w:uiPriority w:val="39"/>
     <w:unhideWhenUsed/>
@@ -16061,10 +15751,10 @@
       <w:lang w:bidi="ar-SA"/>
     </w:rPr>
   </w:style>
-  <w:style w:type="paragraph" w:styleId="3">
+  <w:style w:type="paragraph" w:styleId="TOC3">
     <w:name w:val="toc 3"/>
-    <w:basedOn w:val="a"/>
-    <w:next w:val="a"/>
+    <w:basedOn w:val="Normal"/>
+    <w:next w:val="Normal"/>
     <w:autoRedefine/>
     <w:uiPriority w:val="39"/>
     <w:unhideWhenUsed/>
@@ -16081,9 +15771,9 @@
       <w:lang w:bidi="ar-SA"/>
     </w:rPr>
   </w:style>
-  <w:style w:type="character" w:styleId="a9">
+  <w:style w:type="character" w:styleId="Hyperlink">
     <w:name w:val="Hyperlink"/>
-    <w:basedOn w:val="a0"/>
+    <w:basedOn w:val="DefaultParagraphFont"/>
     <w:uiPriority w:val="99"/>
     <w:unhideWhenUsed/>
     <w:rsid w:val="007263B5"/>
@@ -16092,10 +15782,10 @@
       <w:u w:val="single"/>
     </w:rPr>
   </w:style>
-  <w:style w:type="paragraph" w:styleId="aa">
+  <w:style w:type="paragraph" w:styleId="BalloonText">
     <w:name w:val="Balloon Text"/>
-    <w:basedOn w:val="a"/>
-    <w:link w:val="ab"/>
+    <w:basedOn w:val="Normal"/>
+    <w:link w:val="BalloonTextChar"/>
     <w:uiPriority w:val="99"/>
     <w:semiHidden/>
     <w:unhideWhenUsed/>
@@ -16109,10 +15799,10 @@
       <w:szCs w:val="20"/>
     </w:rPr>
   </w:style>
-  <w:style w:type="character" w:customStyle="1" w:styleId="ab">
-    <w:name w:val="ข้อความบอลลูน อักขระ"/>
-    <w:basedOn w:val="a0"/>
-    <w:link w:val="aa"/>
+  <w:style w:type="character" w:customStyle="1" w:styleId="BalloonTextChar">
+    <w:name w:val="Balloon Text Char"/>
+    <w:basedOn w:val="DefaultParagraphFont"/>
+    <w:link w:val="BalloonText"/>
     <w:uiPriority w:val="99"/>
     <w:semiHidden/>
     <w:rsid w:val="007263B5"/>
@@ -16122,9 +15812,9 @@
       <w:szCs w:val="20"/>
     </w:rPr>
   </w:style>
-  <w:style w:type="table" w:styleId="ac">
+  <w:style w:type="table" w:styleId="TableGrid">
     <w:name w:val="Table Grid"/>
-    <w:basedOn w:val="a1"/>
+    <w:basedOn w:val="TableNormal"/>
     <w:uiPriority w:val="59"/>
     <w:rsid w:val="00306DE5"/>
     <w:pPr>
@@ -16148,9 +15838,9 @@
       </w:tblCellMar>
     </w:tblPr>
   </w:style>
-  <w:style w:type="paragraph" w:styleId="ad">
+  <w:style w:type="paragraph" w:styleId="ListParagraph">
     <w:name w:val="List Paragraph"/>
-    <w:basedOn w:val="a"/>
+    <w:basedOn w:val="Normal"/>
     <w:uiPriority w:val="34"/>
     <w:qFormat/>
     <w:rsid w:val="00A02D1C"/>
@@ -16159,484 +15849,10 @@
       <w:contextualSpacing/>
     </w:pPr>
   </w:style>
-  <w:style w:type="character" w:customStyle="1" w:styleId="20">
-    <w:name w:val="หัวเรื่อง 2 อักขระ"/>
-    <w:basedOn w:val="a0"/>
-    <w:link w:val="2"/>
-    <w:uiPriority w:val="9"/>
-    <w:rsid w:val="00B74CC9"/>
-    <w:rPr>
-      <w:rFonts w:asciiTheme="majorHAnsi" w:eastAsiaTheme="majorEastAsia" w:hAnsiTheme="majorHAnsi" w:cstheme="majorBidi"/>
-      <w:b/>
-      <w:bCs/>
-      <w:color w:val="4F81BD" w:themeColor="accent1"/>
-      <w:sz w:val="26"/>
-      <w:szCs w:val="33"/>
-    </w:rPr>
-  </w:style>
-</w:styles>
-</file>
-
-<file path=word/stylesWithEffects.xml><?xml version="1.0" encoding="utf-8"?>
-<w:styles xmlns:wpc="http://schemas.microsoft.com/office/word/2010/wordprocessingCanvas" xmlns:mc="http://schemas.openxmlformats.org/markup-compatibility/2006" xmlns:o="urn:schemas-microsoft-com:office:office" xmlns:r="http://schemas.openxmlformats.org/officeDocument/2006/relationships" xmlns:m="http://schemas.openxmlformats.org/officeDocument/2006/math" xmlns:v="urn:schemas-microsoft-com:vml" xmlns:wp14="http://schemas.microsoft.com/office/word/2010/wordprocessingDrawing" xmlns:wp="http://schemas.openxmlformats.org/drawingml/2006/wordprocessingDrawing" xmlns:w10="urn:schemas-microsoft-com:office:word" xmlns:w="http://schemas.openxmlformats.org/wordprocessingml/2006/main" xmlns:w14="http://schemas.microsoft.com/office/word/2010/wordml" xmlns:wpg="http://schemas.microsoft.com/office/word/2010/wordprocessingGroup" xmlns:wpi="http://schemas.microsoft.com/office/word/2010/wordprocessingInk" xmlns:wne="http://schemas.microsoft.com/office/word/2006/wordml" xmlns:wps="http://schemas.microsoft.com/office/word/2010/wordprocessingShape" mc:Ignorable="w14 wp14">
-  <w:docDefaults>
-    <w:rPrDefault>
-      <w:rPr>
-        <w:rFonts w:asciiTheme="minorHAnsi" w:eastAsiaTheme="minorHAnsi" w:hAnsiTheme="minorHAnsi" w:cstheme="minorBidi"/>
-        <w:sz w:val="22"/>
-        <w:szCs w:val="28"/>
-        <w:lang w:val="en-US" w:eastAsia="en-US" w:bidi="th-TH"/>
-      </w:rPr>
-    </w:rPrDefault>
-    <w:pPrDefault>
-      <w:pPr>
-        <w:spacing w:after="200" w:line="276" w:lineRule="auto"/>
-      </w:pPr>
-    </w:pPrDefault>
-  </w:docDefaults>
-  <w:latentStyles w:defLockedState="0" w:defUIPriority="99" w:defSemiHidden="1" w:defUnhideWhenUsed="1" w:defQFormat="0" w:count="267">
-    <w:lsdException w:name="Normal" w:semiHidden="0" w:uiPriority="0" w:unhideWhenUsed="0" w:qFormat="1"/>
-    <w:lsdException w:name="heading 1" w:semiHidden="0" w:uiPriority="9" w:unhideWhenUsed="0" w:qFormat="1"/>
-    <w:lsdException w:name="heading 2" w:uiPriority="9" w:qFormat="1"/>
-    <w:lsdException w:name="heading 3" w:uiPriority="9" w:qFormat="1"/>
-    <w:lsdException w:name="heading 4" w:uiPriority="9" w:qFormat="1"/>
-    <w:lsdException w:name="heading 5" w:uiPriority="9" w:qFormat="1"/>
-    <w:lsdException w:name="heading 6" w:uiPriority="9" w:qFormat="1"/>
-    <w:lsdException w:name="heading 7" w:uiPriority="9" w:qFormat="1"/>
-    <w:lsdException w:name="heading 8" w:uiPriority="9" w:qFormat="1"/>
-    <w:lsdException w:name="heading 9" w:uiPriority="9" w:qFormat="1"/>
-    <w:lsdException w:name="toc 1" w:uiPriority="39" w:qFormat="1"/>
-    <w:lsdException w:name="toc 2" w:uiPriority="39" w:qFormat="1"/>
-    <w:lsdException w:name="toc 3" w:uiPriority="39" w:qFormat="1"/>
-    <w:lsdException w:name="toc 4" w:uiPriority="39"/>
-    <w:lsdException w:name="toc 5" w:uiPriority="39"/>
-    <w:lsdException w:name="toc 6" w:uiPriority="39"/>
-    <w:lsdException w:name="toc 7" w:uiPriority="39"/>
-    <w:lsdException w:name="toc 8" w:uiPriority="39"/>
-    <w:lsdException w:name="toc 9" w:uiPriority="39"/>
-    <w:lsdException w:name="caption" w:uiPriority="35" w:qFormat="1"/>
-    <w:lsdException w:name="Title" w:semiHidden="0" w:uiPriority="10" w:unhideWhenUsed="0" w:qFormat="1"/>
-    <w:lsdException w:name="Default Paragraph Font" w:uiPriority="1"/>
-    <w:lsdException w:name="Subtitle" w:semiHidden="0" w:uiPriority="11" w:unhideWhenUsed="0" w:qFormat="1"/>
-    <w:lsdException w:name="Strong" w:semiHidden="0" w:uiPriority="22" w:unhideWhenUsed="0" w:qFormat="1"/>
-    <w:lsdException w:name="Emphasis" w:semiHidden="0" w:uiPriority="20" w:unhideWhenUsed="0" w:qFormat="1"/>
-    <w:lsdException w:name="Table Grid" w:semiHidden="0" w:uiPriority="59" w:unhideWhenUsed="0"/>
-    <w:lsdException w:name="Placeholder Text" w:unhideWhenUsed="0"/>
-    <w:lsdException w:name="No Spacing" w:semiHidden="0" w:uiPriority="1" w:unhideWhenUsed="0" w:qFormat="1"/>
-    <w:lsdException w:name="Light Shading" w:semiHidden="0" w:uiPriority="60" w:unhideWhenUsed="0"/>
-    <w:lsdException w:name="Light List" w:semiHidden="0" w:uiPriority="61" w:unhideWhenUsed="0"/>
-    <w:lsdException w:name="Light Grid" w:semiHidden="0" w:uiPriority="62" w:unhideWhenUsed="0"/>
-    <w:lsdException w:name="Medium Shading 1" w:semiHidden="0" w:uiPriority="63" w:unhideWhenUsed="0"/>
-    <w:lsdException w:name="Medium Shading 2" w:semiHidden="0" w:uiPriority="64" w:unhideWhenUsed="0"/>
-    <w:lsdException w:name="Medium List 1" w:semiHidden="0" w:uiPriority="65" w:unhideWhenUsed="0"/>
-    <w:lsdException w:name="Medium List 2" w:semiHidden="0" w:uiPriority="66" w:unhideWhenUsed="0"/>
-    <w:lsdException w:name="Medium Grid 1" w:semiHidden="0" w:uiPriority="67" w:unhideWhenUsed="0"/>
-    <w:lsdException w:name="Medium Grid 2" w:semiHidden="0" w:uiPriority="68" w:unhideWhenUsed="0"/>
-    <w:lsdException w:name="Medium Grid 3" w:semiHidden="0" w:uiPriority="69" w:unhideWhenUsed="0"/>
-    <w:lsdException w:name="Dark List" w:semiHidden="0" w:uiPriority="70" w:unhideWhenUsed="0"/>
-    <w:lsdException w:name="Colorful Shading" w:semiHidden="0" w:uiPriority="71" w:unhideWhenUsed="0"/>
-    <w:lsdException w:name="Colorful List" w:semiHidden="0" w:uiPriority="72" w:unhideWhenUsed="0"/>
-    <w:lsdException w:name="Colorful Grid" w:semiHidden="0" w:uiPriority="73" w:unhideWhenUsed="0"/>
-    <w:lsdException w:name="Light Shading Accent 1" w:semiHidden="0" w:uiPriority="60" w:unhideWhenUsed="0"/>
-    <w:lsdException w:name="Light List Accent 1" w:semiHidden="0" w:uiPriority="61" w:unhideWhenUsed="0"/>
-    <w:lsdException w:name="Light Grid Accent 1" w:semiHidden="0" w:uiPriority="62" w:unhideWhenUsed="0"/>
-    <w:lsdException w:name="Medium Shading 1 Accent 1" w:semiHidden="0" w:uiPriority="63" w:unhideWhenUsed="0"/>
-    <w:lsdException w:name="Medium Shading 2 Accent 1" w:semiHidden="0" w:uiPriority="64" w:unhideWhenUsed="0"/>
-    <w:lsdException w:name="Medium List 1 Accent 1" w:semiHidden="0" w:uiPriority="65" w:unhideWhenUsed="0"/>
-    <w:lsdException w:name="Revision" w:unhideWhenUsed="0"/>
-    <w:lsdException w:name="List Paragraph" w:semiHidden="0" w:uiPriority="34" w:unhideWhenUsed="0" w:qFormat="1"/>
-    <w:lsdException w:name="Quote" w:semiHidden="0" w:uiPriority="29" w:unhideWhenUsed="0" w:qFormat="1"/>
-    <w:lsdException w:name="Intense Quote" w:semiHidden="0" w:uiPriority="30" w:unhideWhenUsed="0" w:qFormat="1"/>
-    <w:lsdException w:name="Medium List 2 Accent 1" w:semiHidden="0" w:uiPriority="66" w:unhideWhenUsed="0"/>
-    <w:lsdException w:name="Medium Grid 1 Accent 1" w:semiHidden="0" w:uiPriority="67" w:unhideWhenUsed="0"/>
-    <w:lsdException w:name="Medium Grid 2 Accent 1" w:semiHidden="0" w:uiPriority="68" w:unhideWhenUsed="0"/>
-    <w:lsdException w:name="Medium Grid 3 Accent 1" w:semiHidden="0" w:uiPriority="69" w:unhideWhenUsed="0"/>
-    <w:lsdException w:name="Dark List Accent 1" w:semiHidden="0" w:uiPriority="70" w:unhideWhenUsed="0"/>
-    <w:lsdException w:name="Colorful Shading Accent 1" w:semiHidden="0" w:uiPriority="71" w:unhideWhenUsed="0"/>
-    <w:lsdException w:name="Colorful List Accent 1" w:semiHidden="0" w:uiPriority="72" w:unhideWhenUsed="0"/>
-    <w:lsdException w:name="Colorful Grid Accent 1" w:semiHidden="0" w:uiPriority="73" w:unhideWhenUsed="0"/>
-    <w:lsdException w:name="Light Shading Accent 2" w:semiHidden="0" w:uiPriority="60" w:unhideWhenUsed="0"/>
-    <w:lsdException w:name="Light List Accent 2" w:semiHidden="0" w:uiPriority="61" w:unhideWhenUsed="0"/>
-    <w:lsdException w:name="Light Grid Accent 2" w:semiHidden="0" w:uiPriority="62" w:unhideWhenUsed="0"/>
-    <w:lsdException w:name="Medium Shading 1 Accent 2" w:semiHidden="0" w:uiPriority="63" w:unhideWhenUsed="0"/>
-    <w:lsdException w:name="Medium Shading 2 Accent 2" w:semiHidden="0" w:uiPriority="64" w:unhideWhenUsed="0"/>
-    <w:lsdException w:name="Medium List 1 Accent 2" w:semiHidden="0" w:uiPriority="65" w:unhideWhenUsed="0"/>
-    <w:lsdException w:name="Medium List 2 Accent 2" w:semiHidden="0" w:uiPriority="66" w:unhideWhenUsed="0"/>
-    <w:lsdException w:name="Medium Grid 1 Accent 2" w:semiHidden="0" w:uiPriority="67" w:unhideWhenUsed="0"/>
-    <w:lsdException w:name="Medium Grid 2 Accent 2" w:semiHidden="0" w:uiPriority="68" w:unhideWhenUsed="0"/>
-    <w:lsdException w:name="Medium Grid 3 Accent 2" w:semiHidden="0" w:uiPriority="69" w:unhideWhenUsed="0"/>
-    <w:lsdException w:name="Dark List Accent 2" w:semiHidden="0" w:uiPriority="70" w:unhideWhenUsed="0"/>
-    <w:lsdException w:name="Colorful Shading Accent 2" w:semiHidden="0" w:uiPriority="71" w:unhideWhenUsed="0"/>
-    <w:lsdException w:name="Colorful List Accent 2" w:semiHidden="0" w:uiPriority="72" w:unhideWhenUsed="0"/>
-    <w:lsdException w:name="Colorful Grid Accent 2" w:semiHidden="0" w:uiPriority="73" w:unhideWhenUsed="0"/>
-    <w:lsdException w:name="Light Shading Accent 3" w:semiHidden="0" w:uiPriority="60" w:unhideWhenUsed="0"/>
-    <w:lsdException w:name="Light List Accent 3" w:semiHidden="0" w:uiPriority="61" w:unhideWhenUsed="0"/>
-    <w:lsdException w:name="Light Grid Accent 3" w:semiHidden="0" w:uiPriority="62" w:unhideWhenUsed="0"/>
-    <w:lsdException w:name="Medium Shading 1 Accent 3" w:semiHidden="0" w:uiPriority="63" w:unhideWhenUsed="0"/>
-    <w:lsdException w:name="Medium Shading 2 Accent 3" w:semiHidden="0" w:uiPriority="64" w:unhideWhenUsed="0"/>
-    <w:lsdException w:name="Medium List 1 Accent 3" w:semiHidden="0" w:uiPriority="65" w:unhideWhenUsed="0"/>
-    <w:lsdException w:name="Medium List 2 Accent 3" w:semiHidden="0" w:uiPriority="66" w:unhideWhenUsed="0"/>
-    <w:lsdException w:name="Medium Grid 1 Accent 3" w:semiHidden="0" w:uiPriority="67" w:unhideWhenUsed="0"/>
-    <w:lsdException w:name="Medium Grid 2 Accent 3" w:semiHidden="0" w:uiPriority="68" w:unhideWhenUsed="0"/>
-    <w:lsdException w:name="Medium Grid 3 Accent 3" w:semiHidden="0" w:uiPriority="69" w:unhideWhenUsed="0"/>
-    <w:lsdException w:name="Dark List Accent 3" w:semiHidden="0" w:uiPriority="70" w:unhideWhenUsed="0"/>
-    <w:lsdException w:name="Colorful Shading Accent 3" w:semiHidden="0" w:uiPriority="71" w:unhideWhenUsed="0"/>
-    <w:lsdException w:name="Colorful List Accent 3" w:semiHidden="0" w:uiPriority="72" w:unhideWhenUsed="0"/>
-    <w:lsdException w:name="Colorful Grid Accent 3" w:semiHidden="0" w:uiPriority="73" w:unhideWhenUsed="0"/>
-    <w:lsdException w:name="Light Shading Accent 4" w:semiHidden="0" w:uiPriority="60" w:unhideWhenUsed="0"/>
-    <w:lsdException w:name="Light List Accent 4" w:semiHidden="0" w:uiPriority="61" w:unhideWhenUsed="0"/>
-    <w:lsdException w:name="Light Grid Accent 4" w:semiHidden="0" w:uiPriority="62" w:unhideWhenUsed="0"/>
-    <w:lsdException w:name="Medium Shading 1 Accent 4" w:semiHidden="0" w:uiPriority="63" w:unhideWhenUsed="0"/>
-    <w:lsdException w:name="Medium Shading 2 Accent 4" w:semiHidden="0" w:uiPriority="64" w:unhideWhenUsed="0"/>
-    <w:lsdException w:name="Medium List 1 Accent 4" w:semiHidden="0" w:uiPriority="65" w:unhideWhenUsed="0"/>
-    <w:lsdException w:name="Medium List 2 Accent 4" w:semiHidden="0" w:uiPriority="66" w:unhideWhenUsed="0"/>
-    <w:lsdException w:name="Medium Grid 1 Accent 4" w:semiHidden="0" w:uiPriority="67" w:unhideWhenUsed="0"/>
-    <w:lsdException w:name="Medium Grid 2 Accent 4" w:semiHidden="0" w:uiPriority="68" w:unhideWhenUsed="0"/>
-    <w:lsdException w:name="Medium Grid 3 Accent 4" w:semiHidden="0" w:uiPriority="69" w:unhideWhenUsed="0"/>
-    <w:lsdException w:name="Dark List Accent 4" w:semiHidden="0" w:uiPriority="70" w:unhideWhenUsed="0"/>
-    <w:lsdException w:name="Colorful Shading Accent 4" w:semiHidden="0" w:uiPriority="71" w:unhideWhenUsed="0"/>
-    <w:lsdException w:name="Colorful List Accent 4" w:semiHidden="0" w:uiPriority="72" w:unhideWhenUsed="0"/>
-    <w:lsdException w:name="Colorful Grid Accent 4" w:semiHidden="0" w:uiPriority="73" w:unhideWhenUsed="0"/>
-    <w:lsdException w:name="Light Shading Accent 5" w:semiHidden="0" w:uiPriority="60" w:unhideWhenUsed="0"/>
-    <w:lsdException w:name="Light List Accent 5" w:semiHidden="0" w:uiPriority="61" w:unhideWhenUsed="0"/>
-    <w:lsdException w:name="Light Grid Accent 5" w:semiHidden="0" w:uiPriority="62" w:unhideWhenUsed="0"/>
-    <w:lsdException w:name="Medium Shading 1 Accent 5" w:semiHidden="0" w:uiPriority="63" w:unhideWhenUsed="0"/>
-    <w:lsdException w:name="Medium Shading 2 Accent 5" w:semiHidden="0" w:uiPriority="64" w:unhideWhenUsed="0"/>
-    <w:lsdException w:name="Medium List 1 Accent 5" w:semiHidden="0" w:uiPriority="65" w:unhideWhenUsed="0"/>
-    <w:lsdException w:name="Medium List 2 Accent 5" w:semiHidden="0" w:uiPriority="66" w:unhideWhenUsed="0"/>
-    <w:lsdException w:name="Medium Grid 1 Accent 5" w:semiHidden="0" w:uiPriority="67" w:unhideWhenUsed="0"/>
-    <w:lsdException w:name="Medium Grid 2 Accent 5" w:semiHidden="0" w:uiPriority="68" w:unhideWhenUsed="0"/>
-    <w:lsdException w:name="Medium Grid 3 Accent 5" w:semiHidden="0" w:uiPriority="69" w:unhideWhenUsed="0"/>
-    <w:lsdException w:name="Dark List Accent 5" w:semiHidden="0" w:uiPriority="70" w:unhideWhenUsed="0"/>
-    <w:lsdException w:name="Colorful Shading Accent 5" w:semiHidden="0" w:uiPriority="71" w:unhideWhenUsed="0"/>
-    <w:lsdException w:name="Colorful List Accent 5" w:semiHidden="0" w:uiPriority="72" w:unhideWhenUsed="0"/>
-    <w:lsdException w:name="Colorful Grid Accent 5" w:semiHidden="0" w:uiPriority="73" w:unhideWhenUsed="0"/>
-    <w:lsdException w:name="Light Shading Accent 6" w:semiHidden="0" w:uiPriority="60" w:unhideWhenUsed="0"/>
-    <w:lsdException w:name="Light List Accent 6" w:semiHidden="0" w:uiPriority="61" w:unhideWhenUsed="0"/>
-    <w:lsdException w:name="Light Grid Accent 6" w:semiHidden="0" w:uiPriority="62" w:unhideWhenUsed="0"/>
-    <w:lsdException w:name="Medium Shading 1 Accent 6" w:semiHidden="0" w:uiPriority="63" w:unhideWhenUsed="0"/>
-    <w:lsdException w:name="Medium Shading 2 Accent 6" w:semiHidden="0" w:uiPriority="64" w:unhideWhenUsed="0"/>
-    <w:lsdException w:name="Medium List 1 Accent 6" w:semiHidden="0" w:uiPriority="65" w:unhideWhenUsed="0"/>
-    <w:lsdException w:name="Medium List 2 Accent 6" w:semiHidden="0" w:uiPriority="66" w:unhideWhenUsed="0"/>
-    <w:lsdException w:name="Medium Grid 1 Accent 6" w:semiHidden="0" w:uiPriority="67" w:unhideWhenUsed="0"/>
-    <w:lsdException w:name="Medium Grid 2 Accent 6" w:semiHidden="0" w:uiPriority="68" w:unhideWhenUsed="0"/>
-    <w:lsdException w:name="Medium Grid 3 Accent 6" w:semiHidden="0" w:uiPriority="69" w:unhideWhenUsed="0"/>
-    <w:lsdException w:name="Dark List Accent 6" w:semiHidden="0" w:uiPriority="70" w:unhideWhenUsed="0"/>
-    <w:lsdException w:name="Colorful Shading Accent 6" w:semiHidden="0" w:uiPriority="71" w:unhideWhenUsed="0"/>
-    <w:lsdException w:name="Colorful List Accent 6" w:semiHidden="0" w:uiPriority="72" w:unhideWhenUsed="0"/>
-    <w:lsdException w:name="Colorful Grid Accent 6" w:semiHidden="0" w:uiPriority="73" w:unhideWhenUsed="0"/>
-    <w:lsdException w:name="Subtle Emphasis" w:semiHidden="0" w:uiPriority="19" w:unhideWhenUsed="0" w:qFormat="1"/>
-    <w:lsdException w:name="Intense Emphasis" w:semiHidden="0" w:uiPriority="21" w:unhideWhenUsed="0" w:qFormat="1"/>
-    <w:lsdException w:name="Subtle Reference" w:semiHidden="0" w:uiPriority="31" w:unhideWhenUsed="0" w:qFormat="1"/>
-    <w:lsdException w:name="Intense Reference" w:semiHidden="0" w:uiPriority="32" w:unhideWhenUsed="0" w:qFormat="1"/>
-    <w:lsdException w:name="Book Title" w:semiHidden="0" w:uiPriority="33" w:unhideWhenUsed="0" w:qFormat="1"/>
-    <w:lsdException w:name="Bibliography" w:uiPriority="37"/>
-    <w:lsdException w:name="TOC Heading" w:uiPriority="39" w:qFormat="1"/>
-  </w:latentStyles>
-  <w:style w:type="paragraph" w:default="1" w:styleId="a">
-    <w:name w:val="Normal"/>
-    <w:qFormat/>
-  </w:style>
-  <w:style w:type="paragraph" w:styleId="1">
-    <w:name w:val="heading 1"/>
-    <w:basedOn w:val="a"/>
-    <w:next w:val="a"/>
-    <w:link w:val="10"/>
-    <w:uiPriority w:val="9"/>
-    <w:qFormat/>
-    <w:rsid w:val="007263B5"/>
-    <w:pPr>
-      <w:keepNext/>
-      <w:keepLines/>
-      <w:spacing w:before="480" w:after="0"/>
-      <w:outlineLvl w:val="0"/>
-    </w:pPr>
-    <w:rPr>
-      <w:rFonts w:asciiTheme="majorHAnsi" w:eastAsiaTheme="majorEastAsia" w:hAnsiTheme="majorHAnsi" w:cstheme="majorBidi"/>
-      <w:b/>
-      <w:bCs/>
-      <w:color w:val="365F91" w:themeColor="accent1" w:themeShade="BF"/>
-      <w:sz w:val="28"/>
-      <w:szCs w:val="35"/>
-    </w:rPr>
-  </w:style>
-  <w:style w:type="paragraph" w:styleId="2">
-    <w:name w:val="heading 2"/>
-    <w:basedOn w:val="a"/>
-    <w:next w:val="a"/>
-    <w:link w:val="20"/>
-    <w:uiPriority w:val="9"/>
-    <w:unhideWhenUsed/>
-    <w:qFormat/>
-    <w:rsid w:val="00B74CC9"/>
-    <w:pPr>
-      <w:keepNext/>
-      <w:keepLines/>
-      <w:spacing w:before="200" w:after="0"/>
-      <w:outlineLvl w:val="1"/>
-    </w:pPr>
-    <w:rPr>
-      <w:rFonts w:asciiTheme="majorHAnsi" w:eastAsiaTheme="majorEastAsia" w:hAnsiTheme="majorHAnsi" w:cstheme="majorBidi"/>
-      <w:b/>
-      <w:bCs/>
-      <w:color w:val="4F81BD" w:themeColor="accent1"/>
-      <w:sz w:val="26"/>
-      <w:szCs w:val="33"/>
-    </w:rPr>
-  </w:style>
-  <w:style w:type="character" w:default="1" w:styleId="a0">
-    <w:name w:val="Default Paragraph Font"/>
-    <w:uiPriority w:val="1"/>
-    <w:semiHidden/>
-    <w:unhideWhenUsed/>
-  </w:style>
-  <w:style w:type="table" w:default="1" w:styleId="a1">
-    <w:name w:val="Normal Table"/>
-    <w:uiPriority w:val="99"/>
-    <w:semiHidden/>
-    <w:unhideWhenUsed/>
-    <w:tblPr>
-      <w:tblInd w:w="0" w:type="dxa"/>
-      <w:tblCellMar>
-        <w:top w:w="0" w:type="dxa"/>
-        <w:left w:w="108" w:type="dxa"/>
-        <w:bottom w:w="0" w:type="dxa"/>
-        <w:right w:w="108" w:type="dxa"/>
-      </w:tblCellMar>
-    </w:tblPr>
-  </w:style>
-  <w:style w:type="numbering" w:default="1" w:styleId="a2">
-    <w:name w:val="No List"/>
-    <w:uiPriority w:val="99"/>
-    <w:semiHidden/>
-    <w:unhideWhenUsed/>
-  </w:style>
-  <w:style w:type="paragraph" w:styleId="a3">
-    <w:name w:val="header"/>
-    <w:basedOn w:val="a"/>
-    <w:link w:val="a4"/>
-    <w:uiPriority w:val="99"/>
-    <w:unhideWhenUsed/>
-    <w:rsid w:val="009C4AD3"/>
-    <w:pPr>
-      <w:tabs>
-        <w:tab w:val="center" w:pos="4513"/>
-        <w:tab w:val="right" w:pos="9026"/>
-      </w:tabs>
-      <w:spacing w:after="0" w:line="240" w:lineRule="auto"/>
-    </w:pPr>
-  </w:style>
-  <w:style w:type="character" w:customStyle="1" w:styleId="a4">
-    <w:name w:val="หัวกระดาษ อักขระ"/>
-    <w:basedOn w:val="a0"/>
-    <w:link w:val="a3"/>
-    <w:uiPriority w:val="99"/>
-    <w:rsid w:val="009C4AD3"/>
-  </w:style>
-  <w:style w:type="paragraph" w:styleId="a5">
-    <w:name w:val="footer"/>
-    <w:basedOn w:val="a"/>
-    <w:link w:val="a6"/>
-    <w:uiPriority w:val="99"/>
-    <w:unhideWhenUsed/>
-    <w:rsid w:val="009C4AD3"/>
-    <w:pPr>
-      <w:tabs>
-        <w:tab w:val="center" w:pos="4513"/>
-        <w:tab w:val="right" w:pos="9026"/>
-      </w:tabs>
-      <w:spacing w:after="0" w:line="240" w:lineRule="auto"/>
-    </w:pPr>
-  </w:style>
-  <w:style w:type="character" w:customStyle="1" w:styleId="a6">
-    <w:name w:val="ท้ายกระดาษ อักขระ"/>
-    <w:basedOn w:val="a0"/>
-    <w:link w:val="a5"/>
-    <w:uiPriority w:val="99"/>
-    <w:rsid w:val="009C4AD3"/>
-  </w:style>
-  <w:style w:type="paragraph" w:styleId="a7">
-    <w:name w:val="No Spacing"/>
-    <w:uiPriority w:val="1"/>
-    <w:qFormat/>
-    <w:rsid w:val="00D058F3"/>
-    <w:pPr>
-      <w:spacing w:after="0" w:line="240" w:lineRule="auto"/>
-    </w:pPr>
-  </w:style>
-  <w:style w:type="character" w:customStyle="1" w:styleId="10">
-    <w:name w:val="หัวเรื่อง 1 อักขระ"/>
-    <w:basedOn w:val="a0"/>
-    <w:link w:val="1"/>
-    <w:uiPriority w:val="9"/>
-    <w:rsid w:val="007263B5"/>
-    <w:rPr>
-      <w:rFonts w:asciiTheme="majorHAnsi" w:eastAsiaTheme="majorEastAsia" w:hAnsiTheme="majorHAnsi" w:cstheme="majorBidi"/>
-      <w:b/>
-      <w:bCs/>
-      <w:color w:val="365F91" w:themeColor="accent1" w:themeShade="BF"/>
-      <w:sz w:val="28"/>
-      <w:szCs w:val="35"/>
-    </w:rPr>
-  </w:style>
-  <w:style w:type="paragraph" w:styleId="a8">
-    <w:name w:val="TOC Heading"/>
-    <w:basedOn w:val="1"/>
-    <w:next w:val="a"/>
-    <w:uiPriority w:val="39"/>
-    <w:unhideWhenUsed/>
-    <w:qFormat/>
-    <w:rsid w:val="007263B5"/>
-    <w:pPr>
-      <w:outlineLvl w:val="9"/>
-    </w:pPr>
-    <w:rPr>
-      <w:szCs w:val="28"/>
-      <w:lang w:bidi="ar-SA"/>
-    </w:rPr>
-  </w:style>
-  <w:style w:type="paragraph" w:styleId="11">
-    <w:name w:val="toc 1"/>
-    <w:basedOn w:val="a"/>
-    <w:next w:val="a"/>
-    <w:autoRedefine/>
-    <w:uiPriority w:val="39"/>
-    <w:unhideWhenUsed/>
-    <w:qFormat/>
-    <w:rsid w:val="007263B5"/>
-    <w:pPr>
-      <w:spacing w:before="120" w:after="0" w:line="240" w:lineRule="auto"/>
-    </w:pPr>
-    <w:rPr>
-      <w:rFonts w:eastAsiaTheme="minorEastAsia"/>
-      <w:b/>
-      <w:caps/>
-      <w:szCs w:val="22"/>
-      <w:lang w:bidi="ar-SA"/>
-    </w:rPr>
-  </w:style>
-  <w:style w:type="paragraph" w:styleId="21">
-    <w:name w:val="toc 2"/>
-    <w:basedOn w:val="a"/>
-    <w:next w:val="a"/>
-    <w:autoRedefine/>
-    <w:uiPriority w:val="39"/>
-    <w:unhideWhenUsed/>
-    <w:qFormat/>
-    <w:rsid w:val="007263B5"/>
-    <w:pPr>
-      <w:spacing w:after="0" w:line="240" w:lineRule="auto"/>
-      <w:ind w:left="240"/>
-    </w:pPr>
-    <w:rPr>
-      <w:rFonts w:eastAsiaTheme="minorEastAsia"/>
-      <w:smallCaps/>
-      <w:szCs w:val="22"/>
-      <w:lang w:bidi="ar-SA"/>
-    </w:rPr>
-  </w:style>
-  <w:style w:type="paragraph" w:styleId="3">
-    <w:name w:val="toc 3"/>
-    <w:basedOn w:val="a"/>
-    <w:next w:val="a"/>
-    <w:autoRedefine/>
-    <w:uiPriority w:val="39"/>
-    <w:unhideWhenUsed/>
-    <w:qFormat/>
-    <w:rsid w:val="007263B5"/>
-    <w:pPr>
-      <w:spacing w:after="0" w:line="240" w:lineRule="auto"/>
-      <w:ind w:left="480"/>
-    </w:pPr>
-    <w:rPr>
-      <w:rFonts w:eastAsiaTheme="minorEastAsia"/>
-      <w:i/>
-      <w:szCs w:val="22"/>
-      <w:lang w:bidi="ar-SA"/>
-    </w:rPr>
-  </w:style>
-  <w:style w:type="character" w:styleId="a9">
-    <w:name w:val="Hyperlink"/>
-    <w:basedOn w:val="a0"/>
-    <w:uiPriority w:val="99"/>
-    <w:unhideWhenUsed/>
-    <w:rsid w:val="007263B5"/>
-    <w:rPr>
-      <w:color w:val="0000FF" w:themeColor="hyperlink"/>
-      <w:u w:val="single"/>
-    </w:rPr>
-  </w:style>
-  <w:style w:type="paragraph" w:styleId="aa">
-    <w:name w:val="Balloon Text"/>
-    <w:basedOn w:val="a"/>
-    <w:link w:val="ab"/>
-    <w:uiPriority w:val="99"/>
-    <w:semiHidden/>
-    <w:unhideWhenUsed/>
-    <w:rsid w:val="007263B5"/>
-    <w:pPr>
-      <w:spacing w:after="0" w:line="240" w:lineRule="auto"/>
-    </w:pPr>
-    <w:rPr>
-      <w:rFonts w:ascii="Tahoma" w:hAnsi="Tahoma" w:cs="Angsana New"/>
-      <w:sz w:val="16"/>
-      <w:szCs w:val="20"/>
-    </w:rPr>
-  </w:style>
-  <w:style w:type="character" w:customStyle="1" w:styleId="ab">
-    <w:name w:val="ข้อความบอลลูน อักขระ"/>
-    <w:basedOn w:val="a0"/>
-    <w:link w:val="aa"/>
-    <w:uiPriority w:val="99"/>
-    <w:semiHidden/>
-    <w:rsid w:val="007263B5"/>
-    <w:rPr>
-      <w:rFonts w:ascii="Tahoma" w:hAnsi="Tahoma" w:cs="Angsana New"/>
-      <w:sz w:val="16"/>
-      <w:szCs w:val="20"/>
-    </w:rPr>
-  </w:style>
-  <w:style w:type="table" w:styleId="ac">
-    <w:name w:val="Table Grid"/>
-    <w:basedOn w:val="a1"/>
-    <w:uiPriority w:val="59"/>
-    <w:rsid w:val="00306DE5"/>
-    <w:pPr>
-      <w:spacing w:after="0" w:line="240" w:lineRule="auto"/>
-    </w:pPr>
-    <w:tblPr>
-      <w:tblInd w:w="0" w:type="dxa"/>
-      <w:tblBorders>
-        <w:top w:val="single" w:sz="4" w:space="0" w:color="auto"/>
-        <w:left w:val="single" w:sz="4" w:space="0" w:color="auto"/>
-        <w:bottom w:val="single" w:sz="4" w:space="0" w:color="auto"/>
-        <w:right w:val="single" w:sz="4" w:space="0" w:color="auto"/>
-        <w:insideH w:val="single" w:sz="4" w:space="0" w:color="auto"/>
-        <w:insideV w:val="single" w:sz="4" w:space="0" w:color="auto"/>
-      </w:tblBorders>
-      <w:tblCellMar>
-        <w:top w:w="0" w:type="dxa"/>
-        <w:left w:w="108" w:type="dxa"/>
-        <w:bottom w:w="0" w:type="dxa"/>
-        <w:right w:w="108" w:type="dxa"/>
-      </w:tblCellMar>
-    </w:tblPr>
-  </w:style>
-  <w:style w:type="paragraph" w:styleId="ad">
-    <w:name w:val="List Paragraph"/>
-    <w:basedOn w:val="a"/>
-    <w:uiPriority w:val="34"/>
-    <w:qFormat/>
-    <w:rsid w:val="00A02D1C"/>
-    <w:pPr>
-      <w:ind w:left="720"/>
-      <w:contextualSpacing/>
-    </w:pPr>
-  </w:style>
-  <w:style w:type="character" w:customStyle="1" w:styleId="20">
-    <w:name w:val="หัวเรื่อง 2 อักขระ"/>
-    <w:basedOn w:val="a0"/>
-    <w:link w:val="2"/>
+  <w:style w:type="character" w:customStyle="1" w:styleId="Heading2Char">
+    <w:name w:val="Heading 2 Char"/>
+    <w:basedOn w:val="DefaultParagraphFont"/>
+    <w:link w:val="Heading2"/>
     <w:uiPriority w:val="9"/>
     <w:rsid w:val="00B74CC9"/>
     <w:rPr>
@@ -16941,7 +16157,7 @@
 </file>
 
 <file path=customXml/itemProps1.xml><?xml version="1.0" encoding="utf-8"?>
-<ds:datastoreItem xmlns:ds="http://schemas.openxmlformats.org/officeDocument/2006/customXml" ds:itemID="{CFB2B236-C39A-421E-AF3B-08456CA78E04}">
+<ds:datastoreItem xmlns:ds="http://schemas.openxmlformats.org/officeDocument/2006/customXml" ds:itemID="{8301FB54-9D21-4B98-B97D-41DE4BC82701}">
   <ds:schemaRefs>
     <ds:schemaRef ds:uri="http://schemas.openxmlformats.org/officeDocument/2006/bibliography"/>
   </ds:schemaRefs>

</xml_diff>